<commit_message>
Rettet små fejl her og der.
</commit_message>
<xml_diff>
--- a/Læringsportfolie tekstindhold (kun tekst).docx
+++ b/Læringsportfolie tekstindhold (kun tekst).docx
@@ -7,7 +7,6 @@
         <w:pStyle w:val="Titel"/>
       </w:pPr>
       <w:bookmarkStart w:id="0" w:name="_Hlk26870943"/>
-      <w:bookmarkStart w:id="1" w:name="_GoBack"/>
       <w:bookmarkEnd w:id="0"/>
       <w:r>
         <w:t>HTML</w:t>
@@ -2376,7 +2375,7 @@
           <w:szCs w:val="24"/>
         </w:rPr>
       </w:pPr>
-      <w:bookmarkStart w:id="2" w:name="_Hlk26370885"/>
+      <w:bookmarkStart w:id="1" w:name="_Hlk26370885"/>
       <w:r>
         <w:rPr>
           <w:b/>
@@ -2387,7 +2386,7 @@
         <w:t>Item</w:t>
       </w:r>
     </w:p>
-    <w:bookmarkEnd w:id="2"/>
+    <w:bookmarkEnd w:id="1"/>
     <w:p>
       <w:pPr>
         <w:pStyle w:val="Listeafsnit"/>
@@ -23726,69 +23725,2617 @@
     <w:p/>
     <w:p>
       <w:pPr>
-        <w:rPr>
-          <w:b/>
-          <w:bCs/>
-          <w:sz w:val="24"/>
-          <w:szCs w:val="24"/>
-        </w:rPr>
-      </w:pPr>
-      <w:r>
-        <w:rPr>
-          <w:b/>
-          <w:bCs/>
-          <w:sz w:val="24"/>
-          <w:szCs w:val="24"/>
-        </w:rPr>
-        <w:t xml:space="preserve">(Referér </w:t>
-      </w:r>
-      <w:r>
-        <w:rPr>
-          <w:b/>
-          <w:bCs/>
-          <w:sz w:val="24"/>
-          <w:szCs w:val="24"/>
-        </w:rPr>
-        <w:t>til ”Ophavsret og licenseringsmetoder” opgaven</w:t>
-      </w:r>
-      <w:r>
-        <w:rPr>
-          <w:b/>
-          <w:bCs/>
-          <w:sz w:val="24"/>
-          <w:szCs w:val="24"/>
-        </w:rPr>
-        <w:t xml:space="preserve">, som ligger i et </w:t>
+        <w:pStyle w:val="Overskrift1"/>
+        <w:jc w:val="both"/>
+      </w:pPr>
+      <w:bookmarkStart w:id="2" w:name="_Toc23922565"/>
+      <w:r>
+        <w:t xml:space="preserve">Persondataloven og </w:t>
+      </w:r>
+      <w:bookmarkEnd w:id="2"/>
+      <w:r>
+        <w:t>GDPR</w:t>
+      </w:r>
+    </w:p>
+    <w:p>
+      <w:pPr>
+        <w:jc w:val="both"/>
+      </w:pPr>
+    </w:p>
+    <w:p>
+      <w:pPr>
+        <w:spacing w:line="360" w:lineRule="auto"/>
+        <w:jc w:val="both"/>
+        <w:rPr>
+          <w:sz w:val="24"/>
+          <w:szCs w:val="24"/>
+        </w:rPr>
+      </w:pPr>
+      <w:r>
+        <w:rPr>
+          <w:sz w:val="24"/>
+          <w:szCs w:val="24"/>
+        </w:rPr>
+        <w:t>For at kunne forstå hvad persondataloven omhandler, så skal man først vide noget omkring persondata, og hvad persondata indebære. Når vi snakker persondata, så snakker vi om alle typer af oplysninger der vedrører en bestemt person, hvad end det er det personlige liv, eller det offentlige live som omhandler individet. Her snakker vi om bl.a. følgende:</w:t>
+      </w:r>
+    </w:p>
+    <w:p>
+      <w:pPr>
+        <w:spacing w:line="360" w:lineRule="auto"/>
+        <w:jc w:val="both"/>
+        <w:rPr>
+          <w:sz w:val="24"/>
+          <w:szCs w:val="24"/>
+        </w:rPr>
+      </w:pPr>
+    </w:p>
+    <w:p>
+      <w:pPr>
+        <w:pStyle w:val="Listeafsnit"/>
+        <w:numPr>
+          <w:ilvl w:val="0"/>
+          <w:numId w:val="29"/>
+        </w:numPr>
+        <w:spacing w:before="100" w:after="200" w:line="360" w:lineRule="auto"/>
+        <w:jc w:val="both"/>
+        <w:rPr>
+          <w:sz w:val="24"/>
+          <w:szCs w:val="24"/>
+        </w:rPr>
+      </w:pPr>
+      <w:r>
+        <w:rPr>
+          <w:sz w:val="24"/>
+          <w:szCs w:val="24"/>
+        </w:rPr>
+        <w:t>Ydre/Indre forhold (dvs. Identifikationsoplysninger såsom navn, medarbejder-ID, e-mail, CPR-nummer, pasnummer, religion, politisk synsvinkel, filosofi osv.)</w:t>
+      </w:r>
+    </w:p>
+    <w:p>
+      <w:pPr>
+        <w:pStyle w:val="Listeafsnit"/>
+        <w:spacing w:line="360" w:lineRule="auto"/>
+        <w:jc w:val="both"/>
+        <w:rPr>
+          <w:sz w:val="24"/>
+          <w:szCs w:val="24"/>
+        </w:rPr>
+      </w:pPr>
+    </w:p>
+    <w:p>
+      <w:pPr>
+        <w:pStyle w:val="Listeafsnit"/>
+        <w:numPr>
+          <w:ilvl w:val="0"/>
+          <w:numId w:val="29"/>
+        </w:numPr>
+        <w:spacing w:before="100" w:after="200" w:line="360" w:lineRule="auto"/>
+        <w:jc w:val="both"/>
+        <w:rPr>
+          <w:sz w:val="24"/>
+          <w:szCs w:val="24"/>
+        </w:rPr>
+      </w:pPr>
+      <w:r>
+        <w:rPr>
+          <w:sz w:val="24"/>
+          <w:szCs w:val="24"/>
+        </w:rPr>
+        <w:t>De fysiske karakteristika (køn, øjenfarve, hårfarve, alder, tatoveringer/piercinger eller lignende, osv.)</w:t>
+      </w:r>
+    </w:p>
+    <w:p>
+      <w:pPr>
+        <w:pStyle w:val="Listeafsnit"/>
+        <w:jc w:val="both"/>
+        <w:rPr>
+          <w:sz w:val="24"/>
+          <w:szCs w:val="24"/>
+        </w:rPr>
+      </w:pPr>
+    </w:p>
+    <w:p>
+      <w:pPr>
+        <w:pStyle w:val="Listeafsnit"/>
+        <w:numPr>
+          <w:ilvl w:val="0"/>
+          <w:numId w:val="29"/>
+        </w:numPr>
+        <w:spacing w:before="100" w:after="200" w:line="360" w:lineRule="auto"/>
+        <w:jc w:val="both"/>
+        <w:rPr>
+          <w:sz w:val="24"/>
+          <w:szCs w:val="24"/>
+        </w:rPr>
+      </w:pPr>
+      <w:r>
+        <w:rPr>
+          <w:sz w:val="24"/>
+          <w:szCs w:val="24"/>
+        </w:rPr>
+        <w:t>Sociale forhold (social status, interaktioner på de sociale medier, civil status, mm.)</w:t>
+      </w:r>
+    </w:p>
+    <w:p>
+      <w:pPr>
+        <w:pStyle w:val="Listeafsnit"/>
+        <w:jc w:val="both"/>
+        <w:rPr>
+          <w:sz w:val="24"/>
+          <w:szCs w:val="24"/>
+        </w:rPr>
+      </w:pPr>
+    </w:p>
+    <w:p>
+      <w:pPr>
+        <w:pStyle w:val="Listeafsnit"/>
+        <w:numPr>
+          <w:ilvl w:val="0"/>
+          <w:numId w:val="29"/>
+        </w:numPr>
+        <w:spacing w:before="100" w:after="200" w:line="360" w:lineRule="auto"/>
+        <w:jc w:val="both"/>
+        <w:rPr>
+          <w:sz w:val="24"/>
+          <w:szCs w:val="24"/>
+        </w:rPr>
+      </w:pPr>
+      <w:r>
+        <w:rPr>
+          <w:sz w:val="24"/>
+          <w:szCs w:val="24"/>
+        </w:rPr>
+        <w:t>Sporing (PC, tablet, mobil, E-mail, adresse, Land, GPS-lokation osv.)</w:t>
+      </w:r>
+    </w:p>
+    <w:p>
+      <w:pPr>
+        <w:pStyle w:val="Listeafsnit"/>
+        <w:jc w:val="both"/>
+        <w:rPr>
+          <w:sz w:val="24"/>
+          <w:szCs w:val="24"/>
+        </w:rPr>
+      </w:pPr>
+    </w:p>
+    <w:p>
+      <w:pPr>
+        <w:pStyle w:val="Listeafsnit"/>
+        <w:numPr>
+          <w:ilvl w:val="0"/>
+          <w:numId w:val="29"/>
+        </w:numPr>
+        <w:spacing w:before="100" w:after="200" w:line="360" w:lineRule="auto"/>
+        <w:jc w:val="both"/>
+        <w:rPr>
+          <w:sz w:val="24"/>
+          <w:szCs w:val="24"/>
+        </w:rPr>
+      </w:pPr>
+      <w:r>
+        <w:rPr>
+          <w:sz w:val="24"/>
+          <w:szCs w:val="24"/>
+        </w:rPr>
+        <w:t>Ansættelsesforhold (Jobtitel, CV, Videoovervågning, adgangskontrol mm.)</w:t>
+      </w:r>
+      <w:r>
+        <w:rPr>
+          <w:rStyle w:val="Fodnotehenvisning"/>
+          <w:sz w:val="24"/>
+          <w:szCs w:val="24"/>
+        </w:rPr>
+        <w:footnoteReference w:id="2"/>
+      </w:r>
+    </w:p>
+    <w:p>
+      <w:pPr>
+        <w:pStyle w:val="Listeafsnit"/>
+        <w:jc w:val="both"/>
+        <w:rPr>
+          <w:sz w:val="24"/>
+          <w:szCs w:val="24"/>
+        </w:rPr>
+      </w:pPr>
+    </w:p>
+    <w:p>
+      <w:pPr>
+        <w:spacing w:line="360" w:lineRule="auto"/>
+        <w:jc w:val="both"/>
+        <w:rPr>
+          <w:sz w:val="24"/>
+          <w:szCs w:val="24"/>
+        </w:rPr>
+      </w:pPr>
+      <w:r>
+        <w:rPr>
+          <w:sz w:val="24"/>
+          <w:szCs w:val="24"/>
+        </w:rPr>
+        <w:t>Persondataloven er en lov vi har her i Danmark, og loven omhandler om hvordan og hvornår vi kan håndtere personoplysninger som nogle af de ovenstående eksempler. Persondataloven gælder som regel for elektronisk og manuel (register) personoplysninger. Herudover så inddeler man persondataloven i tre hovedområder:</w:t>
+      </w:r>
+    </w:p>
+    <w:p>
+      <w:pPr>
+        <w:spacing w:line="360" w:lineRule="auto"/>
+        <w:jc w:val="both"/>
+        <w:rPr>
+          <w:sz w:val="24"/>
+          <w:szCs w:val="24"/>
+        </w:rPr>
+      </w:pPr>
+    </w:p>
+    <w:p>
+      <w:pPr>
+        <w:pStyle w:val="Listeafsnit"/>
+        <w:numPr>
+          <w:ilvl w:val="0"/>
+          <w:numId w:val="29"/>
+        </w:numPr>
+        <w:spacing w:before="100" w:after="200" w:line="360" w:lineRule="auto"/>
+        <w:jc w:val="both"/>
+        <w:rPr>
+          <w:sz w:val="24"/>
+          <w:szCs w:val="24"/>
+        </w:rPr>
+      </w:pPr>
+      <w:r>
+        <w:rPr>
+          <w:sz w:val="24"/>
+          <w:szCs w:val="24"/>
+        </w:rPr>
+        <w:t>Følsomme oplysninger</w:t>
+      </w:r>
+    </w:p>
+    <w:p>
+      <w:pPr>
+        <w:pStyle w:val="Listeafsnit"/>
+        <w:numPr>
+          <w:ilvl w:val="0"/>
+          <w:numId w:val="29"/>
+        </w:numPr>
+        <w:spacing w:before="100" w:after="200" w:line="360" w:lineRule="auto"/>
+        <w:jc w:val="both"/>
+        <w:rPr>
+          <w:sz w:val="24"/>
+          <w:szCs w:val="24"/>
+        </w:rPr>
+      </w:pPr>
+      <w:r>
+        <w:rPr>
+          <w:sz w:val="24"/>
+          <w:szCs w:val="24"/>
+        </w:rPr>
+        <w:t>Oplysninger om andres private forhold</w:t>
+      </w:r>
+    </w:p>
+    <w:p>
+      <w:pPr>
+        <w:pStyle w:val="Listeafsnit"/>
+        <w:numPr>
+          <w:ilvl w:val="0"/>
+          <w:numId w:val="29"/>
+        </w:numPr>
+        <w:spacing w:before="100" w:after="200" w:line="360" w:lineRule="auto"/>
+        <w:jc w:val="both"/>
+        <w:rPr>
+          <w:sz w:val="24"/>
+          <w:szCs w:val="24"/>
+        </w:rPr>
+      </w:pPr>
+      <w:r>
+        <w:rPr>
+          <w:sz w:val="24"/>
+          <w:szCs w:val="24"/>
+        </w:rPr>
+        <w:t>Ikke-følsomme oplysninger</w:t>
+      </w:r>
+      <w:r>
+        <w:rPr>
+          <w:rStyle w:val="Fodnotehenvisning"/>
+          <w:sz w:val="24"/>
+          <w:szCs w:val="24"/>
+        </w:rPr>
+        <w:footnoteReference w:id="3"/>
+      </w:r>
+    </w:p>
+    <w:p>
+      <w:pPr>
+        <w:pStyle w:val="Listeafsnit"/>
+        <w:jc w:val="both"/>
+        <w:rPr>
+          <w:sz w:val="24"/>
+          <w:szCs w:val="24"/>
+        </w:rPr>
+      </w:pPr>
+    </w:p>
+    <w:p>
+      <w:pPr>
+        <w:spacing w:line="360" w:lineRule="auto"/>
+        <w:jc w:val="both"/>
+        <w:rPr>
+          <w:sz w:val="24"/>
+          <w:szCs w:val="24"/>
+        </w:rPr>
+      </w:pPr>
+      <w:r>
+        <w:rPr>
+          <w:sz w:val="24"/>
+          <w:szCs w:val="24"/>
+        </w:rPr>
+        <w:t xml:space="preserve">Denne lov gælder både for organisationer, foreninger, virksomheder, og offentlige myndigheder. </w:t>
+      </w:r>
+    </w:p>
+    <w:p>
+      <w:pPr>
+        <w:spacing w:line="360" w:lineRule="auto"/>
+        <w:jc w:val="both"/>
+        <w:rPr>
+          <w:sz w:val="24"/>
+          <w:szCs w:val="24"/>
+        </w:rPr>
+      </w:pPr>
+      <w:r>
+        <w:rPr>
+          <w:sz w:val="24"/>
+          <w:szCs w:val="24"/>
+        </w:rPr>
+        <w:t>Herunder</w:t>
+      </w:r>
+      <w:r>
+        <w:rPr>
+          <w:sz w:val="24"/>
+          <w:szCs w:val="24"/>
+        </w:rPr>
+        <w:t xml:space="preserve"> følger også GDPR med, og hvad er ”GDPR”? Det har nogle få forskellige navne, såsom </w:t>
       </w:r>
       <w:proofErr w:type="spellStart"/>
       <w:r>
         <w:rPr>
-          <w:b/>
-          <w:bCs/>
-          <w:sz w:val="24"/>
-          <w:szCs w:val="24"/>
-        </w:rPr>
-        <w:t>word</w:t>
+          <w:sz w:val="24"/>
+          <w:szCs w:val="24"/>
+        </w:rPr>
+        <w:t>databsekyttelsesforordningen</w:t>
       </w:r>
       <w:proofErr w:type="spellEnd"/>
       <w:r>
         <w:rPr>
-          <w:b/>
-          <w:bCs/>
-          <w:sz w:val="24"/>
-          <w:szCs w:val="24"/>
-        </w:rPr>
-        <w:t xml:space="preserve"> dokument på siden under Kommunikation &gt; Ophavsret og licenseringsmetoder</w:t>
-      </w:r>
-      <w:r>
-        <w:rPr>
-          <w:b/>
-          <w:bCs/>
-          <w:sz w:val="24"/>
-          <w:szCs w:val="24"/>
-        </w:rPr>
-        <w:t>).</w:t>
-      </w:r>
+          <w:sz w:val="24"/>
+          <w:szCs w:val="24"/>
+        </w:rPr>
+        <w:t xml:space="preserve"> eller persondataforordningen. GDPR står for ”General Data </w:t>
+      </w:r>
+      <w:proofErr w:type="spellStart"/>
+      <w:r>
+        <w:rPr>
+          <w:sz w:val="24"/>
+          <w:szCs w:val="24"/>
+        </w:rPr>
+        <w:t>Protection</w:t>
+      </w:r>
+      <w:proofErr w:type="spellEnd"/>
+      <w:r>
+        <w:rPr>
+          <w:sz w:val="24"/>
+          <w:szCs w:val="24"/>
+        </w:rPr>
+        <w:t xml:space="preserve"> </w:t>
+      </w:r>
+      <w:proofErr w:type="spellStart"/>
+      <w:r>
+        <w:rPr>
+          <w:sz w:val="24"/>
+          <w:szCs w:val="24"/>
+        </w:rPr>
+        <w:t>Regulation</w:t>
+      </w:r>
+      <w:proofErr w:type="spellEnd"/>
+      <w:r>
+        <w:rPr>
+          <w:sz w:val="24"/>
+          <w:szCs w:val="24"/>
+        </w:rPr>
+        <w:t>”, og har til formål at styrke og forbedre beskyttelse af personlige oplysninger indenfor EU.</w:t>
+      </w:r>
+      <w:r>
+        <w:rPr>
+          <w:rStyle w:val="Fodnotehenvisning"/>
+          <w:sz w:val="24"/>
+          <w:szCs w:val="24"/>
+        </w:rPr>
+        <w:footnoteReference w:id="4"/>
+      </w:r>
+      <w:r>
+        <w:rPr>
+          <w:sz w:val="24"/>
+          <w:szCs w:val="24"/>
+        </w:rPr>
+        <w:t xml:space="preserve"> GDPR er en lovgivning som skal overholdes af</w:t>
+      </w:r>
+      <w:r>
+        <w:rPr>
+          <w:sz w:val="24"/>
+          <w:szCs w:val="24"/>
+        </w:rPr>
+        <w:t xml:space="preserve"> </w:t>
+      </w:r>
+      <w:r>
+        <w:rPr>
+          <w:sz w:val="24"/>
+          <w:szCs w:val="24"/>
+        </w:rPr>
+        <w:t xml:space="preserve">alle virksomheder, og skal kunne dokumenteres til en hver tid. GDPR omhandler ikke kun databeskyttelse, men derimod også overblikket over en virksomheds processer go IT. ALLE virksomheder skal kende til reglerne, og så skal man desuden som leder også selv kende til reglerne, </w:t>
+      </w:r>
+      <w:proofErr w:type="gramStart"/>
+      <w:r>
+        <w:rPr>
+          <w:sz w:val="24"/>
+          <w:szCs w:val="24"/>
+        </w:rPr>
+        <w:t>således at</w:t>
+      </w:r>
+      <w:proofErr w:type="gramEnd"/>
+      <w:r>
+        <w:rPr>
+          <w:sz w:val="24"/>
+          <w:szCs w:val="24"/>
+        </w:rPr>
+        <w:t xml:space="preserve"> man kan kommunikere med sine ansatte på en ordentlig og håndgribelig måde. Kunderne som en given virksomhed har, har også selv nogle rettigheder som virksomheden skal indstille sig efter. Skulle man ikke leve op til disse krav som virksomhed, så kan der falde en meget stor bøde, på op til 20 millioner euro.</w:t>
+      </w:r>
+      <w:r>
+        <w:rPr>
+          <w:rStyle w:val="Fodnotehenvisning"/>
+          <w:sz w:val="24"/>
+          <w:szCs w:val="24"/>
+        </w:rPr>
+        <w:footnoteReference w:id="5"/>
+      </w:r>
+    </w:p>
+    <w:p>
+      <w:pPr>
+        <w:spacing w:line="360" w:lineRule="auto"/>
+        <w:jc w:val="both"/>
+        <w:rPr>
+          <w:sz w:val="24"/>
+          <w:szCs w:val="24"/>
+        </w:rPr>
+      </w:pPr>
+    </w:p>
+    <w:p>
+      <w:pPr>
+        <w:pStyle w:val="Overskrift1"/>
+        <w:jc w:val="both"/>
+      </w:pPr>
+      <w:bookmarkStart w:id="3" w:name="_Toc23922566"/>
+      <w:r>
+        <w:t>Immaterielle rettigheder</w:t>
+      </w:r>
+      <w:bookmarkEnd w:id="3"/>
+    </w:p>
+    <w:p>
+      <w:pPr>
+        <w:spacing w:line="360" w:lineRule="auto"/>
+        <w:jc w:val="both"/>
+        <w:rPr>
+          <w:sz w:val="24"/>
+          <w:szCs w:val="24"/>
+        </w:rPr>
+      </w:pPr>
+    </w:p>
+    <w:p>
+      <w:pPr>
+        <w:spacing w:line="360" w:lineRule="auto"/>
+        <w:jc w:val="both"/>
+        <w:rPr>
+          <w:sz w:val="24"/>
+          <w:szCs w:val="24"/>
+        </w:rPr>
+      </w:pPr>
+      <w:r>
+        <w:rPr>
+          <w:sz w:val="24"/>
+          <w:szCs w:val="24"/>
+        </w:rPr>
+        <w:t xml:space="preserve">Immaterielle rettigheder eller ”intellektuel ejendomsret”, omhandler retten til en bestemt ting som man selv er kommet op med. Dvs. for eksempel en kreation af en art, eller bare noget så simpel som en idé. Det kan være alt sammen lige fra et navn, til en sang, noget musik, kunst, billeder, designs osv. Beskyttelsen af disse rettigheder er lov, </w:t>
+      </w:r>
+      <w:r>
+        <w:rPr>
+          <w:sz w:val="24"/>
+          <w:szCs w:val="24"/>
+        </w:rPr>
+        <w:t>og skal overholdes. Immaterielle rettigheder opdeles normalt i fem forskellige typer:</w:t>
+      </w:r>
+    </w:p>
+    <w:p>
+      <w:pPr>
+        <w:numPr>
+          <w:ilvl w:val="0"/>
+          <w:numId w:val="29"/>
+        </w:numPr>
+        <w:shd w:val="clear" w:color="auto" w:fill="FFFFFF"/>
+        <w:spacing w:after="74" w:line="360" w:lineRule="auto"/>
+        <w:jc w:val="both"/>
+        <w:rPr>
+          <w:rFonts w:eastAsia="Times New Roman" w:cs="Arial"/>
+        </w:rPr>
+      </w:pPr>
+      <w:r>
+        <w:rPr>
+          <w:rFonts w:eastAsia="Times New Roman" w:cs="Arial"/>
+        </w:rPr>
+        <w:t>Patenter</w:t>
+      </w:r>
+    </w:p>
+    <w:p>
+      <w:pPr>
+        <w:numPr>
+          <w:ilvl w:val="0"/>
+          <w:numId w:val="29"/>
+        </w:numPr>
+        <w:shd w:val="clear" w:color="auto" w:fill="FFFFFF"/>
+        <w:spacing w:after="74" w:line="360" w:lineRule="auto"/>
+        <w:jc w:val="both"/>
+        <w:rPr>
+          <w:rFonts w:eastAsia="Times New Roman" w:cs="Arial"/>
+        </w:rPr>
+      </w:pPr>
+      <w:r>
+        <w:rPr>
+          <w:rFonts w:eastAsia="Times New Roman" w:cs="Arial"/>
+        </w:rPr>
+        <w:t>Brugsmodeller</w:t>
+      </w:r>
+    </w:p>
+    <w:p>
+      <w:pPr>
+        <w:numPr>
+          <w:ilvl w:val="0"/>
+          <w:numId w:val="29"/>
+        </w:numPr>
+        <w:shd w:val="clear" w:color="auto" w:fill="FFFFFF"/>
+        <w:spacing w:after="74" w:line="360" w:lineRule="auto"/>
+        <w:jc w:val="both"/>
+        <w:rPr>
+          <w:rFonts w:eastAsia="Times New Roman" w:cs="Arial"/>
+        </w:rPr>
+      </w:pPr>
+      <w:r>
+        <w:rPr>
+          <w:rFonts w:eastAsia="Times New Roman" w:cs="Arial"/>
+        </w:rPr>
+        <w:t>Varemærker</w:t>
+      </w:r>
+    </w:p>
+    <w:p>
+      <w:pPr>
+        <w:numPr>
+          <w:ilvl w:val="0"/>
+          <w:numId w:val="29"/>
+        </w:numPr>
+        <w:shd w:val="clear" w:color="auto" w:fill="FFFFFF"/>
+        <w:spacing w:after="74" w:line="360" w:lineRule="auto"/>
+        <w:jc w:val="both"/>
+        <w:rPr>
+          <w:rFonts w:eastAsia="Times New Roman" w:cs="Arial"/>
+        </w:rPr>
+      </w:pPr>
+      <w:r>
+        <w:rPr>
+          <w:rFonts w:eastAsia="Times New Roman" w:cs="Arial"/>
+        </w:rPr>
+        <w:t>Design</w:t>
+      </w:r>
+    </w:p>
+    <w:p>
+      <w:pPr>
+        <w:numPr>
+          <w:ilvl w:val="0"/>
+          <w:numId w:val="29"/>
+        </w:numPr>
+        <w:shd w:val="clear" w:color="auto" w:fill="FFFFFF"/>
+        <w:spacing w:after="74" w:line="360" w:lineRule="auto"/>
+        <w:jc w:val="both"/>
+        <w:rPr>
+          <w:rFonts w:eastAsia="Times New Roman" w:cs="Arial"/>
+        </w:rPr>
+      </w:pPr>
+      <w:r>
+        <w:rPr>
+          <w:rFonts w:eastAsia="Times New Roman" w:cs="Arial"/>
+        </w:rPr>
+        <w:t>Ophavsret</w:t>
+      </w:r>
+      <w:r>
+        <w:rPr>
+          <w:rStyle w:val="Fodnotehenvisning"/>
+          <w:rFonts w:eastAsia="Times New Roman" w:cs="Arial"/>
+        </w:rPr>
+        <w:footnoteReference w:id="6"/>
+      </w:r>
+    </w:p>
+    <w:p>
+      <w:pPr>
+        <w:shd w:val="clear" w:color="auto" w:fill="FFFFFF"/>
+        <w:spacing w:after="74" w:line="360" w:lineRule="auto"/>
+        <w:jc w:val="both"/>
+        <w:rPr>
+          <w:rFonts w:eastAsia="Times New Roman" w:cs="Arial"/>
+          <w:sz w:val="24"/>
+          <w:szCs w:val="24"/>
+        </w:rPr>
+      </w:pPr>
+      <w:r>
+        <w:rPr>
+          <w:rFonts w:eastAsia="Times New Roman" w:cs="Arial"/>
+          <w:sz w:val="24"/>
+          <w:szCs w:val="24"/>
+        </w:rPr>
+        <w:t>Det næste naturlige spørgsmål ville være, hvem ejer hvad? Som udgangspunkt så er det den person som har opfundet/lavet/kommet i tanke om idéen, der også ejer retten til den. Der er dog nogle undtagelser. Det kommer lidt an på nogle få ting som for eksempel, hvis en immateriel ting/eller idé bliver skabt under ansættelsesforhold, så bliver denne ting/idé ofte automatisk overdraget til arbejdsgiveren. Ofte så er dette pga. at opfindelsen, eller idéen falder indenfor virksomhedens rammer, idet denne immaterielle ting opstod fra en opgave som er stillet af arbejdsgiveren. Noget som dette kan dog reguleres i ansættelseskontrakten af arbejdsgiveren, hvis nødvendigt.</w:t>
+      </w:r>
+      <w:r>
+        <w:rPr>
+          <w:rStyle w:val="Fodnotehenvisning"/>
+          <w:rFonts w:eastAsia="Times New Roman" w:cs="Arial"/>
+          <w:sz w:val="24"/>
+          <w:szCs w:val="24"/>
+        </w:rPr>
+        <w:footnoteReference w:id="7"/>
+      </w:r>
+    </w:p>
+    <w:p>
+      <w:pPr>
+        <w:shd w:val="clear" w:color="auto" w:fill="FFFFFF"/>
+        <w:spacing w:after="74" w:line="360" w:lineRule="auto"/>
+        <w:jc w:val="both"/>
+        <w:rPr>
+          <w:rFonts w:eastAsia="Times New Roman" w:cs="Arial"/>
+          <w:sz w:val="24"/>
+          <w:szCs w:val="24"/>
+        </w:rPr>
+      </w:pPr>
+    </w:p>
+    <w:p>
+      <w:pPr>
+        <w:shd w:val="clear" w:color="auto" w:fill="FFFFFF"/>
+        <w:spacing w:after="74" w:line="360" w:lineRule="auto"/>
+        <w:jc w:val="both"/>
+        <w:rPr>
+          <w:rFonts w:eastAsia="Times New Roman" w:cs="Arial"/>
+          <w:sz w:val="24"/>
+          <w:szCs w:val="24"/>
+        </w:rPr>
+      </w:pPr>
+    </w:p>
+    <w:p>
+      <w:pPr>
+        <w:pStyle w:val="Overskrift1"/>
+        <w:jc w:val="both"/>
+      </w:pPr>
+      <w:bookmarkStart w:id="4" w:name="_Toc23922567"/>
+      <w:r>
+        <w:t>Ophavsret</w:t>
+      </w:r>
+      <w:bookmarkEnd w:id="4"/>
+    </w:p>
+    <w:p>
+      <w:pPr>
+        <w:pStyle w:val="Listeafsnit"/>
+        <w:spacing w:line="360" w:lineRule="auto"/>
+        <w:jc w:val="both"/>
+        <w:rPr>
+          <w:sz w:val="24"/>
+          <w:szCs w:val="24"/>
+        </w:rPr>
+      </w:pPr>
+    </w:p>
+    <w:p>
+      <w:pPr>
+        <w:spacing w:line="360" w:lineRule="auto"/>
+        <w:jc w:val="both"/>
+        <w:rPr>
+          <w:sz w:val="24"/>
+          <w:szCs w:val="24"/>
+        </w:rPr>
+      </w:pPr>
+      <w:r>
+        <w:rPr>
+          <w:sz w:val="24"/>
+          <w:szCs w:val="24"/>
+        </w:rPr>
+        <w:t xml:space="preserve">Ophavsret eller bedre kendt som ”copyright”, er en beskyttelsesret som eksklusivt gives til personen som har kreeret et værk. De enkelte person er også beskyttet under ophavsretsloven, hvilket vil sige </w:t>
+      </w:r>
+      <w:r>
+        <w:rPr>
+          <w:sz w:val="24"/>
+          <w:szCs w:val="24"/>
+        </w:rPr>
+        <w:lastRenderedPageBreak/>
+        <w:t>at man ikke behøves at gøre krav på sit eget værk. Det er kun først når andre mennesker skulle krænke værket, at der opstår et problem. Dvs. at anvende et værk på en anden måde, eller under andre forhold end beregnet og formuleret af skaberen af værket. Man har altså som skaber på et værk, fuld kontrol over hvordan værket i sig selv må/skal anvendes, i hvilke forhold, og under hvilke situationer osv.</w:t>
+      </w:r>
+    </w:p>
+    <w:p>
+      <w:pPr>
+        <w:spacing w:line="360" w:lineRule="auto"/>
+        <w:jc w:val="both"/>
+        <w:rPr>
+          <w:sz w:val="24"/>
+          <w:szCs w:val="24"/>
+        </w:rPr>
+      </w:pPr>
+      <w:r>
+        <w:rPr>
+          <w:sz w:val="24"/>
+          <w:szCs w:val="24"/>
+        </w:rPr>
+        <w:t xml:space="preserve">Dette kunne være i forbindelse med at jeg gerne vil bruge noget musik til en video jeg her produceret til mit studie, eller min arbejdsplads, men jeg måske ikke kan gøre brug af den alligevel, </w:t>
+      </w:r>
+      <w:r>
+        <w:rPr>
+          <w:i/>
+          <w:iCs/>
+          <w:sz w:val="24"/>
+          <w:szCs w:val="24"/>
+        </w:rPr>
+        <w:t>før</w:t>
+      </w:r>
+      <w:r>
+        <w:rPr>
+          <w:sz w:val="24"/>
+          <w:szCs w:val="24"/>
+        </w:rPr>
+        <w:t xml:space="preserve"> jeg har spurgt personen der har ophavsretten til musikken.</w:t>
+      </w:r>
+    </w:p>
+    <w:p>
+      <w:pPr>
+        <w:spacing w:line="360" w:lineRule="auto"/>
+        <w:jc w:val="both"/>
+        <w:rPr>
+          <w:sz w:val="24"/>
+          <w:szCs w:val="24"/>
+        </w:rPr>
+      </w:pPr>
+      <w:r>
+        <w:rPr>
+          <w:sz w:val="24"/>
+          <w:szCs w:val="24"/>
+        </w:rPr>
+        <w:t xml:space="preserve">Faktisk så skal man ikke altid spørge om lov først, hver gang der skal bruges et værk, som er skabt af andre. </w:t>
+      </w:r>
+      <w:proofErr w:type="gramStart"/>
+      <w:r>
+        <w:rPr>
+          <w:sz w:val="24"/>
+          <w:szCs w:val="24"/>
+        </w:rPr>
+        <w:t>Eksempelvis</w:t>
+      </w:r>
+      <w:proofErr w:type="gramEnd"/>
+      <w:r>
+        <w:rPr>
+          <w:sz w:val="24"/>
+          <w:szCs w:val="24"/>
+        </w:rPr>
+        <w:t xml:space="preserve"> så kan man roligt citerer andre, og tekster fra bøger, aviser, og lignende uden at spørge forfatteren, eller personen bag citatet. Ophavsretten har således en vis indflydelse på hvordan man kan bruge andres værker, og materialer, og hvad de må bruges til.</w:t>
+      </w:r>
+      <w:r>
+        <w:rPr>
+          <w:rStyle w:val="Fodnotehenvisning"/>
+          <w:sz w:val="24"/>
+          <w:szCs w:val="24"/>
+        </w:rPr>
+        <w:footnoteReference w:id="8"/>
+      </w:r>
+      <w:r>
+        <w:rPr>
+          <w:sz w:val="24"/>
+          <w:szCs w:val="24"/>
+        </w:rPr>
+        <w:t xml:space="preserve"> </w:t>
+      </w:r>
+    </w:p>
+    <w:p>
+      <w:pPr>
+        <w:spacing w:line="360" w:lineRule="auto"/>
+        <w:jc w:val="both"/>
+        <w:rPr>
+          <w:sz w:val="24"/>
+          <w:szCs w:val="24"/>
+        </w:rPr>
+      </w:pPr>
+      <w:r>
+        <w:rPr>
+          <w:sz w:val="24"/>
+          <w:szCs w:val="24"/>
+        </w:rPr>
+        <w:t xml:space="preserve">En idé er </w:t>
+      </w:r>
+      <w:r>
+        <w:rPr>
+          <w:i/>
+          <w:iCs/>
+          <w:sz w:val="24"/>
+          <w:szCs w:val="24"/>
+        </w:rPr>
+        <w:t>ikke</w:t>
+      </w:r>
+      <w:r>
+        <w:rPr>
+          <w:sz w:val="24"/>
+          <w:szCs w:val="24"/>
+        </w:rPr>
+        <w:t xml:space="preserve"> beskyttet af ophavsretten, men det der bliver beskyttet, er derimod det produkt, eller den kreation der bliver lavet ud fra ideen selv.</w:t>
+      </w:r>
+      <w:r>
+        <w:rPr>
+          <w:rStyle w:val="Fodnotehenvisning"/>
+          <w:sz w:val="24"/>
+          <w:szCs w:val="24"/>
+        </w:rPr>
+        <w:footnoteReference w:id="9"/>
+      </w:r>
+    </w:p>
+    <w:p>
+      <w:pPr>
+        <w:spacing w:line="360" w:lineRule="auto"/>
+        <w:jc w:val="both"/>
+        <w:rPr>
+          <w:sz w:val="24"/>
+          <w:szCs w:val="24"/>
+        </w:rPr>
+      </w:pPr>
+      <w:r>
+        <w:rPr>
+          <w:sz w:val="24"/>
+          <w:szCs w:val="24"/>
+        </w:rPr>
+        <w:t xml:space="preserve">Ophavsretten skal </w:t>
+      </w:r>
+      <w:r>
+        <w:rPr>
+          <w:i/>
+          <w:iCs/>
+          <w:sz w:val="24"/>
+          <w:szCs w:val="24"/>
+        </w:rPr>
+        <w:t>ikke</w:t>
+      </w:r>
+      <w:r>
+        <w:rPr>
+          <w:sz w:val="24"/>
+          <w:szCs w:val="24"/>
+        </w:rPr>
+        <w:t xml:space="preserve"> registreres, men opstår derimod på automatisk vis, når værket er skabt.</w:t>
+      </w:r>
+      <w:r>
+        <w:rPr>
+          <w:rStyle w:val="Fodnotehenvisning"/>
+          <w:sz w:val="24"/>
+          <w:szCs w:val="24"/>
+        </w:rPr>
+        <w:footnoteReference w:id="10"/>
+      </w:r>
+    </w:p>
+    <w:p>
+      <w:pPr>
+        <w:spacing w:line="360" w:lineRule="auto"/>
+        <w:jc w:val="both"/>
+        <w:rPr>
+          <w:sz w:val="24"/>
+          <w:szCs w:val="24"/>
+        </w:rPr>
+      </w:pPr>
+      <w:r>
+        <w:rPr>
+          <w:sz w:val="24"/>
+          <w:szCs w:val="24"/>
+        </w:rPr>
+        <w:t>På de sociale medier er det tilladt at lave et opslag med noget som er skabt af en selv, og som man kan gøre retskrav på. Hvis noget skulle skabes på de sociale medier, så betyder det ikke at det er de sociale medie der ejer hvad personen har skabt. Personen som har skabt værket, har stadig ophavsret på værket selv. Men samtidig ved at lave et opslag på de sociale medier, så giver du samtidig rettigheden til at bruge dit værk hele verden over, uden nogle begrænsninger. Det svinger lidt fra sociale medie til andet, men generelt så har alle sider en form for selvgivet tilladelse, til at genbruge det du skaber og poster på deres sider.</w:t>
+      </w:r>
+      <w:r>
+        <w:rPr>
+          <w:rStyle w:val="Fodnotehenvisning"/>
+          <w:sz w:val="24"/>
+          <w:szCs w:val="24"/>
+        </w:rPr>
+        <w:footnoteReference w:id="11"/>
+      </w:r>
+    </w:p>
+    <w:p>
+      <w:pPr>
+        <w:spacing w:line="360" w:lineRule="auto"/>
+        <w:jc w:val="both"/>
+        <w:rPr>
+          <w:sz w:val="24"/>
+          <w:szCs w:val="24"/>
+        </w:rPr>
+      </w:pPr>
+      <w:r>
+        <w:rPr>
+          <w:sz w:val="24"/>
+          <w:szCs w:val="24"/>
+        </w:rPr>
+        <w:t xml:space="preserve">Ophavsretten på et stykke software ligger hos personen som har skabt softwaren selv. Ophavsretten giver denne person lov til at fremstille eksemplarer, eller gøre softwaren tilgængelig for </w:t>
+      </w:r>
+      <w:r>
+        <w:rPr>
+          <w:sz w:val="24"/>
+          <w:szCs w:val="24"/>
+        </w:rPr>
+        <w:lastRenderedPageBreak/>
+        <w:t>offentligheden. For at kunne anvende dette stykke software, så indgår brugeren normalt i en licensaftale.</w:t>
+      </w:r>
+      <w:r>
+        <w:rPr>
+          <w:rStyle w:val="Fodnotehenvisning"/>
+          <w:sz w:val="24"/>
+          <w:szCs w:val="24"/>
+        </w:rPr>
+        <w:footnoteReference w:id="12"/>
+      </w:r>
+    </w:p>
+    <w:p>
+      <w:pPr>
+        <w:spacing w:line="360" w:lineRule="auto"/>
+        <w:jc w:val="both"/>
+        <w:rPr>
+          <w:sz w:val="24"/>
+          <w:szCs w:val="24"/>
+        </w:rPr>
+      </w:pPr>
+      <w:r>
+        <w:rPr>
+          <w:sz w:val="24"/>
+          <w:szCs w:val="24"/>
+        </w:rPr>
+        <w:t>Samtykke går også herindunder som noget man giver til de sociale medier, idet man gør brug af dem. Dvs. at man giver de sociale medier tilladelse til at indhente oplysninger om personen selv. Samtykke skal være specifikt, præcist og ligetil, og skal tydeligt angive hvilke informationer der må behandles, til hvilke formål, og af hvem.</w:t>
+      </w:r>
+      <w:r>
+        <w:rPr>
+          <w:rStyle w:val="Fodnotehenvisning"/>
+          <w:sz w:val="24"/>
+          <w:szCs w:val="24"/>
+        </w:rPr>
+        <w:footnoteReference w:id="13"/>
+      </w:r>
+    </w:p>
+    <w:p>
+      <w:pPr>
+        <w:spacing w:line="360" w:lineRule="auto"/>
+        <w:jc w:val="both"/>
+        <w:rPr>
+          <w:sz w:val="24"/>
+          <w:szCs w:val="24"/>
+        </w:rPr>
+      </w:pPr>
+      <w:r>
+        <w:rPr>
+          <w:sz w:val="24"/>
+          <w:szCs w:val="24"/>
+        </w:rPr>
+        <w:t>Stiltiende samtykke omhandler samtykken vi giver til andre, uden at vi skal skrive under på noget. Det kan være i forbindelse med kommuner når de skal indhente personlige oplysninger om os, eller stiltiende samtykke vedrørende hospitaler, og om at de gerne må behandle dig uden at du behøver at skrive under på noget.</w:t>
+      </w:r>
+      <w:r>
+        <w:rPr>
+          <w:rStyle w:val="Fodnotehenvisning"/>
+          <w:sz w:val="24"/>
+          <w:szCs w:val="24"/>
+        </w:rPr>
+        <w:footnoteReference w:id="14"/>
+      </w:r>
+    </w:p>
+    <w:p>
+      <w:pPr>
+        <w:spacing w:line="360" w:lineRule="auto"/>
+        <w:jc w:val="both"/>
+        <w:rPr>
+          <w:sz w:val="24"/>
+          <w:szCs w:val="24"/>
+        </w:rPr>
+      </w:pPr>
+    </w:p>
+    <w:p>
+      <w:pPr>
+        <w:pStyle w:val="Overskrift1"/>
+        <w:jc w:val="both"/>
+      </w:pPr>
+      <w:bookmarkStart w:id="5" w:name="_Toc23922568"/>
+      <w:r>
+        <w:t>Varemærker</w:t>
+      </w:r>
+      <w:bookmarkEnd w:id="5"/>
+    </w:p>
+    <w:p>
+      <w:pPr>
+        <w:spacing w:line="360" w:lineRule="auto"/>
+        <w:jc w:val="both"/>
+        <w:rPr>
+          <w:sz w:val="24"/>
+          <w:szCs w:val="24"/>
+        </w:rPr>
+      </w:pPr>
+    </w:p>
+    <w:p>
+      <w:pPr>
+        <w:spacing w:line="360" w:lineRule="auto"/>
+        <w:jc w:val="both"/>
+        <w:rPr>
+          <w:sz w:val="24"/>
+          <w:szCs w:val="24"/>
+        </w:rPr>
+      </w:pPr>
+      <w:r>
+        <w:rPr>
+          <w:sz w:val="24"/>
+          <w:szCs w:val="24"/>
+        </w:rPr>
+        <w:t xml:space="preserve">Varemærker er noget vi alle sammen støder på til daglig. Det kan f.eks. være alt lige fra et ord til et symbol eller logo. Et varemærke kan gengive de værdier en person eller en virksomhed har, gennem ord, logoer, symboler, mm., og er med til at differentiere mellem de forskellige personers/virksomheders ideer og visioner. Varemærker er med til at styrke virksomheden, </w:t>
+      </w:r>
+      <w:proofErr w:type="gramStart"/>
+      <w:r>
+        <w:rPr>
+          <w:sz w:val="24"/>
+          <w:szCs w:val="24"/>
+        </w:rPr>
+        <w:t>idet at</w:t>
+      </w:r>
+      <w:proofErr w:type="gramEnd"/>
+      <w:r>
+        <w:rPr>
+          <w:sz w:val="24"/>
+          <w:szCs w:val="24"/>
+        </w:rPr>
+        <w:t xml:space="preserve"> man opnår følgende fordele:</w:t>
+      </w:r>
+    </w:p>
+    <w:p>
+      <w:pPr>
+        <w:pStyle w:val="Listeafsnit"/>
+        <w:numPr>
+          <w:ilvl w:val="0"/>
+          <w:numId w:val="29"/>
+        </w:numPr>
+        <w:spacing w:before="100" w:after="200" w:line="360" w:lineRule="auto"/>
+        <w:jc w:val="both"/>
+        <w:rPr>
+          <w:sz w:val="24"/>
+          <w:szCs w:val="24"/>
+        </w:rPr>
+      </w:pPr>
+      <w:r>
+        <w:rPr>
+          <w:sz w:val="24"/>
+          <w:szCs w:val="24"/>
+        </w:rPr>
+        <w:t>Mere værdi for virksomheden</w:t>
+      </w:r>
+    </w:p>
+    <w:p>
+      <w:pPr>
+        <w:pStyle w:val="Listeafsnit"/>
+        <w:numPr>
+          <w:ilvl w:val="0"/>
+          <w:numId w:val="29"/>
+        </w:numPr>
+        <w:spacing w:before="100" w:after="200" w:line="360" w:lineRule="auto"/>
+        <w:jc w:val="both"/>
+        <w:rPr>
+          <w:sz w:val="24"/>
+          <w:szCs w:val="24"/>
+        </w:rPr>
+      </w:pPr>
+      <w:r>
+        <w:rPr>
+          <w:sz w:val="24"/>
+          <w:szCs w:val="24"/>
+        </w:rPr>
+        <w:t xml:space="preserve">Varemærket bliver lavet om til et registreret </w:t>
+      </w:r>
+      <w:proofErr w:type="spellStart"/>
+      <w:r>
+        <w:rPr>
+          <w:sz w:val="24"/>
+          <w:szCs w:val="24"/>
+        </w:rPr>
+        <w:t>trademark</w:t>
+      </w:r>
+      <w:proofErr w:type="spellEnd"/>
+      <w:r>
+        <w:rPr>
+          <w:sz w:val="24"/>
+          <w:szCs w:val="24"/>
+        </w:rPr>
+        <w:t xml:space="preserve"> ”</w:t>
+      </w:r>
+      <w:r>
+        <w:rPr>
+          <w:sz w:val="24"/>
+          <w:szCs w:val="24"/>
+          <w:shd w:val="clear" w:color="auto" w:fill="FFFFFF"/>
+        </w:rPr>
+        <w:t>®”</w:t>
+      </w:r>
+    </w:p>
+    <w:p>
+      <w:pPr>
+        <w:pStyle w:val="Listeafsnit"/>
+        <w:numPr>
+          <w:ilvl w:val="0"/>
+          <w:numId w:val="29"/>
+        </w:numPr>
+        <w:spacing w:before="100" w:after="200" w:line="360" w:lineRule="auto"/>
+        <w:jc w:val="both"/>
+        <w:rPr>
+          <w:sz w:val="24"/>
+          <w:szCs w:val="24"/>
+        </w:rPr>
+      </w:pPr>
+      <w:r>
+        <w:rPr>
+          <w:sz w:val="24"/>
+          <w:szCs w:val="24"/>
+          <w:shd w:val="clear" w:color="auto" w:fill="FFFFFF"/>
+        </w:rPr>
+        <w:t>Eksklusiv</w:t>
+      </w:r>
+      <w:r>
+        <w:rPr>
+          <w:sz w:val="24"/>
+          <w:szCs w:val="24"/>
+          <w:shd w:val="clear" w:color="auto" w:fill="FFFFFF"/>
+        </w:rPr>
+        <w:t xml:space="preserve"> og ubegrænset tid på varemærket</w:t>
+      </w:r>
+    </w:p>
+    <w:p>
+      <w:pPr>
+        <w:pStyle w:val="Listeafsnit"/>
+        <w:numPr>
+          <w:ilvl w:val="0"/>
+          <w:numId w:val="29"/>
+        </w:numPr>
+        <w:spacing w:before="100" w:after="200" w:line="360" w:lineRule="auto"/>
+        <w:jc w:val="both"/>
+        <w:rPr>
+          <w:sz w:val="24"/>
+          <w:szCs w:val="24"/>
+        </w:rPr>
+      </w:pPr>
+      <w:r>
+        <w:rPr>
+          <w:sz w:val="24"/>
+          <w:szCs w:val="24"/>
+          <w:shd w:val="clear" w:color="auto" w:fill="FFFFFF"/>
+        </w:rPr>
+        <w:t>Flere penge og muligheder gennem varemærket selv</w:t>
+      </w:r>
+    </w:p>
+    <w:p>
+      <w:pPr>
+        <w:spacing w:line="360" w:lineRule="auto"/>
+        <w:jc w:val="both"/>
+        <w:rPr>
+          <w:sz w:val="24"/>
+          <w:szCs w:val="24"/>
+        </w:rPr>
+      </w:pPr>
+    </w:p>
+    <w:p>
+      <w:pPr>
+        <w:spacing w:line="360" w:lineRule="auto"/>
+        <w:jc w:val="both"/>
+        <w:rPr>
+          <w:sz w:val="24"/>
+          <w:szCs w:val="24"/>
+        </w:rPr>
+      </w:pPr>
+      <w:r>
+        <w:rPr>
+          <w:sz w:val="24"/>
+          <w:szCs w:val="24"/>
+        </w:rPr>
+        <w:t xml:space="preserve">Varemærkeloven, for en multimediedesigner som mig, betyder jo netop også at jeg kan få varemærkeret på noget som jeg har skabt, hvad end det er et logo, design, figur, eller et bestemt </w:t>
+      </w:r>
+      <w:r>
+        <w:rPr>
+          <w:sz w:val="24"/>
+          <w:szCs w:val="24"/>
+        </w:rPr>
+        <w:lastRenderedPageBreak/>
+        <w:t>ordmærke (bestående af bogstaver og/eller tal). Dvs. at jeg kan gøre krav på varemærket fra når jeg har skabt det, og at jeg derfor også kan beskytte det. For at beskytte varemærket, skal man også lige huske at få det registreret.</w:t>
+      </w:r>
+      <w:r>
+        <w:rPr>
+          <w:rStyle w:val="Fodnotehenvisning"/>
+          <w:sz w:val="24"/>
+          <w:szCs w:val="24"/>
+        </w:rPr>
+        <w:footnoteReference w:id="15"/>
+      </w:r>
+    </w:p>
+    <w:p>
+      <w:pPr>
+        <w:spacing w:line="360" w:lineRule="auto"/>
+        <w:jc w:val="both"/>
+        <w:rPr>
+          <w:sz w:val="24"/>
+          <w:szCs w:val="24"/>
+        </w:rPr>
+      </w:pPr>
+    </w:p>
+    <w:p>
+      <w:pPr>
+        <w:spacing w:line="360" w:lineRule="auto"/>
+        <w:jc w:val="both"/>
+        <w:rPr>
+          <w:sz w:val="24"/>
+          <w:szCs w:val="24"/>
+        </w:rPr>
+      </w:pPr>
+    </w:p>
+    <w:p>
+      <w:pPr>
+        <w:spacing w:line="360" w:lineRule="auto"/>
+        <w:jc w:val="both"/>
+        <w:rPr>
+          <w:sz w:val="24"/>
+          <w:szCs w:val="24"/>
+        </w:rPr>
+      </w:pPr>
+    </w:p>
+    <w:p>
+      <w:pPr>
+        <w:spacing w:line="360" w:lineRule="auto"/>
+        <w:jc w:val="both"/>
+        <w:rPr>
+          <w:sz w:val="24"/>
+          <w:szCs w:val="24"/>
+        </w:rPr>
+      </w:pPr>
+    </w:p>
+    <w:p>
+      <w:pPr>
+        <w:spacing w:line="360" w:lineRule="auto"/>
+        <w:jc w:val="both"/>
+        <w:rPr>
+          <w:sz w:val="24"/>
+          <w:szCs w:val="24"/>
+        </w:rPr>
+      </w:pPr>
+      <w:proofErr w:type="spellStart"/>
+      <w:r>
+        <w:rPr>
+          <w:sz w:val="24"/>
+          <w:szCs w:val="24"/>
+        </w:rPr>
+        <w:t>Warehousing</w:t>
+      </w:r>
+      <w:proofErr w:type="spellEnd"/>
+      <w:r>
+        <w:rPr>
+          <w:sz w:val="24"/>
+          <w:szCs w:val="24"/>
+        </w:rPr>
+        <w:t xml:space="preserve"> er </w:t>
+      </w:r>
+      <w:r>
+        <w:rPr>
+          <w:i/>
+          <w:iCs/>
+          <w:sz w:val="24"/>
+          <w:szCs w:val="24"/>
+        </w:rPr>
+        <w:t>ikke</w:t>
+      </w:r>
+      <w:r>
+        <w:rPr>
+          <w:sz w:val="24"/>
+          <w:szCs w:val="24"/>
+        </w:rPr>
+        <w:t xml:space="preserve"> tilladt i Danmark, </w:t>
+      </w:r>
+      <w:proofErr w:type="gramStart"/>
+      <w:r>
+        <w:rPr>
+          <w:sz w:val="24"/>
+          <w:szCs w:val="24"/>
+        </w:rPr>
+        <w:t>idet at</w:t>
+      </w:r>
+      <w:proofErr w:type="gramEnd"/>
+      <w:r>
+        <w:rPr>
+          <w:sz w:val="24"/>
+          <w:szCs w:val="24"/>
+        </w:rPr>
+        <w:t xml:space="preserve"> det ikke er lovligt at registrere et domænenavn med henblik på at sælge det igen for profit.</w:t>
+      </w:r>
+      <w:r>
+        <w:rPr>
+          <w:rStyle w:val="Fodnotehenvisning"/>
+          <w:sz w:val="24"/>
+          <w:szCs w:val="24"/>
+        </w:rPr>
+        <w:footnoteReference w:id="16"/>
+      </w:r>
+    </w:p>
+    <w:p>
+      <w:pPr>
+        <w:spacing w:line="360" w:lineRule="auto"/>
+        <w:jc w:val="both"/>
+        <w:rPr>
+          <w:sz w:val="24"/>
+          <w:szCs w:val="24"/>
+        </w:rPr>
+      </w:pPr>
+      <w:r>
+        <w:rPr>
+          <w:sz w:val="24"/>
+          <w:szCs w:val="24"/>
+        </w:rPr>
+        <w:t>Hvad er ”open source”? Open source betyder at et program er gratis og kan rettes til af brugeren eller andre. Open source er meget godt idet det kan tillade andre at tilgå softwaren, og dermed få det opdateret, og holdes kørende af andre end udgiveren. Følgende er eksempler på open source-materiale:</w:t>
+      </w:r>
+    </w:p>
+    <w:p>
+      <w:pPr>
+        <w:pStyle w:val="Listeafsnit"/>
+        <w:numPr>
+          <w:ilvl w:val="0"/>
+          <w:numId w:val="29"/>
+        </w:numPr>
+        <w:spacing w:before="100" w:after="200" w:line="360" w:lineRule="auto"/>
+        <w:jc w:val="both"/>
+        <w:rPr>
+          <w:sz w:val="24"/>
+          <w:szCs w:val="24"/>
+        </w:rPr>
+      </w:pPr>
+      <w:proofErr w:type="gramStart"/>
+      <w:r>
+        <w:rPr>
+          <w:sz w:val="24"/>
+          <w:szCs w:val="24"/>
+        </w:rPr>
+        <w:t>Android operativsystem</w:t>
+      </w:r>
+      <w:proofErr w:type="gramEnd"/>
+    </w:p>
+    <w:p>
+      <w:pPr>
+        <w:pStyle w:val="Listeafsnit"/>
+        <w:numPr>
+          <w:ilvl w:val="0"/>
+          <w:numId w:val="29"/>
+        </w:numPr>
+        <w:spacing w:before="100" w:after="200" w:line="360" w:lineRule="auto"/>
+        <w:jc w:val="both"/>
+        <w:rPr>
+          <w:sz w:val="24"/>
+          <w:szCs w:val="24"/>
+        </w:rPr>
+      </w:pPr>
+      <w:r>
+        <w:rPr>
+          <w:sz w:val="24"/>
+          <w:szCs w:val="24"/>
+        </w:rPr>
+        <w:t xml:space="preserve">Mozilla </w:t>
+      </w:r>
+      <w:proofErr w:type="spellStart"/>
+      <w:r>
+        <w:rPr>
+          <w:sz w:val="24"/>
+          <w:szCs w:val="24"/>
+        </w:rPr>
+        <w:t>firefox</w:t>
+      </w:r>
+      <w:proofErr w:type="spellEnd"/>
+    </w:p>
+    <w:p>
+      <w:pPr>
+        <w:pStyle w:val="Listeafsnit"/>
+        <w:numPr>
+          <w:ilvl w:val="0"/>
+          <w:numId w:val="29"/>
+        </w:numPr>
+        <w:spacing w:before="100" w:after="200" w:line="360" w:lineRule="auto"/>
+        <w:jc w:val="both"/>
+        <w:rPr>
+          <w:sz w:val="24"/>
+          <w:szCs w:val="24"/>
+        </w:rPr>
+      </w:pPr>
+      <w:r>
+        <w:rPr>
+          <w:sz w:val="24"/>
+          <w:szCs w:val="24"/>
+        </w:rPr>
+        <w:t>GIMP</w:t>
+      </w:r>
+    </w:p>
+    <w:p>
+      <w:pPr>
+        <w:pStyle w:val="Listeafsnit"/>
+        <w:numPr>
+          <w:ilvl w:val="0"/>
+          <w:numId w:val="29"/>
+        </w:numPr>
+        <w:spacing w:before="100" w:after="200" w:line="360" w:lineRule="auto"/>
+        <w:jc w:val="both"/>
+        <w:rPr>
+          <w:sz w:val="24"/>
+          <w:szCs w:val="24"/>
+        </w:rPr>
+      </w:pPr>
+      <w:r>
+        <w:rPr>
+          <w:sz w:val="24"/>
+          <w:szCs w:val="24"/>
+        </w:rPr>
+        <w:t>Blender</w:t>
+      </w:r>
+    </w:p>
+    <w:p>
+      <w:pPr>
+        <w:pStyle w:val="Listeafsnit"/>
+        <w:numPr>
+          <w:ilvl w:val="0"/>
+          <w:numId w:val="29"/>
+        </w:numPr>
+        <w:spacing w:before="100" w:after="200" w:line="360" w:lineRule="auto"/>
+        <w:jc w:val="both"/>
+        <w:rPr>
+          <w:sz w:val="24"/>
+          <w:szCs w:val="24"/>
+        </w:rPr>
+      </w:pPr>
+      <w:r>
+        <w:rPr>
+          <w:sz w:val="24"/>
+          <w:szCs w:val="24"/>
+        </w:rPr>
+        <w:t>VLC</w:t>
+      </w:r>
+      <w:r>
+        <w:rPr>
+          <w:rStyle w:val="Fodnotehenvisning"/>
+          <w:sz w:val="24"/>
+          <w:szCs w:val="24"/>
+        </w:rPr>
+        <w:footnoteReference w:id="17"/>
+      </w:r>
+    </w:p>
+    <w:p>
+      <w:pPr>
+        <w:spacing w:line="360" w:lineRule="auto"/>
+        <w:jc w:val="both"/>
+        <w:rPr>
+          <w:sz w:val="24"/>
+          <w:szCs w:val="24"/>
+        </w:rPr>
+      </w:pPr>
+    </w:p>
+    <w:p>
+      <w:pPr>
+        <w:spacing w:line="360" w:lineRule="auto"/>
+        <w:jc w:val="both"/>
+        <w:rPr>
+          <w:sz w:val="24"/>
+          <w:szCs w:val="24"/>
+        </w:rPr>
+      </w:pPr>
+    </w:p>
+    <w:p>
+      <w:pPr>
+        <w:spacing w:line="360" w:lineRule="auto"/>
+        <w:jc w:val="both"/>
+        <w:rPr>
+          <w:sz w:val="24"/>
+          <w:szCs w:val="24"/>
+        </w:rPr>
+      </w:pPr>
+    </w:p>
+    <w:p>
+      <w:pPr>
+        <w:spacing w:line="360" w:lineRule="auto"/>
+        <w:jc w:val="both"/>
+        <w:rPr>
+          <w:sz w:val="24"/>
+          <w:szCs w:val="24"/>
+        </w:rPr>
+      </w:pPr>
+    </w:p>
+    <w:p>
+      <w:pPr>
+        <w:pStyle w:val="Overskrift1"/>
+        <w:jc w:val="both"/>
+      </w:pPr>
+      <w:bookmarkStart w:id="6" w:name="_Toc23922569"/>
+      <w:r>
+        <w:lastRenderedPageBreak/>
+        <w:t>Licensaftaler</w:t>
+      </w:r>
+      <w:bookmarkEnd w:id="6"/>
+    </w:p>
+    <w:p>
+      <w:pPr>
+        <w:spacing w:line="360" w:lineRule="auto"/>
+        <w:jc w:val="both"/>
+        <w:rPr>
+          <w:sz w:val="24"/>
+          <w:szCs w:val="24"/>
+        </w:rPr>
+      </w:pPr>
+    </w:p>
+    <w:p>
+      <w:pPr>
+        <w:spacing w:line="360" w:lineRule="auto"/>
+        <w:jc w:val="both"/>
+        <w:rPr>
+          <w:sz w:val="24"/>
+          <w:szCs w:val="24"/>
+        </w:rPr>
+      </w:pPr>
+      <w:r>
+        <w:rPr>
+          <w:sz w:val="24"/>
+          <w:szCs w:val="24"/>
+        </w:rPr>
+        <w:t>En licensaftale indebærer to parter, en licensgiver og en licenstager. Licensgiveren giver tilladelse til licenstageren til at bruge rettigheden mod noget betaling. Der er altså tale om ”brug”, og ikke ”eje”.</w:t>
+      </w:r>
+      <w:r>
+        <w:rPr>
+          <w:rStyle w:val="Fodnotehenvisning"/>
+          <w:sz w:val="24"/>
+          <w:szCs w:val="24"/>
+        </w:rPr>
+        <w:footnoteReference w:id="18"/>
+      </w:r>
+    </w:p>
+    <w:p>
+      <w:pPr>
+        <w:spacing w:line="360" w:lineRule="auto"/>
+        <w:jc w:val="both"/>
+        <w:rPr>
+          <w:sz w:val="24"/>
+          <w:szCs w:val="24"/>
+          <w:lang w:val="en-US"/>
+        </w:rPr>
+      </w:pPr>
+      <w:r>
+        <w:rPr>
+          <w:sz w:val="24"/>
+          <w:szCs w:val="24"/>
+        </w:rPr>
+        <w:t xml:space="preserve">jQuery frameworket, som er et Open Source-JavaScript, indgår under ”MIT” licensen, som kan findes på følgende hjemmeside: </w:t>
+      </w:r>
+      <w:hyperlink r:id="rId9" w:history="1">
+        <w:r>
+          <w:rPr>
+            <w:rStyle w:val="Hyperlink"/>
+            <w:color w:val="002060"/>
+          </w:rPr>
+          <w:t>https://jquery.org/license/</w:t>
+        </w:r>
+      </w:hyperlink>
+      <w:r>
+        <w:rPr>
+          <w:color w:val="002060"/>
+        </w:rPr>
+        <w:t>.</w:t>
+      </w:r>
+      <w:r>
+        <w:rPr>
+          <w:rStyle w:val="Fodnotehenvisning"/>
+          <w:color w:val="002060"/>
+        </w:rPr>
+        <w:footnoteReference w:id="19"/>
+      </w:r>
+      <w:r>
+        <w:rPr>
+          <w:color w:val="002060"/>
+        </w:rPr>
+        <w:t xml:space="preserve"> </w:t>
+      </w:r>
+      <w:r>
+        <w:rPr>
+          <w:sz w:val="24"/>
+          <w:szCs w:val="24"/>
+        </w:rPr>
+        <w:t xml:space="preserve">MIT licensen er simpel idet der næsten ingen restriktioner er på et projektet jQuery. Man kan bruge det som man vil så længe ophavsretten i headeren er intakt, når vi </w:t>
+      </w:r>
+      <w:r>
+        <w:rPr>
+          <w:sz w:val="24"/>
+          <w:szCs w:val="24"/>
+        </w:rPr>
+        <w:t xml:space="preserve">snakker ”Source </w:t>
+      </w:r>
+      <w:proofErr w:type="spellStart"/>
+      <w:r>
+        <w:rPr>
+          <w:sz w:val="24"/>
+          <w:szCs w:val="24"/>
+        </w:rPr>
+        <w:t>code</w:t>
+      </w:r>
+      <w:proofErr w:type="spellEnd"/>
+      <w:r>
+        <w:rPr>
+          <w:sz w:val="24"/>
+          <w:szCs w:val="24"/>
+        </w:rPr>
+        <w:t xml:space="preserve">”.  </w:t>
+      </w:r>
+      <w:proofErr w:type="spellStart"/>
+      <w:r>
+        <w:rPr>
+          <w:sz w:val="24"/>
+          <w:szCs w:val="24"/>
+          <w:lang w:val="en-US"/>
+        </w:rPr>
+        <w:t>Skulle</w:t>
+      </w:r>
+      <w:proofErr w:type="spellEnd"/>
+      <w:r>
+        <w:rPr>
+          <w:sz w:val="24"/>
+          <w:szCs w:val="24"/>
+          <w:lang w:val="en-US"/>
+        </w:rPr>
+        <w:t xml:space="preserve"> det </w:t>
+      </w:r>
+      <w:proofErr w:type="spellStart"/>
+      <w:r>
+        <w:rPr>
+          <w:sz w:val="24"/>
+          <w:szCs w:val="24"/>
+          <w:lang w:val="en-US"/>
+        </w:rPr>
+        <w:t>derimod</w:t>
+      </w:r>
+      <w:proofErr w:type="spellEnd"/>
+      <w:r>
+        <w:rPr>
+          <w:sz w:val="24"/>
+          <w:szCs w:val="24"/>
+          <w:lang w:val="en-US"/>
+        </w:rPr>
+        <w:t xml:space="preserve"> </w:t>
+      </w:r>
+      <w:proofErr w:type="spellStart"/>
+      <w:r>
+        <w:rPr>
+          <w:sz w:val="24"/>
+          <w:szCs w:val="24"/>
+          <w:lang w:val="en-US"/>
+        </w:rPr>
+        <w:t>være</w:t>
+      </w:r>
+      <w:proofErr w:type="spellEnd"/>
+      <w:r>
+        <w:rPr>
+          <w:sz w:val="24"/>
+          <w:szCs w:val="24"/>
+          <w:lang w:val="en-US"/>
+        </w:rPr>
+        <w:t xml:space="preserve"> ”Web sites” </w:t>
+      </w:r>
+      <w:proofErr w:type="spellStart"/>
+      <w:r>
+        <w:rPr>
+          <w:sz w:val="24"/>
+          <w:szCs w:val="24"/>
+          <w:lang w:val="en-US"/>
+        </w:rPr>
+        <w:t>så</w:t>
+      </w:r>
+      <w:proofErr w:type="spellEnd"/>
+      <w:r>
+        <w:rPr>
+          <w:sz w:val="24"/>
+          <w:szCs w:val="24"/>
+          <w:lang w:val="en-US"/>
+        </w:rPr>
+        <w:t xml:space="preserve"> </w:t>
+      </w:r>
+      <w:proofErr w:type="spellStart"/>
+      <w:r>
+        <w:rPr>
+          <w:sz w:val="24"/>
+          <w:szCs w:val="24"/>
+          <w:lang w:val="en-US"/>
+        </w:rPr>
+        <w:t>gælder</w:t>
+      </w:r>
+      <w:proofErr w:type="spellEnd"/>
+      <w:r>
+        <w:rPr>
+          <w:sz w:val="24"/>
+          <w:szCs w:val="24"/>
+          <w:lang w:val="en-US"/>
+        </w:rPr>
+        <w:t xml:space="preserve"> </w:t>
+      </w:r>
+      <w:proofErr w:type="spellStart"/>
+      <w:r>
+        <w:rPr>
+          <w:sz w:val="24"/>
+          <w:szCs w:val="24"/>
+          <w:lang w:val="en-US"/>
+        </w:rPr>
+        <w:t>følgende</w:t>
+      </w:r>
+      <w:proofErr w:type="spellEnd"/>
+      <w:r>
+        <w:rPr>
+          <w:sz w:val="24"/>
+          <w:szCs w:val="24"/>
+          <w:lang w:val="en-US"/>
+        </w:rPr>
+        <w:t xml:space="preserve"> </w:t>
+      </w:r>
+      <w:proofErr w:type="spellStart"/>
+      <w:r>
+        <w:rPr>
+          <w:sz w:val="24"/>
+          <w:szCs w:val="24"/>
+          <w:lang w:val="en-US"/>
+        </w:rPr>
+        <w:t>og</w:t>
+      </w:r>
+      <w:proofErr w:type="spellEnd"/>
+      <w:r>
+        <w:rPr>
+          <w:sz w:val="24"/>
+          <w:szCs w:val="24"/>
+          <w:lang w:val="en-US"/>
+        </w:rPr>
+        <w:t xml:space="preserve"> </w:t>
+      </w:r>
+      <w:proofErr w:type="spellStart"/>
+      <w:r>
+        <w:rPr>
+          <w:sz w:val="24"/>
+          <w:szCs w:val="24"/>
+          <w:lang w:val="en-US"/>
+        </w:rPr>
+        <w:t>jeg</w:t>
+      </w:r>
+      <w:proofErr w:type="spellEnd"/>
+      <w:r>
+        <w:rPr>
+          <w:sz w:val="24"/>
+          <w:szCs w:val="24"/>
+          <w:lang w:val="en-US"/>
+        </w:rPr>
+        <w:t xml:space="preserve"> </w:t>
+      </w:r>
+      <w:proofErr w:type="spellStart"/>
+      <w:r>
+        <w:rPr>
+          <w:sz w:val="24"/>
+          <w:szCs w:val="24"/>
+          <w:lang w:val="en-US"/>
+        </w:rPr>
+        <w:t>citere</w:t>
+      </w:r>
+      <w:proofErr w:type="spellEnd"/>
+      <w:r>
+        <w:rPr>
+          <w:sz w:val="24"/>
+          <w:szCs w:val="24"/>
+          <w:lang w:val="en-US"/>
+        </w:rPr>
+        <w:t>:</w:t>
+      </w:r>
+      <w:r>
+        <w:rPr>
+          <w:sz w:val="24"/>
+          <w:szCs w:val="24"/>
+          <w:lang w:val="en-US"/>
+        </w:rPr>
+        <w:t xml:space="preserve"> ”</w:t>
+      </w:r>
+      <w:r>
+        <w:rPr>
+          <w:rStyle w:val="Overskrift1Tegn"/>
+          <w:rFonts w:ascii="Helvetica" w:hAnsi="Helvetica"/>
+          <w:color w:val="1A1A1A"/>
+          <w:sz w:val="23"/>
+          <w:szCs w:val="23"/>
+          <w:shd w:val="clear" w:color="auto" w:fill="FFFFFF"/>
+          <w:lang w:val="en-US"/>
+        </w:rPr>
+        <w:t xml:space="preserve"> </w:t>
+      </w:r>
+      <w:r>
+        <w:rPr>
+          <w:rStyle w:val="Strk"/>
+          <w:rFonts w:ascii="Helvetica" w:hAnsi="Helvetica"/>
+          <w:color w:val="1A1A1A"/>
+          <w:sz w:val="23"/>
+          <w:szCs w:val="23"/>
+          <w:shd w:val="clear" w:color="auto" w:fill="FFFFFF"/>
+          <w:lang w:val="en-US"/>
+        </w:rPr>
+        <w:t>The design, layout, and look-and-feel of JS Foundation project web</w:t>
+      </w:r>
+      <w:r>
+        <w:rPr>
+          <w:rStyle w:val="Strk"/>
+          <w:rFonts w:ascii="Helvetica" w:hAnsi="Helvetica"/>
+          <w:color w:val="1A1A1A"/>
+          <w:sz w:val="23"/>
+          <w:szCs w:val="23"/>
+          <w:shd w:val="clear" w:color="auto" w:fill="FFFFFF"/>
+          <w:lang w:val="en-US"/>
+        </w:rPr>
+        <w:t xml:space="preserve"> </w:t>
+      </w:r>
+      <w:r>
+        <w:rPr>
+          <w:rStyle w:val="Strk"/>
+          <w:rFonts w:ascii="Helvetica" w:hAnsi="Helvetica"/>
+          <w:color w:val="1A1A1A"/>
+          <w:sz w:val="23"/>
+          <w:szCs w:val="23"/>
+          <w:shd w:val="clear" w:color="auto" w:fill="FFFFFF"/>
+          <w:lang w:val="en-US"/>
+        </w:rPr>
+        <w:t>sites are not licensed for use and may not be used on any site, personal or commercial, without prior written consent from the JS Foundation</w:t>
+      </w:r>
+      <w:r>
+        <w:rPr>
+          <w:rFonts w:ascii="Helvetica" w:hAnsi="Helvetica"/>
+          <w:color w:val="333333"/>
+          <w:sz w:val="23"/>
+          <w:szCs w:val="23"/>
+          <w:shd w:val="clear" w:color="auto" w:fill="FFFFFF"/>
+          <w:lang w:val="en-US"/>
+        </w:rPr>
+        <w:t>.</w:t>
+      </w:r>
+      <w:r>
+        <w:rPr>
+          <w:rFonts w:ascii="Helvetica" w:hAnsi="Helvetica"/>
+          <w:color w:val="333333"/>
+          <w:sz w:val="23"/>
+          <w:szCs w:val="23"/>
+          <w:shd w:val="clear" w:color="auto" w:fill="FFFFFF"/>
+          <w:lang w:val="en-US"/>
+        </w:rPr>
+        <w:t>”</w:t>
+      </w:r>
+      <w:r>
+        <w:rPr>
+          <w:rStyle w:val="Fodnotehenvisning"/>
+          <w:rFonts w:ascii="Helvetica" w:hAnsi="Helvetica"/>
+          <w:color w:val="333333"/>
+          <w:sz w:val="23"/>
+          <w:szCs w:val="23"/>
+          <w:shd w:val="clear" w:color="auto" w:fill="FFFFFF"/>
+          <w:lang w:val="en-US"/>
+        </w:rPr>
+        <w:footnoteReference w:id="20"/>
+      </w:r>
+    </w:p>
+    <w:p>
+      <w:pPr>
+        <w:spacing w:line="360" w:lineRule="auto"/>
+        <w:jc w:val="both"/>
+        <w:rPr>
+          <w:sz w:val="24"/>
+          <w:szCs w:val="24"/>
+        </w:rPr>
+      </w:pPr>
+      <w:r>
+        <w:rPr>
+          <w:sz w:val="24"/>
+          <w:szCs w:val="24"/>
+        </w:rPr>
+        <w:t>Bootstrap er et front-e</w:t>
+      </w:r>
+      <w:r>
+        <w:rPr>
+          <w:sz w:val="24"/>
+          <w:szCs w:val="24"/>
+        </w:rPr>
+        <w:t xml:space="preserve">nd-framework, og er udgivet under MIT licensen og kræver at ophavsretten ligger i Bootstrappens CSS og </w:t>
+      </w:r>
+      <w:proofErr w:type="spellStart"/>
+      <w:r>
+        <w:rPr>
+          <w:sz w:val="24"/>
+          <w:szCs w:val="24"/>
+        </w:rPr>
+        <w:t>Javascript</w:t>
+      </w:r>
+      <w:proofErr w:type="spellEnd"/>
+      <w:r>
+        <w:rPr>
+          <w:sz w:val="24"/>
+          <w:szCs w:val="24"/>
+        </w:rPr>
+        <w:t xml:space="preserve"> filer, når man bruger dem.</w:t>
+      </w:r>
+      <w:r>
+        <w:rPr>
+          <w:rStyle w:val="Fodnotehenvisning"/>
+          <w:sz w:val="24"/>
+          <w:szCs w:val="24"/>
+        </w:rPr>
+        <w:footnoteReference w:id="21"/>
+      </w:r>
+    </w:p>
+    <w:p>
+      <w:pPr>
+        <w:spacing w:line="360" w:lineRule="auto"/>
+        <w:jc w:val="both"/>
+        <w:rPr>
+          <w:sz w:val="24"/>
+          <w:szCs w:val="24"/>
+        </w:rPr>
+      </w:pPr>
+    </w:p>
+    <w:p>
+      <w:pPr>
+        <w:pStyle w:val="Overskrift1"/>
+        <w:spacing w:line="360" w:lineRule="auto"/>
+        <w:jc w:val="both"/>
+      </w:pPr>
+      <w:bookmarkStart w:id="7" w:name="_Toc23922570"/>
+      <w:r>
+        <w:t>Creative commons</w:t>
+      </w:r>
+      <w:bookmarkEnd w:id="7"/>
+    </w:p>
+    <w:p>
+      <w:pPr>
+        <w:spacing w:line="360" w:lineRule="auto"/>
+        <w:jc w:val="both"/>
+      </w:pPr>
+    </w:p>
+    <w:p>
+      <w:pPr>
+        <w:spacing w:line="360" w:lineRule="auto"/>
+        <w:jc w:val="both"/>
+        <w:rPr>
+          <w:sz w:val="24"/>
+          <w:szCs w:val="24"/>
+        </w:rPr>
+      </w:pPr>
+      <w:r>
+        <w:rPr>
+          <w:sz w:val="24"/>
+          <w:szCs w:val="24"/>
+        </w:rPr>
+        <w:t>Creative commons er en organisat</w:t>
+      </w:r>
+      <w:r>
+        <w:rPr>
+          <w:sz w:val="24"/>
+          <w:szCs w:val="24"/>
+        </w:rPr>
+        <w:t xml:space="preserve">ion som har henblik på at gøre det større at have fri kultur mht. tilgængelighed, deling, og modifikation. Dette er alt sammen i sammenhæng med kreative værker som er skabt af alverdens mennesker. De har endda stillet nogle copyleft-licenser til rådighed for andre, </w:t>
+      </w:r>
+      <w:proofErr w:type="gramStart"/>
+      <w:r>
+        <w:rPr>
+          <w:sz w:val="24"/>
+          <w:szCs w:val="24"/>
+        </w:rPr>
+        <w:t>således at</w:t>
+      </w:r>
+      <w:proofErr w:type="gramEnd"/>
+      <w:r>
+        <w:rPr>
+          <w:sz w:val="24"/>
+          <w:szCs w:val="24"/>
+        </w:rPr>
+        <w:t xml:space="preserve"> det er nemmere at skelne mellem ophavsret og fri benyttelse.</w:t>
+      </w:r>
+      <w:r>
+        <w:rPr>
+          <w:rStyle w:val="Fodnotehenvisning"/>
+          <w:sz w:val="24"/>
+          <w:szCs w:val="24"/>
+        </w:rPr>
+        <w:footnoteReference w:id="22"/>
+      </w:r>
+    </w:p>
+    <w:p>
+      <w:pPr>
+        <w:spacing w:line="360" w:lineRule="auto"/>
+        <w:jc w:val="both"/>
+        <w:rPr>
+          <w:sz w:val="24"/>
+          <w:szCs w:val="24"/>
+        </w:rPr>
+      </w:pPr>
+    </w:p>
+    <w:p>
+      <w:pPr>
+        <w:spacing w:line="360" w:lineRule="auto"/>
+        <w:jc w:val="both"/>
+        <w:rPr>
+          <w:sz w:val="24"/>
+          <w:szCs w:val="24"/>
+        </w:rPr>
+      </w:pPr>
+      <w:r>
+        <w:rPr>
+          <w:sz w:val="24"/>
+          <w:szCs w:val="24"/>
+        </w:rPr>
+        <w:t xml:space="preserve">Creative commons står indenfor </w:t>
+      </w:r>
+      <w:r>
+        <w:rPr>
+          <w:sz w:val="24"/>
+          <w:szCs w:val="24"/>
+        </w:rPr>
+        <w:t xml:space="preserve">seks forskellige </w:t>
+      </w:r>
+      <w:proofErr w:type="spellStart"/>
+      <w:r>
+        <w:rPr>
+          <w:sz w:val="24"/>
+          <w:szCs w:val="24"/>
+        </w:rPr>
+        <w:t>licenseringsformer</w:t>
+      </w:r>
+      <w:proofErr w:type="spellEnd"/>
+      <w:r>
+        <w:rPr>
+          <w:sz w:val="24"/>
+          <w:szCs w:val="24"/>
+        </w:rPr>
+        <w:t>, og de er som følger:</w:t>
+      </w:r>
+    </w:p>
+    <w:p>
+      <w:pPr>
+        <w:pStyle w:val="Listeafsnit"/>
+        <w:numPr>
+          <w:ilvl w:val="0"/>
+          <w:numId w:val="29"/>
+        </w:numPr>
+        <w:spacing w:before="100" w:after="200" w:line="360" w:lineRule="auto"/>
+        <w:jc w:val="both"/>
+        <w:rPr>
+          <w:sz w:val="24"/>
+          <w:szCs w:val="24"/>
+        </w:rPr>
+      </w:pPr>
+      <w:r>
+        <w:rPr>
+          <w:sz w:val="24"/>
+          <w:szCs w:val="24"/>
+        </w:rPr>
+        <w:t>Kreditering</w:t>
+      </w:r>
+    </w:p>
+    <w:p>
+      <w:pPr>
+        <w:pStyle w:val="Listeafsnit"/>
+        <w:numPr>
+          <w:ilvl w:val="0"/>
+          <w:numId w:val="29"/>
+        </w:numPr>
+        <w:spacing w:before="100" w:after="200" w:line="360" w:lineRule="auto"/>
+        <w:jc w:val="both"/>
+        <w:rPr>
+          <w:b/>
+          <w:bCs/>
+          <w:sz w:val="24"/>
+          <w:szCs w:val="24"/>
+        </w:rPr>
+      </w:pPr>
+      <w:r>
+        <w:rPr>
+          <w:b/>
+          <w:bCs/>
+          <w:sz w:val="24"/>
+          <w:szCs w:val="24"/>
+        </w:rPr>
+        <w:lastRenderedPageBreak/>
+        <w:t>Kreditering-Deling på samme vilkår</w:t>
+      </w:r>
+      <w:bookmarkStart w:id="8" w:name="_GoBack"/>
+      <w:bookmarkEnd w:id="8"/>
+    </w:p>
+    <w:p>
+      <w:pPr>
+        <w:pStyle w:val="Listeafsnit"/>
+        <w:numPr>
+          <w:ilvl w:val="0"/>
+          <w:numId w:val="29"/>
+        </w:numPr>
+        <w:spacing w:before="100" w:after="200" w:line="360" w:lineRule="auto"/>
+        <w:jc w:val="both"/>
+        <w:rPr>
+          <w:b/>
+          <w:bCs/>
+          <w:sz w:val="24"/>
+          <w:szCs w:val="24"/>
+        </w:rPr>
+      </w:pPr>
+      <w:r>
+        <w:rPr>
+          <w:b/>
+          <w:bCs/>
+          <w:sz w:val="24"/>
+          <w:szCs w:val="24"/>
+        </w:rPr>
+        <w:t>Kreditering-Ingen afledninger</w:t>
+      </w:r>
+    </w:p>
+    <w:p>
+      <w:pPr>
+        <w:pStyle w:val="Listeafsnit"/>
+        <w:numPr>
+          <w:ilvl w:val="0"/>
+          <w:numId w:val="29"/>
+        </w:numPr>
+        <w:spacing w:before="100" w:after="200" w:line="360" w:lineRule="auto"/>
+        <w:jc w:val="both"/>
+        <w:rPr>
+          <w:b/>
+          <w:bCs/>
+          <w:sz w:val="24"/>
+          <w:szCs w:val="24"/>
+        </w:rPr>
+      </w:pPr>
+      <w:r>
+        <w:rPr>
+          <w:b/>
+          <w:bCs/>
+          <w:sz w:val="24"/>
+          <w:szCs w:val="24"/>
+        </w:rPr>
+        <w:t>Kreditering-Ikkekommerciel</w:t>
+      </w:r>
+    </w:p>
+    <w:p>
+      <w:pPr>
+        <w:pStyle w:val="Listeafsnit"/>
+        <w:numPr>
+          <w:ilvl w:val="0"/>
+          <w:numId w:val="29"/>
+        </w:numPr>
+        <w:spacing w:before="100" w:after="200" w:line="360" w:lineRule="auto"/>
+        <w:jc w:val="both"/>
+        <w:rPr>
+          <w:rStyle w:val="Strk"/>
+          <w:b w:val="0"/>
+          <w:bCs w:val="0"/>
+          <w:sz w:val="24"/>
+          <w:szCs w:val="24"/>
+        </w:rPr>
+      </w:pPr>
+      <w:r>
+        <w:rPr>
+          <w:rStyle w:val="Strk"/>
+          <w:sz w:val="24"/>
+          <w:szCs w:val="24"/>
+          <w:shd w:val="clear" w:color="auto" w:fill="FFFFFF"/>
+        </w:rPr>
+        <w:t>Kreditering-Ikkekommerciel-Deling p</w:t>
+      </w:r>
+      <w:r>
+        <w:rPr>
+          <w:rStyle w:val="Strk"/>
+          <w:rFonts w:cs="Calibri"/>
+          <w:sz w:val="24"/>
+          <w:szCs w:val="24"/>
+          <w:shd w:val="clear" w:color="auto" w:fill="FFFFFF"/>
+        </w:rPr>
+        <w:t>å</w:t>
+      </w:r>
+      <w:r>
+        <w:rPr>
+          <w:rStyle w:val="Strk"/>
+          <w:sz w:val="24"/>
+          <w:szCs w:val="24"/>
+          <w:shd w:val="clear" w:color="auto" w:fill="FFFFFF"/>
+        </w:rPr>
+        <w:t xml:space="preserve"> samme vilk</w:t>
+      </w:r>
+      <w:r>
+        <w:rPr>
+          <w:rStyle w:val="Strk"/>
+          <w:rFonts w:cs="Calibri"/>
+          <w:sz w:val="24"/>
+          <w:szCs w:val="24"/>
+          <w:shd w:val="clear" w:color="auto" w:fill="FFFFFF"/>
+        </w:rPr>
+        <w:t>å</w:t>
+      </w:r>
+      <w:r>
+        <w:rPr>
+          <w:rStyle w:val="Strk"/>
+          <w:sz w:val="24"/>
+          <w:szCs w:val="24"/>
+          <w:shd w:val="clear" w:color="auto" w:fill="FFFFFF"/>
+        </w:rPr>
+        <w:t>r</w:t>
+      </w:r>
+    </w:p>
+    <w:p>
+      <w:pPr>
+        <w:pStyle w:val="Listeafsnit"/>
+        <w:numPr>
+          <w:ilvl w:val="0"/>
+          <w:numId w:val="29"/>
+        </w:numPr>
+        <w:spacing w:before="100" w:after="200" w:line="360" w:lineRule="auto"/>
+        <w:jc w:val="both"/>
+        <w:rPr>
+          <w:rStyle w:val="Strk"/>
+          <w:b w:val="0"/>
+          <w:bCs w:val="0"/>
+          <w:sz w:val="24"/>
+          <w:szCs w:val="24"/>
+        </w:rPr>
+      </w:pPr>
+      <w:r>
+        <w:rPr>
+          <w:rStyle w:val="Strk"/>
+          <w:sz w:val="24"/>
+          <w:szCs w:val="24"/>
+          <w:shd w:val="clear" w:color="auto" w:fill="FFFFFF"/>
+        </w:rPr>
+        <w:t>Kreditering-Ikkekommerciel-Ingen afledninger</w:t>
+      </w:r>
+    </w:p>
+    <w:p>
+      <w:pPr>
+        <w:spacing w:line="360" w:lineRule="auto"/>
+        <w:jc w:val="both"/>
+        <w:rPr>
+          <w:sz w:val="24"/>
+          <w:szCs w:val="24"/>
+        </w:rPr>
+      </w:pPr>
+    </w:p>
+    <w:p>
+      <w:pPr>
+        <w:spacing w:line="360" w:lineRule="auto"/>
+        <w:jc w:val="both"/>
+        <w:rPr>
+          <w:sz w:val="24"/>
+          <w:szCs w:val="24"/>
+        </w:rPr>
+      </w:pPr>
+      <w:r>
+        <w:rPr>
+          <w:b/>
+          <w:bCs/>
+          <w:sz w:val="24"/>
+          <w:szCs w:val="24"/>
+        </w:rPr>
+        <w:t>Kreditering</w:t>
+      </w:r>
+      <w:r>
+        <w:rPr>
+          <w:b/>
+          <w:bCs/>
+          <w:sz w:val="24"/>
+          <w:szCs w:val="24"/>
+        </w:rPr>
+        <w:t xml:space="preserve"> (Saylor.org)</w:t>
+      </w:r>
+      <w:r>
+        <w:rPr>
+          <w:sz w:val="24"/>
+          <w:szCs w:val="24"/>
+        </w:rPr>
+        <w:t>: tillader andre at tweake, mixe, distribuere, og bygge videre på arbejde så længe der bliver krediteret for det oprindelige værk.</w:t>
+      </w:r>
+    </w:p>
+    <w:p>
+      <w:pPr>
+        <w:spacing w:line="360" w:lineRule="auto"/>
+        <w:jc w:val="both"/>
+        <w:rPr>
+          <w:sz w:val="24"/>
+          <w:szCs w:val="24"/>
+        </w:rPr>
+      </w:pPr>
+      <w:r>
+        <w:rPr>
+          <w:b/>
+          <w:bCs/>
+          <w:sz w:val="24"/>
+          <w:szCs w:val="24"/>
+        </w:rPr>
+        <w:t>Kreditering-Deling på samme vilkår</w:t>
+      </w:r>
+      <w:r>
+        <w:rPr>
+          <w:b/>
+          <w:bCs/>
+          <w:sz w:val="24"/>
+          <w:szCs w:val="24"/>
+        </w:rPr>
+        <w:t xml:space="preserve"> (Wikipedia): </w:t>
+      </w:r>
+      <w:r>
+        <w:rPr>
+          <w:sz w:val="24"/>
+          <w:szCs w:val="24"/>
+        </w:rPr>
+        <w:t>tillader at remixe, ændre og udbygge værker, så længe der krediteres for det og bruger samme licens til det resulterende værk. Det er også denne licens der bruges af Wikipedia.</w:t>
+      </w:r>
+    </w:p>
+    <w:p>
+      <w:pPr>
+        <w:spacing w:line="360" w:lineRule="auto"/>
+        <w:jc w:val="both"/>
+        <w:rPr>
+          <w:sz w:val="24"/>
+          <w:szCs w:val="24"/>
+        </w:rPr>
+      </w:pPr>
+      <w:r>
+        <w:rPr>
+          <w:b/>
+          <w:bCs/>
+          <w:sz w:val="24"/>
+          <w:szCs w:val="24"/>
+        </w:rPr>
+        <w:t>Kreditering-Ingen afledninger</w:t>
+      </w:r>
+      <w:r>
+        <w:rPr>
+          <w:b/>
+          <w:bCs/>
+          <w:sz w:val="24"/>
+          <w:szCs w:val="24"/>
+        </w:rPr>
+        <w:t xml:space="preserve"> (</w:t>
+      </w:r>
+      <w:r>
+        <w:rPr>
+          <w:b/>
+          <w:bCs/>
+          <w:sz w:val="24"/>
+          <w:szCs w:val="24"/>
+        </w:rPr>
+        <w:t>https://www.behance.net/</w:t>
+      </w:r>
+      <w:r>
+        <w:rPr>
+          <w:b/>
+          <w:bCs/>
+          <w:sz w:val="24"/>
+          <w:szCs w:val="24"/>
+        </w:rPr>
+        <w:t xml:space="preserve">): </w:t>
+      </w:r>
+      <w:r>
+        <w:rPr>
+          <w:sz w:val="24"/>
+          <w:szCs w:val="24"/>
+        </w:rPr>
+        <w:t>Denne licens tillader andre at genbruge værk til et hvilket som helst formål, også kommercielt. Det kan dog ikke blive delt med andre, og skal stadig krediteres for.</w:t>
+      </w:r>
+    </w:p>
+    <w:p>
+      <w:pPr>
+        <w:spacing w:line="360" w:lineRule="auto"/>
+        <w:jc w:val="both"/>
+        <w:rPr>
+          <w:sz w:val="24"/>
+          <w:szCs w:val="24"/>
+        </w:rPr>
+      </w:pPr>
+      <w:r>
+        <w:rPr>
+          <w:b/>
+          <w:bCs/>
+          <w:sz w:val="24"/>
+          <w:szCs w:val="24"/>
+        </w:rPr>
+        <w:t>Kreditering-Ikkekommerciel</w:t>
+      </w:r>
+      <w:r>
+        <w:rPr>
+          <w:b/>
+          <w:bCs/>
+          <w:sz w:val="24"/>
+          <w:szCs w:val="24"/>
+        </w:rPr>
+        <w:t xml:space="preserve"> (</w:t>
+      </w:r>
+      <w:r>
+        <w:rPr>
+          <w:b/>
+          <w:bCs/>
+          <w:sz w:val="24"/>
+          <w:szCs w:val="24"/>
+        </w:rPr>
+        <w:t>https://www.wired.com/</w:t>
+      </w:r>
+      <w:r>
+        <w:rPr>
+          <w:b/>
+          <w:bCs/>
+          <w:sz w:val="24"/>
+          <w:szCs w:val="24"/>
+        </w:rPr>
+        <w:t xml:space="preserve">): </w:t>
+      </w:r>
+      <w:r>
+        <w:rPr>
+          <w:sz w:val="24"/>
+          <w:szCs w:val="24"/>
+        </w:rPr>
+        <w:t>Licensen tillader andre at remixe, ændre, bygge videre på værket i non-kommercielt form. Så længe de husker at kreditere ejer, og bruge det ikke-kommercielt, så behøves de ikke at benytte samme licens.</w:t>
+      </w:r>
+    </w:p>
+    <w:p>
+      <w:pPr>
+        <w:spacing w:line="360" w:lineRule="auto"/>
+        <w:jc w:val="both"/>
+        <w:rPr>
+          <w:rStyle w:val="Strk"/>
+          <w:b w:val="0"/>
+          <w:bCs w:val="0"/>
+          <w:sz w:val="24"/>
+          <w:szCs w:val="24"/>
+        </w:rPr>
+      </w:pPr>
+      <w:r>
+        <w:rPr>
+          <w:rStyle w:val="Strk"/>
+          <w:sz w:val="24"/>
+          <w:szCs w:val="24"/>
+          <w:shd w:val="clear" w:color="auto" w:fill="FFFFFF"/>
+        </w:rPr>
+        <w:t>Kreditering-Ikkekommerciel-Deling p</w:t>
+      </w:r>
+      <w:r>
+        <w:rPr>
+          <w:rStyle w:val="Strk"/>
+          <w:rFonts w:cs="Calibri"/>
+          <w:sz w:val="24"/>
+          <w:szCs w:val="24"/>
+          <w:shd w:val="clear" w:color="auto" w:fill="FFFFFF"/>
+        </w:rPr>
+        <w:t>å</w:t>
+      </w:r>
+      <w:r>
+        <w:rPr>
+          <w:rStyle w:val="Strk"/>
+          <w:sz w:val="24"/>
+          <w:szCs w:val="24"/>
+          <w:shd w:val="clear" w:color="auto" w:fill="FFFFFF"/>
+        </w:rPr>
+        <w:t xml:space="preserve"> samme vilk</w:t>
+      </w:r>
+      <w:r>
+        <w:rPr>
+          <w:rStyle w:val="Strk"/>
+          <w:rFonts w:cs="Calibri"/>
+          <w:sz w:val="24"/>
+          <w:szCs w:val="24"/>
+          <w:shd w:val="clear" w:color="auto" w:fill="FFFFFF"/>
+        </w:rPr>
+        <w:t>å</w:t>
+      </w:r>
+      <w:r>
+        <w:rPr>
+          <w:rStyle w:val="Strk"/>
+          <w:sz w:val="24"/>
+          <w:szCs w:val="24"/>
+          <w:shd w:val="clear" w:color="auto" w:fill="FFFFFF"/>
+        </w:rPr>
+        <w:t>r</w:t>
+      </w:r>
+      <w:r>
+        <w:rPr>
+          <w:rStyle w:val="Strk"/>
+          <w:sz w:val="24"/>
+          <w:szCs w:val="24"/>
+          <w:shd w:val="clear" w:color="auto" w:fill="FFFFFF"/>
+        </w:rPr>
+        <w:t xml:space="preserve"> (</w:t>
+      </w:r>
+      <w:r>
+        <w:rPr>
+          <w:rStyle w:val="Strk"/>
+          <w:sz w:val="24"/>
+          <w:szCs w:val="24"/>
+          <w:shd w:val="clear" w:color="auto" w:fill="FFFFFF"/>
+        </w:rPr>
+        <w:t>http://ocw.mit.edu/</w:t>
+      </w:r>
+      <w:r>
+        <w:rPr>
+          <w:rStyle w:val="Strk"/>
+          <w:sz w:val="24"/>
+          <w:szCs w:val="24"/>
+          <w:shd w:val="clear" w:color="auto" w:fill="FFFFFF"/>
+        </w:rPr>
+        <w:t xml:space="preserve">): </w:t>
+      </w:r>
+      <w:r>
+        <w:rPr>
+          <w:sz w:val="24"/>
+          <w:szCs w:val="24"/>
+        </w:rPr>
+        <w:t>Licensen tillader andre at remixe, ændre, bygge videre på værket i non-kommercielt form, så længe de husker at kreditere ejer samt licensering under samme vilkår</w:t>
+      </w:r>
+    </w:p>
+    <w:p>
+      <w:pPr>
+        <w:spacing w:line="360" w:lineRule="auto"/>
+        <w:jc w:val="both"/>
+        <w:rPr>
+          <w:rStyle w:val="Strk"/>
+          <w:b w:val="0"/>
+          <w:bCs w:val="0"/>
+          <w:sz w:val="24"/>
+          <w:szCs w:val="24"/>
+        </w:rPr>
+      </w:pPr>
+      <w:r>
+        <w:rPr>
+          <w:rStyle w:val="Strk"/>
+          <w:sz w:val="24"/>
+          <w:szCs w:val="24"/>
+          <w:shd w:val="clear" w:color="auto" w:fill="FFFFFF"/>
+        </w:rPr>
+        <w:t>Kreditering-Ikkekommerciel-Ingen afledninger</w:t>
+      </w:r>
+      <w:r>
+        <w:rPr>
+          <w:rStyle w:val="Strk"/>
+          <w:sz w:val="24"/>
+          <w:szCs w:val="24"/>
+          <w:shd w:val="clear" w:color="auto" w:fill="FFFFFF"/>
+        </w:rPr>
+        <w:t xml:space="preserve"> (</w:t>
+      </w:r>
+      <w:r>
+        <w:rPr>
+          <w:rStyle w:val="Strk"/>
+          <w:sz w:val="24"/>
+          <w:szCs w:val="24"/>
+          <w:shd w:val="clear" w:color="auto" w:fill="FFFFFF"/>
+        </w:rPr>
+        <w:t>https://www.ted.com/</w:t>
+      </w:r>
+      <w:r>
+        <w:rPr>
+          <w:rStyle w:val="Strk"/>
+          <w:sz w:val="24"/>
+          <w:szCs w:val="24"/>
+          <w:shd w:val="clear" w:color="auto" w:fill="FFFFFF"/>
+        </w:rPr>
+        <w:t>): Denne licens er den mest restriktive ud af de seks licenser de har hos Creative Commons. Den tillader andre kun at downloade værker og dele dem med andre så længe de husker at kreditere ejer, men de kan ikke ændre dem på nogen måder, eller bruge dem kommercielt.</w:t>
+      </w:r>
+      <w:r>
+        <w:rPr>
+          <w:rStyle w:val="Fodnotehenvisning"/>
+          <w:sz w:val="24"/>
+          <w:szCs w:val="24"/>
+          <w:shd w:val="clear" w:color="auto" w:fill="FFFFFF"/>
+        </w:rPr>
+        <w:footnoteReference w:id="23"/>
+      </w:r>
+    </w:p>
+    <w:p>
+      <w:pPr>
+        <w:rPr>
+          <w:b/>
+          <w:bCs/>
+          <w:sz w:val="24"/>
+          <w:szCs w:val="24"/>
+        </w:rPr>
+      </w:pPr>
     </w:p>
     <w:p>
       <w:pPr>
@@ -23845,7 +26392,7 @@
           <w:u w:val="none"/>
         </w:rPr>
       </w:pPr>
-      <w:hyperlink r:id="rId9" w:history="1">
+      <w:hyperlink r:id="rId10" w:history="1">
         <w:r>
           <w:rPr>
             <w:rStyle w:val="Hyperlink"/>
@@ -23868,7 +26415,7 @@
           <w:szCs w:val="24"/>
         </w:rPr>
       </w:pPr>
-      <w:hyperlink r:id="rId10" w:history="1">
+      <w:hyperlink r:id="rId11" w:history="1">
         <w:r>
           <w:rPr>
             <w:rStyle w:val="Hyperlink"/>
@@ -23894,7 +26441,7 @@
           <w:u w:val="none"/>
         </w:rPr>
       </w:pPr>
-      <w:hyperlink r:id="rId11" w:history="1">
+      <w:hyperlink r:id="rId12" w:history="1">
         <w:r>
           <w:rPr>
             <w:rStyle w:val="Hyperlink"/>
@@ -23920,7 +26467,7 @@
           <w:u w:val="none"/>
         </w:rPr>
       </w:pPr>
-      <w:hyperlink r:id="rId12" w:history="1">
+      <w:hyperlink r:id="rId13" w:history="1">
         <w:r>
           <w:rPr>
             <w:rStyle w:val="Hyperlink"/>
@@ -23944,7 +26491,7 @@
           <w:u w:val="none"/>
         </w:rPr>
       </w:pPr>
-      <w:hyperlink r:id="rId13" w:history="1">
+      <w:hyperlink r:id="rId14" w:history="1">
         <w:r>
           <w:rPr>
             <w:rStyle w:val="Hyperlink"/>
@@ -24088,7 +26635,6 @@
           <w:szCs w:val="24"/>
           <w:u w:val="none"/>
         </w:rPr>
-        <w:lastRenderedPageBreak/>
         <w:t>wwwHistorieOnlineKommunikation.pdf</w:t>
       </w:r>
     </w:p>
@@ -24107,7 +26653,7 @@
           <w:u w:val="none"/>
         </w:rPr>
       </w:pPr>
-      <w:hyperlink r:id="rId14" w:history="1">
+      <w:hyperlink r:id="rId15" w:history="1">
         <w:r>
           <w:rPr>
             <w:rStyle w:val="Hyperlink"/>
@@ -24128,7 +26674,7 @@
           <w:szCs w:val="28"/>
         </w:rPr>
       </w:pPr>
-      <w:hyperlink r:id="rId15" w:history="1">
+      <w:hyperlink r:id="rId16" w:history="1">
         <w:r>
           <w:rPr>
             <w:rStyle w:val="Hyperlink"/>
@@ -24149,7 +26695,7 @@
           <w:szCs w:val="28"/>
         </w:rPr>
       </w:pPr>
-      <w:hyperlink r:id="rId16" w:history="1">
+      <w:hyperlink r:id="rId17" w:history="1">
         <w:r>
           <w:rPr>
             <w:rStyle w:val="Hyperlink"/>
@@ -24205,7 +26751,7 @@
           <w:u w:val="none"/>
         </w:rPr>
       </w:pPr>
-      <w:hyperlink r:id="rId17" w:history="1">
+      <w:hyperlink r:id="rId18" w:history="1">
         <w:r>
           <w:rPr>
             <w:rStyle w:val="Hyperlink"/>
@@ -24229,7 +26775,7 @@
           <w:u w:val="none"/>
         </w:rPr>
       </w:pPr>
-      <w:hyperlink r:id="rId18" w:history="1">
+      <w:hyperlink r:id="rId19" w:history="1">
         <w:r>
           <w:rPr>
             <w:rStyle w:val="Hyperlink"/>
@@ -24250,7 +26796,7 @@
           <w:szCs w:val="28"/>
         </w:rPr>
       </w:pPr>
-      <w:hyperlink r:id="rId19" w:anchor="section-4" w:history="1">
+      <w:hyperlink r:id="rId20" w:anchor="section-4" w:history="1">
         <w:r>
           <w:rPr>
             <w:rStyle w:val="Hyperlink"/>
@@ -24274,7 +26820,7 @@
           <w:u w:val="none"/>
         </w:rPr>
       </w:pPr>
-      <w:hyperlink r:id="rId20" w:history="1">
+      <w:hyperlink r:id="rId21" w:history="1">
         <w:r>
           <w:rPr>
             <w:rStyle w:val="Hyperlink"/>
@@ -24319,7 +26865,7 @@
           <w:szCs w:val="28"/>
         </w:rPr>
       </w:pPr>
-      <w:hyperlink r:id="rId21" w:history="1">
+      <w:hyperlink r:id="rId22" w:history="1">
         <w:r>
           <w:rPr>
             <w:rStyle w:val="Hyperlink"/>
@@ -24356,7 +26902,7 @@
           <w:szCs w:val="28"/>
         </w:rPr>
       </w:pPr>
-      <w:hyperlink r:id="rId22" w:history="1">
+      <w:hyperlink r:id="rId23" w:history="1">
         <w:r>
           <w:rPr>
             <w:rStyle w:val="Hyperlink"/>
@@ -24393,7 +26939,7 @@
           <w:szCs w:val="28"/>
         </w:rPr>
       </w:pPr>
-      <w:hyperlink r:id="rId23" w:history="1">
+      <w:hyperlink r:id="rId24" w:history="1">
         <w:r>
           <w:rPr>
             <w:rStyle w:val="Hyperlink"/>
@@ -24414,7 +26960,7 @@
           <w:szCs w:val="28"/>
         </w:rPr>
       </w:pPr>
-      <w:hyperlink r:id="rId24" w:history="1">
+      <w:hyperlink r:id="rId25" w:history="1">
         <w:r>
           <w:rPr>
             <w:rStyle w:val="Hyperlink"/>
@@ -24454,7 +27000,7 @@
           <w:u w:val="none"/>
         </w:rPr>
       </w:pPr>
-      <w:hyperlink r:id="rId25" w:history="1">
+      <w:hyperlink r:id="rId26" w:history="1">
         <w:r>
           <w:rPr>
             <w:rStyle w:val="Hyperlink"/>
@@ -24518,7 +27064,7 @@
           <w:u w:val="none"/>
         </w:rPr>
       </w:pPr>
-      <w:hyperlink r:id="rId26" w:history="1">
+      <w:hyperlink r:id="rId27" w:history="1">
         <w:r>
           <w:rPr>
             <w:rStyle w:val="Hyperlink"/>
@@ -24626,7 +27172,7 @@
           <w:u w:val="none"/>
         </w:rPr>
       </w:pPr>
-      <w:hyperlink r:id="rId27" w:history="1">
+      <w:hyperlink r:id="rId28" w:history="1">
         <w:r>
           <w:rPr>
             <w:rStyle w:val="Hyperlink"/>
@@ -24648,7 +27194,7 @@
           <w:u w:val="none"/>
         </w:rPr>
       </w:pPr>
-      <w:hyperlink r:id="rId28" w:history="1">
+      <w:hyperlink r:id="rId29" w:history="1">
         <w:r>
           <w:rPr>
             <w:rStyle w:val="Hyperlink"/>
@@ -24670,7 +27216,7 @@
           <w:u w:val="none"/>
         </w:rPr>
       </w:pPr>
-      <w:hyperlink r:id="rId29" w:history="1">
+      <w:hyperlink r:id="rId30" w:history="1">
         <w:r>
           <w:rPr>
             <w:rStyle w:val="Hyperlink"/>
@@ -24692,7 +27238,7 @@
           <w:u w:val="none"/>
         </w:rPr>
       </w:pPr>
-      <w:hyperlink r:id="rId30" w:history="1">
+      <w:hyperlink r:id="rId31" w:history="1">
         <w:r>
           <w:rPr>
             <w:rStyle w:val="Hyperlink"/>
@@ -24714,7 +27260,7 @@
           <w:u w:val="none"/>
         </w:rPr>
       </w:pPr>
-      <w:hyperlink r:id="rId31" w:history="1">
+      <w:hyperlink r:id="rId32" w:history="1">
         <w:r>
           <w:rPr>
             <w:rStyle w:val="Hyperlink"/>
@@ -24840,7 +27386,6 @@
           <w:sz w:val="24"/>
           <w:szCs w:val="24"/>
         </w:rPr>
-        <w:lastRenderedPageBreak/>
         <w:t>CSS-syntaks</w:t>
       </w:r>
       <w:r>
@@ -24895,7 +27440,7 @@
         </w:rPr>
         <w:t xml:space="preserve"> element - </w:t>
       </w:r>
-      <w:hyperlink r:id="rId32" w:history="1">
+      <w:hyperlink r:id="rId33" w:history="1">
         <w:r>
           <w:rPr>
             <w:rStyle w:val="Hyperlink"/>
@@ -24996,7 +27541,7 @@
         </w:rPr>
         <w:t xml:space="preserve">RGB calculator - </w:t>
       </w:r>
-      <w:hyperlink r:id="rId33" w:history="1">
+      <w:hyperlink r:id="rId34" w:history="1">
         <w:r>
           <w:rPr>
             <w:rStyle w:val="Hyperlink"/>
@@ -25025,7 +27570,7 @@
         </w:rPr>
         <w:t xml:space="preserve">HEX-kode - </w:t>
       </w:r>
-      <w:hyperlink r:id="rId34" w:history="1">
+      <w:hyperlink r:id="rId35" w:history="1">
         <w:r>
           <w:rPr>
             <w:rStyle w:val="Hyperlink"/>
@@ -25058,7 +27603,7 @@
         </w:rPr>
         <w:t xml:space="preserve">HSL-calculator </w:t>
       </w:r>
-      <w:hyperlink r:id="rId35" w:history="1">
+      <w:hyperlink r:id="rId36" w:history="1">
         <w:r>
           <w:rPr>
             <w:rStyle w:val="Hyperlink"/>
@@ -25123,7 +27668,7 @@
         </w:rPr>
         <w:t xml:space="preserve">logo - </w:t>
       </w:r>
-      <w:hyperlink r:id="rId36" w:history="1">
+      <w:hyperlink r:id="rId37" w:history="1">
         <w:r>
           <w:rPr>
             <w:rStyle w:val="Hyperlink"/>
@@ -25158,7 +27703,7 @@
         </w:rPr>
         <w:t xml:space="preserve"> </w:t>
       </w:r>
-      <w:hyperlink r:id="rId37" w:history="1">
+      <w:hyperlink r:id="rId38" w:history="1">
         <w:r>
           <w:rPr>
             <w:rStyle w:val="Hyperlink"/>
@@ -25192,7 +27737,7 @@
         </w:rPr>
         <w:t xml:space="preserve">Flowchart - </w:t>
       </w:r>
-      <w:hyperlink r:id="rId38" w:history="1">
+      <w:hyperlink r:id="rId39" w:history="1">
         <w:r>
           <w:rPr>
             <w:rStyle w:val="Hyperlink"/>
@@ -25202,7 +27747,6 @@
         </w:r>
       </w:hyperlink>
     </w:p>
-    <w:bookmarkEnd w:id="1"/>
     <w:p>
       <w:pPr>
         <w:pStyle w:val="Listeafsnit"/>
@@ -25296,6 +27840,757 @@
         </w:rPr>
         <w:t>Podcasting - en undersøgelse af et nyt medies betydning i hverdagen – side 56</w:t>
       </w:r>
+    </w:p>
+  </w:footnote>
+  <w:footnote w:id="2">
+    <w:p>
+      <w:pPr>
+        <w:pStyle w:val="Fodnotetekst"/>
+      </w:pPr>
+      <w:r>
+        <w:rPr>
+          <w:rStyle w:val="Fodnotehenvisning"/>
+        </w:rPr>
+        <w:footnoteRef/>
+      </w:r>
+      <w:r>
+        <w:t xml:space="preserve"> </w:t>
+      </w:r>
+      <w:hyperlink r:id="rId1" w:history="1">
+        <w:r>
+          <w:rPr>
+            <w:rStyle w:val="Hyperlink"/>
+            <w:sz w:val="16"/>
+            <w:szCs w:val="16"/>
+          </w:rPr>
+          <w:t>https://www.advodan.dk/media/1339165/infograhic_persondata_logo.pdf</w:t>
+        </w:r>
+      </w:hyperlink>
+    </w:p>
+  </w:footnote>
+  <w:footnote w:id="3">
+    <w:p>
+      <w:pPr>
+        <w:pStyle w:val="Fodnotetekst"/>
+        <w:rPr>
+          <w:sz w:val="16"/>
+          <w:szCs w:val="16"/>
+        </w:rPr>
+      </w:pPr>
+      <w:r>
+        <w:rPr>
+          <w:rStyle w:val="Fodnotehenvisning"/>
+          <w:sz w:val="16"/>
+          <w:szCs w:val="16"/>
+        </w:rPr>
+        <w:footnoteRef/>
+      </w:r>
+      <w:r>
+        <w:rPr>
+          <w:sz w:val="16"/>
+          <w:szCs w:val="16"/>
+        </w:rPr>
+        <w:t xml:space="preserve"> </w:t>
+      </w:r>
+      <w:hyperlink r:id="rId2" w:history="1">
+        <w:r>
+          <w:rPr>
+            <w:rStyle w:val="Hyperlink"/>
+            <w:sz w:val="16"/>
+            <w:szCs w:val="16"/>
+          </w:rPr>
+          <w:t>https://da.wikipedia.org/wiki/Persondataloven</w:t>
+        </w:r>
+      </w:hyperlink>
+    </w:p>
+  </w:footnote>
+  <w:footnote w:id="4">
+    <w:p>
+      <w:pPr>
+        <w:pStyle w:val="Fodnotetekst"/>
+        <w:rPr>
+          <w:sz w:val="16"/>
+          <w:szCs w:val="16"/>
+        </w:rPr>
+      </w:pPr>
+      <w:r>
+        <w:rPr>
+          <w:rStyle w:val="Fodnotehenvisning"/>
+          <w:sz w:val="16"/>
+          <w:szCs w:val="16"/>
+        </w:rPr>
+        <w:footnoteRef/>
+      </w:r>
+      <w:r>
+        <w:rPr>
+          <w:sz w:val="16"/>
+          <w:szCs w:val="16"/>
+        </w:rPr>
+        <w:t xml:space="preserve"> </w:t>
+      </w:r>
+      <w:hyperlink r:id="rId3" w:history="1">
+        <w:r>
+          <w:rPr>
+            <w:rStyle w:val="Hyperlink"/>
+            <w:sz w:val="16"/>
+            <w:szCs w:val="16"/>
+          </w:rPr>
+          <w:t>https://da.wikipedia.org/wiki/Persondataforordningen</w:t>
+        </w:r>
+      </w:hyperlink>
+    </w:p>
+  </w:footnote>
+  <w:footnote w:id="5">
+    <w:p>
+      <w:pPr>
+        <w:pStyle w:val="Fodnotetekst"/>
+      </w:pPr>
+      <w:r>
+        <w:rPr>
+          <w:rStyle w:val="Fodnotehenvisning"/>
+        </w:rPr>
+        <w:footnoteRef/>
+      </w:r>
+      <w:r>
+        <w:t xml:space="preserve"> </w:t>
+      </w:r>
+      <w:hyperlink r:id="rId4" w:history="1">
+        <w:r>
+          <w:rPr>
+            <w:rStyle w:val="Hyperlink"/>
+            <w:sz w:val="16"/>
+            <w:szCs w:val="16"/>
+          </w:rPr>
+          <w:t>https://gdpr.dk/</w:t>
+        </w:r>
+      </w:hyperlink>
+    </w:p>
+  </w:footnote>
+  <w:footnote w:id="6">
+    <w:p>
+      <w:pPr>
+        <w:pStyle w:val="Fodnotetekst"/>
+        <w:rPr>
+          <w:sz w:val="16"/>
+          <w:szCs w:val="16"/>
+        </w:rPr>
+      </w:pPr>
+      <w:r>
+        <w:rPr>
+          <w:rStyle w:val="Fodnotehenvisning"/>
+          <w:sz w:val="16"/>
+          <w:szCs w:val="16"/>
+        </w:rPr>
+        <w:footnoteRef/>
+      </w:r>
+      <w:r>
+        <w:rPr>
+          <w:sz w:val="16"/>
+          <w:szCs w:val="16"/>
+        </w:rPr>
+        <w:t xml:space="preserve"> </w:t>
+      </w:r>
+      <w:hyperlink r:id="rId5" w:history="1">
+        <w:r>
+          <w:rPr>
+            <w:rStyle w:val="Hyperlink"/>
+            <w:sz w:val="16"/>
+            <w:szCs w:val="16"/>
+          </w:rPr>
+          <w:t>https://i.systime.dk/index.php?id=432</w:t>
+        </w:r>
+      </w:hyperlink>
+    </w:p>
+  </w:footnote>
+  <w:footnote w:id="7">
+    <w:p>
+      <w:pPr>
+        <w:pStyle w:val="Fodnotetekst"/>
+        <w:rPr>
+          <w:sz w:val="16"/>
+          <w:szCs w:val="16"/>
+        </w:rPr>
+      </w:pPr>
+      <w:r>
+        <w:rPr>
+          <w:rStyle w:val="Fodnotehenvisning"/>
+          <w:sz w:val="16"/>
+          <w:szCs w:val="16"/>
+        </w:rPr>
+        <w:footnoteRef/>
+      </w:r>
+      <w:r>
+        <w:rPr>
+          <w:sz w:val="16"/>
+          <w:szCs w:val="16"/>
+        </w:rPr>
+        <w:t xml:space="preserve"> </w:t>
+      </w:r>
+      <w:hyperlink r:id="rId6" w:history="1">
+        <w:r>
+          <w:rPr>
+            <w:rStyle w:val="Hyperlink"/>
+            <w:sz w:val="16"/>
+            <w:szCs w:val="16"/>
+          </w:rPr>
+          <w:t>https://penta.dk/vaerd-at-vide/opfindelser-i-ansaettelsesforhold-hvem-ejer-rettighederne/</w:t>
+        </w:r>
+      </w:hyperlink>
+    </w:p>
+  </w:footnote>
+  <w:footnote w:id="8">
+    <w:p>
+      <w:pPr>
+        <w:pStyle w:val="Fodnotetekst"/>
+      </w:pPr>
+      <w:r>
+        <w:rPr>
+          <w:rStyle w:val="Fodnotehenvisning"/>
+        </w:rPr>
+        <w:footnoteRef/>
+      </w:r>
+      <w:r>
+        <w:t xml:space="preserve"> </w:t>
+      </w:r>
+      <w:hyperlink r:id="rId7" w:history="1">
+        <w:r>
+          <w:rPr>
+            <w:rStyle w:val="Hyperlink"/>
+            <w:sz w:val="16"/>
+            <w:szCs w:val="16"/>
+          </w:rPr>
+          <w:t>https://www.ophavsret.aau.dk/Hvad+er+ophavsret%3F/</w:t>
+        </w:r>
+      </w:hyperlink>
+    </w:p>
+  </w:footnote>
+  <w:footnote w:id="9">
+    <w:p>
+      <w:pPr>
+        <w:pStyle w:val="Fodnotetekst"/>
+        <w:rPr>
+          <w:sz w:val="16"/>
+          <w:szCs w:val="16"/>
+        </w:rPr>
+      </w:pPr>
+      <w:r>
+        <w:rPr>
+          <w:rStyle w:val="Fodnotehenvisning"/>
+          <w:sz w:val="16"/>
+          <w:szCs w:val="16"/>
+        </w:rPr>
+        <w:footnoteRef/>
+      </w:r>
+      <w:r>
+        <w:rPr>
+          <w:sz w:val="16"/>
+          <w:szCs w:val="16"/>
+        </w:rPr>
+        <w:t xml:space="preserve"> </w:t>
+      </w:r>
+      <w:hyperlink r:id="rId8" w:history="1">
+        <w:r>
+          <w:rPr>
+            <w:rStyle w:val="Hyperlink"/>
+            <w:sz w:val="16"/>
+            <w:szCs w:val="16"/>
+          </w:rPr>
+          <w:t>https://kum.dk/kulturpolitik/ophavsret/ideer-og-koncepter/</w:t>
+        </w:r>
+      </w:hyperlink>
+    </w:p>
+  </w:footnote>
+  <w:footnote w:id="10">
+    <w:p>
+      <w:pPr>
+        <w:pStyle w:val="Fodnotetekst"/>
+        <w:rPr>
+          <w:sz w:val="16"/>
+          <w:szCs w:val="16"/>
+        </w:rPr>
+      </w:pPr>
+      <w:r>
+        <w:rPr>
+          <w:rStyle w:val="Fodnotehenvisning"/>
+          <w:sz w:val="16"/>
+          <w:szCs w:val="16"/>
+        </w:rPr>
+        <w:footnoteRef/>
+      </w:r>
+      <w:r>
+        <w:rPr>
+          <w:sz w:val="16"/>
+          <w:szCs w:val="16"/>
+        </w:rPr>
+        <w:t xml:space="preserve"> </w:t>
+      </w:r>
+      <w:hyperlink r:id="rId9" w:history="1">
+        <w:r>
+          <w:rPr>
+            <w:rStyle w:val="Hyperlink"/>
+            <w:sz w:val="16"/>
+            <w:szCs w:val="16"/>
+          </w:rPr>
+          <w:t>https://www.rettigheder.dk/copyright/registrering-af-ophavsret</w:t>
+        </w:r>
+      </w:hyperlink>
+    </w:p>
+  </w:footnote>
+  <w:footnote w:id="11">
+    <w:p>
+      <w:pPr>
+        <w:pStyle w:val="Fodnotetekst"/>
+        <w:rPr>
+          <w:sz w:val="16"/>
+          <w:szCs w:val="16"/>
+        </w:rPr>
+      </w:pPr>
+      <w:r>
+        <w:rPr>
+          <w:rStyle w:val="Fodnotehenvisning"/>
+          <w:sz w:val="16"/>
+          <w:szCs w:val="16"/>
+        </w:rPr>
+        <w:footnoteRef/>
+      </w:r>
+      <w:r>
+        <w:rPr>
+          <w:sz w:val="16"/>
+          <w:szCs w:val="16"/>
+        </w:rPr>
+        <w:t xml:space="preserve"> </w:t>
+      </w:r>
+      <w:hyperlink r:id="rId10" w:history="1">
+        <w:r>
+          <w:rPr>
+            <w:rStyle w:val="Hyperlink"/>
+            <w:sz w:val="16"/>
+            <w:szCs w:val="16"/>
+          </w:rPr>
+          <w:t>https://www.thebalancesmb.com/copyrights-and-social-media-issues-397821</w:t>
+        </w:r>
+      </w:hyperlink>
+    </w:p>
+  </w:footnote>
+  <w:footnote w:id="12">
+    <w:p>
+      <w:pPr>
+        <w:pStyle w:val="Fodnotetekst"/>
+        <w:rPr>
+          <w:sz w:val="16"/>
+          <w:szCs w:val="16"/>
+        </w:rPr>
+      </w:pPr>
+      <w:r>
+        <w:rPr>
+          <w:rStyle w:val="Fodnotehenvisning"/>
+          <w:sz w:val="16"/>
+          <w:szCs w:val="16"/>
+        </w:rPr>
+        <w:footnoteRef/>
+      </w:r>
+      <w:r>
+        <w:rPr>
+          <w:sz w:val="16"/>
+          <w:szCs w:val="16"/>
+        </w:rPr>
+        <w:t xml:space="preserve"> </w:t>
+      </w:r>
+      <w:hyperlink r:id="rId11" w:history="1">
+        <w:r>
+          <w:rPr>
+            <w:rStyle w:val="Hyperlink"/>
+            <w:sz w:val="16"/>
+            <w:szCs w:val="16"/>
+          </w:rPr>
+          <w:t>https://legalhero.dk/immaterialret/ophavsret-paa-software/</w:t>
+        </w:r>
+      </w:hyperlink>
+    </w:p>
+  </w:footnote>
+  <w:footnote w:id="13">
+    <w:p>
+      <w:pPr>
+        <w:pStyle w:val="Fodnotetekst"/>
+        <w:rPr>
+          <w:sz w:val="16"/>
+          <w:szCs w:val="16"/>
+        </w:rPr>
+      </w:pPr>
+      <w:r>
+        <w:rPr>
+          <w:rStyle w:val="Fodnotehenvisning"/>
+          <w:sz w:val="16"/>
+          <w:szCs w:val="16"/>
+        </w:rPr>
+        <w:footnoteRef/>
+      </w:r>
+      <w:r>
+        <w:rPr>
+          <w:sz w:val="16"/>
+          <w:szCs w:val="16"/>
+        </w:rPr>
+        <w:t xml:space="preserve"> </w:t>
+      </w:r>
+      <w:hyperlink r:id="rId12" w:history="1">
+        <w:r>
+          <w:rPr>
+            <w:rStyle w:val="Hyperlink"/>
+            <w:sz w:val="16"/>
+            <w:szCs w:val="16"/>
+          </w:rPr>
+          <w:t>http://www01.wayf.dk/om-wayf/samtykke/144</w:t>
+        </w:r>
+      </w:hyperlink>
+    </w:p>
+  </w:footnote>
+  <w:footnote w:id="14">
+    <w:p>
+      <w:pPr>
+        <w:pStyle w:val="Fodnotetekst"/>
+        <w:rPr>
+          <w:sz w:val="16"/>
+          <w:szCs w:val="16"/>
+        </w:rPr>
+      </w:pPr>
+      <w:r>
+        <w:rPr>
+          <w:rStyle w:val="Fodnotehenvisning"/>
+          <w:sz w:val="16"/>
+          <w:szCs w:val="16"/>
+        </w:rPr>
+        <w:footnoteRef/>
+      </w:r>
+      <w:r>
+        <w:rPr>
+          <w:sz w:val="16"/>
+          <w:szCs w:val="16"/>
+        </w:rPr>
+        <w:t xml:space="preserve"> </w:t>
+      </w:r>
+      <w:hyperlink r:id="rId13" w:history="1">
+        <w:r>
+          <w:rPr>
+            <w:rStyle w:val="Hyperlink"/>
+            <w:sz w:val="16"/>
+            <w:szCs w:val="16"/>
+          </w:rPr>
+          <w:t>https://www.aes.dk/da/Arbejdsskader/Information-til-kommunerne/Adgang-til-oplysninger-og-stiltiende-samtykke.aspx</w:t>
+        </w:r>
+      </w:hyperlink>
+    </w:p>
+  </w:footnote>
+  <w:footnote w:id="15">
+    <w:p>
+      <w:pPr>
+        <w:pStyle w:val="Fodnotetekst"/>
+        <w:rPr>
+          <w:sz w:val="16"/>
+          <w:szCs w:val="16"/>
+        </w:rPr>
+      </w:pPr>
+      <w:r>
+        <w:rPr>
+          <w:rStyle w:val="Fodnotehenvisning"/>
+          <w:sz w:val="16"/>
+          <w:szCs w:val="16"/>
+        </w:rPr>
+        <w:footnoteRef/>
+      </w:r>
+      <w:r>
+        <w:rPr>
+          <w:sz w:val="16"/>
+          <w:szCs w:val="16"/>
+        </w:rPr>
+        <w:t xml:space="preserve"> </w:t>
+      </w:r>
+      <w:hyperlink r:id="rId14" w:history="1">
+        <w:r>
+          <w:rPr>
+            <w:rStyle w:val="Hyperlink"/>
+            <w:sz w:val="16"/>
+            <w:szCs w:val="16"/>
+          </w:rPr>
+          <w:t>https://www.legaldesk.dk/artikler/varemaerke</w:t>
+        </w:r>
+      </w:hyperlink>
+    </w:p>
+  </w:footnote>
+  <w:footnote w:id="16">
+    <w:p>
+      <w:pPr>
+        <w:pStyle w:val="Fodnotetekst"/>
+        <w:rPr>
+          <w:sz w:val="16"/>
+          <w:szCs w:val="16"/>
+        </w:rPr>
+      </w:pPr>
+      <w:r>
+        <w:rPr>
+          <w:rStyle w:val="Fodnotehenvisning"/>
+          <w:sz w:val="16"/>
+          <w:szCs w:val="16"/>
+        </w:rPr>
+        <w:footnoteRef/>
+      </w:r>
+      <w:r>
+        <w:rPr>
+          <w:sz w:val="16"/>
+          <w:szCs w:val="16"/>
+        </w:rPr>
+        <w:t xml:space="preserve"> </w:t>
+      </w:r>
+      <w:hyperlink r:id="rId15" w:history="1">
+        <w:r>
+          <w:rPr>
+            <w:rStyle w:val="Hyperlink"/>
+            <w:sz w:val="16"/>
+            <w:szCs w:val="16"/>
+          </w:rPr>
+          <w:t>https://www.dk-hostmaster.dk/da/regler3</w:t>
+        </w:r>
+      </w:hyperlink>
+    </w:p>
+  </w:footnote>
+  <w:footnote w:id="17">
+    <w:p>
+      <w:pPr>
+        <w:pStyle w:val="Fodnotetekst"/>
+        <w:rPr>
+          <w:sz w:val="16"/>
+          <w:szCs w:val="16"/>
+        </w:rPr>
+      </w:pPr>
+      <w:r>
+        <w:rPr>
+          <w:rStyle w:val="Fodnotehenvisning"/>
+          <w:sz w:val="16"/>
+          <w:szCs w:val="16"/>
+        </w:rPr>
+        <w:footnoteRef/>
+      </w:r>
+      <w:r>
+        <w:rPr>
+          <w:sz w:val="16"/>
+          <w:szCs w:val="16"/>
+        </w:rPr>
+        <w:t xml:space="preserve"> </w:t>
+      </w:r>
+      <w:hyperlink r:id="rId16" w:history="1">
+        <w:r>
+          <w:rPr>
+            <w:rStyle w:val="Hyperlink"/>
+            <w:sz w:val="16"/>
+            <w:szCs w:val="16"/>
+          </w:rPr>
+          <w:t>https://vertikal.dk/a203</w:t>
+        </w:r>
+      </w:hyperlink>
+      <w:r>
+        <w:rPr>
+          <w:sz w:val="16"/>
+          <w:szCs w:val="16"/>
+        </w:rPr>
+        <w:t xml:space="preserve"> - </w:t>
+      </w:r>
+      <w:hyperlink r:id="rId17" w:history="1">
+        <w:r>
+          <w:rPr>
+            <w:rStyle w:val="Hyperlink"/>
+            <w:sz w:val="16"/>
+            <w:szCs w:val="16"/>
+          </w:rPr>
+          <w:t>https://www.nibusinessinfo.co.uk/content/examples-popular-open-source-products-and-types</w:t>
+        </w:r>
+      </w:hyperlink>
+    </w:p>
+  </w:footnote>
+  <w:footnote w:id="18">
+    <w:p>
+      <w:pPr>
+        <w:pStyle w:val="Fodnotetekst"/>
+        <w:rPr>
+          <w:sz w:val="16"/>
+          <w:szCs w:val="16"/>
+        </w:rPr>
+      </w:pPr>
+      <w:r>
+        <w:rPr>
+          <w:rStyle w:val="Fodnotehenvisning"/>
+          <w:sz w:val="16"/>
+          <w:szCs w:val="16"/>
+        </w:rPr>
+        <w:footnoteRef/>
+      </w:r>
+      <w:r>
+        <w:rPr>
+          <w:sz w:val="16"/>
+          <w:szCs w:val="16"/>
+        </w:rPr>
+        <w:t xml:space="preserve"> </w:t>
+      </w:r>
+      <w:hyperlink r:id="rId18" w:history="1">
+        <w:r>
+          <w:rPr>
+            <w:rStyle w:val="Hyperlink"/>
+            <w:sz w:val="16"/>
+            <w:szCs w:val="16"/>
+          </w:rPr>
+          <w:t>http://www.ip-handelsportal.dk/aftaleindgaaelse/valg-af-aftale/licensaftaler.aspx</w:t>
+        </w:r>
+      </w:hyperlink>
+    </w:p>
+  </w:footnote>
+  <w:footnote w:id="19">
+    <w:p>
+      <w:pPr>
+        <w:pStyle w:val="Fodnotetekst"/>
+        <w:rPr>
+          <w:sz w:val="12"/>
+          <w:szCs w:val="12"/>
+        </w:rPr>
+      </w:pPr>
+      <w:r>
+        <w:rPr>
+          <w:rStyle w:val="Fodnotehenvisning"/>
+          <w:sz w:val="16"/>
+          <w:szCs w:val="16"/>
+        </w:rPr>
+        <w:footnoteRef/>
+      </w:r>
+      <w:r>
+        <w:rPr>
+          <w:sz w:val="16"/>
+          <w:szCs w:val="16"/>
+        </w:rPr>
+        <w:t xml:space="preserve"> </w:t>
+      </w:r>
+      <w:hyperlink r:id="rId19" w:history="1">
+        <w:r>
+          <w:rPr>
+            <w:rStyle w:val="Hyperlink"/>
+            <w:sz w:val="16"/>
+            <w:szCs w:val="16"/>
+          </w:rPr>
+          <w:t>https://jquery.com/download/</w:t>
+        </w:r>
+      </w:hyperlink>
+    </w:p>
+  </w:footnote>
+  <w:footnote w:id="20">
+    <w:p>
+      <w:pPr>
+        <w:pStyle w:val="Fodnotetekst"/>
+      </w:pPr>
+      <w:r>
+        <w:rPr>
+          <w:rStyle w:val="Fodnotehenvisning"/>
+        </w:rPr>
+        <w:footnoteRef/>
+      </w:r>
+      <w:r>
+        <w:t xml:space="preserve"> </w:t>
+      </w:r>
+      <w:hyperlink r:id="rId20" w:history="1">
+        <w:r>
+          <w:rPr>
+            <w:rStyle w:val="Hyperlink"/>
+            <w:sz w:val="16"/>
+            <w:szCs w:val="16"/>
+          </w:rPr>
+          <w:t>https://jquery.org/license/</w:t>
+        </w:r>
+      </w:hyperlink>
+      <w:r>
+        <w:rPr>
+          <w:sz w:val="16"/>
+          <w:szCs w:val="16"/>
+        </w:rPr>
+        <w:t xml:space="preserve"> (linje 15-16)</w:t>
+      </w:r>
+    </w:p>
+  </w:footnote>
+  <w:footnote w:id="21">
+    <w:p>
+      <w:pPr>
+        <w:pStyle w:val="Fodnotetekst"/>
+        <w:rPr>
+          <w:sz w:val="16"/>
+          <w:szCs w:val="16"/>
+        </w:rPr>
+      </w:pPr>
+      <w:r>
+        <w:rPr>
+          <w:rStyle w:val="Fodnotehenvisning"/>
+          <w:sz w:val="16"/>
+          <w:szCs w:val="16"/>
+        </w:rPr>
+        <w:footnoteRef/>
+      </w:r>
+      <w:r>
+        <w:rPr>
+          <w:sz w:val="16"/>
+          <w:szCs w:val="16"/>
+        </w:rPr>
+        <w:t xml:space="preserve"> </w:t>
+      </w:r>
+      <w:hyperlink r:id="rId21" w:history="1">
+        <w:r>
+          <w:rPr>
+            <w:rStyle w:val="Hyperlink"/>
+            <w:sz w:val="16"/>
+            <w:szCs w:val="16"/>
+          </w:rPr>
+          <w:t>https://getbootstrap.com/docs/4.0/about/license/</w:t>
+        </w:r>
+      </w:hyperlink>
+    </w:p>
+  </w:footnote>
+  <w:footnote w:id="22">
+    <w:p>
+      <w:pPr>
+        <w:pStyle w:val="Fodnotetekst"/>
+        <w:rPr>
+          <w:sz w:val="16"/>
+          <w:szCs w:val="16"/>
+        </w:rPr>
+      </w:pPr>
+      <w:r>
+        <w:rPr>
+          <w:rStyle w:val="Fodnotehenvisning"/>
+          <w:sz w:val="16"/>
+          <w:szCs w:val="16"/>
+        </w:rPr>
+        <w:footnoteRef/>
+      </w:r>
+      <w:r>
+        <w:rPr>
+          <w:sz w:val="16"/>
+          <w:szCs w:val="16"/>
+        </w:rPr>
+        <w:t xml:space="preserve"> </w:t>
+      </w:r>
+      <w:hyperlink r:id="rId22" w:history="1">
+        <w:r>
+          <w:rPr>
+            <w:rStyle w:val="Hyperlink"/>
+            <w:sz w:val="16"/>
+            <w:szCs w:val="16"/>
+          </w:rPr>
+          <w:t>https://da.wikipedia.org/wiki/Creative_Commons</w:t>
+        </w:r>
+      </w:hyperlink>
+    </w:p>
+  </w:footnote>
+  <w:footnote w:id="23">
+    <w:p>
+      <w:pPr>
+        <w:pStyle w:val="Fodnotetekst"/>
+        <w:rPr>
+          <w:sz w:val="16"/>
+          <w:szCs w:val="16"/>
+        </w:rPr>
+      </w:pPr>
     </w:p>
   </w:footnote>
 </w:footnotes>
@@ -27845,6 +31140,118 @@
     </w:lvl>
   </w:abstractNum>
   <w:abstractNum w:abstractNumId="24" w15:restartNumberingAfterBreak="0">
+    <w:nsid w:val="616B2177"/>
+    <w:multiLevelType w:val="hybridMultilevel"/>
+    <w:tmpl w:val="800E290A"/>
+    <w:lvl w:ilvl="0" w:tplc="3B64DCDC">
+      <w:numFmt w:val="bullet"/>
+      <w:lvlText w:val="-"/>
+      <w:lvlJc w:val="left"/>
+      <w:pPr>
+        <w:ind w:left="720" w:hanging="360"/>
+      </w:pPr>
+      <w:rPr>
+        <w:rFonts w:ascii="Trebuchet MS" w:eastAsiaTheme="minorEastAsia" w:hAnsi="Trebuchet MS" w:cstheme="minorBidi" w:hint="default"/>
+      </w:rPr>
+    </w:lvl>
+    <w:lvl w:ilvl="1" w:tplc="04060003" w:tentative="1">
+      <w:start w:val="1"/>
+      <w:numFmt w:val="bullet"/>
+      <w:lvlText w:val="o"/>
+      <w:lvlJc w:val="left"/>
+      <w:pPr>
+        <w:ind w:left="1440" w:hanging="360"/>
+      </w:pPr>
+      <w:rPr>
+        <w:rFonts w:ascii="Courier New" w:hAnsi="Courier New" w:cs="Courier New" w:hint="default"/>
+      </w:rPr>
+    </w:lvl>
+    <w:lvl w:ilvl="2" w:tplc="04060005" w:tentative="1">
+      <w:start w:val="1"/>
+      <w:numFmt w:val="bullet"/>
+      <w:lvlText w:val=""/>
+      <w:lvlJc w:val="left"/>
+      <w:pPr>
+        <w:ind w:left="2160" w:hanging="360"/>
+      </w:pPr>
+      <w:rPr>
+        <w:rFonts w:ascii="Wingdings" w:hAnsi="Wingdings" w:hint="default"/>
+      </w:rPr>
+    </w:lvl>
+    <w:lvl w:ilvl="3" w:tplc="04060001" w:tentative="1">
+      <w:start w:val="1"/>
+      <w:numFmt w:val="bullet"/>
+      <w:lvlText w:val=""/>
+      <w:lvlJc w:val="left"/>
+      <w:pPr>
+        <w:ind w:left="2880" w:hanging="360"/>
+      </w:pPr>
+      <w:rPr>
+        <w:rFonts w:ascii="Symbol" w:hAnsi="Symbol" w:hint="default"/>
+      </w:rPr>
+    </w:lvl>
+    <w:lvl w:ilvl="4" w:tplc="04060003" w:tentative="1">
+      <w:start w:val="1"/>
+      <w:numFmt w:val="bullet"/>
+      <w:lvlText w:val="o"/>
+      <w:lvlJc w:val="left"/>
+      <w:pPr>
+        <w:ind w:left="3600" w:hanging="360"/>
+      </w:pPr>
+      <w:rPr>
+        <w:rFonts w:ascii="Courier New" w:hAnsi="Courier New" w:cs="Courier New" w:hint="default"/>
+      </w:rPr>
+    </w:lvl>
+    <w:lvl w:ilvl="5" w:tplc="04060005" w:tentative="1">
+      <w:start w:val="1"/>
+      <w:numFmt w:val="bullet"/>
+      <w:lvlText w:val=""/>
+      <w:lvlJc w:val="left"/>
+      <w:pPr>
+        <w:ind w:left="4320" w:hanging="360"/>
+      </w:pPr>
+      <w:rPr>
+        <w:rFonts w:ascii="Wingdings" w:hAnsi="Wingdings" w:hint="default"/>
+      </w:rPr>
+    </w:lvl>
+    <w:lvl w:ilvl="6" w:tplc="04060001" w:tentative="1">
+      <w:start w:val="1"/>
+      <w:numFmt w:val="bullet"/>
+      <w:lvlText w:val=""/>
+      <w:lvlJc w:val="left"/>
+      <w:pPr>
+        <w:ind w:left="5040" w:hanging="360"/>
+      </w:pPr>
+      <w:rPr>
+        <w:rFonts w:ascii="Symbol" w:hAnsi="Symbol" w:hint="default"/>
+      </w:rPr>
+    </w:lvl>
+    <w:lvl w:ilvl="7" w:tplc="04060003" w:tentative="1">
+      <w:start w:val="1"/>
+      <w:numFmt w:val="bullet"/>
+      <w:lvlText w:val="o"/>
+      <w:lvlJc w:val="left"/>
+      <w:pPr>
+        <w:ind w:left="5760" w:hanging="360"/>
+      </w:pPr>
+      <w:rPr>
+        <w:rFonts w:ascii="Courier New" w:hAnsi="Courier New" w:cs="Courier New" w:hint="default"/>
+      </w:rPr>
+    </w:lvl>
+    <w:lvl w:ilvl="8" w:tplc="04060005" w:tentative="1">
+      <w:start w:val="1"/>
+      <w:numFmt w:val="bullet"/>
+      <w:lvlText w:val=""/>
+      <w:lvlJc w:val="left"/>
+      <w:pPr>
+        <w:ind w:left="6480" w:hanging="360"/>
+      </w:pPr>
+      <w:rPr>
+        <w:rFonts w:ascii="Wingdings" w:hAnsi="Wingdings" w:hint="default"/>
+      </w:rPr>
+    </w:lvl>
+  </w:abstractNum>
+  <w:abstractNum w:abstractNumId="25" w15:restartNumberingAfterBreak="0">
     <w:nsid w:val="69121415"/>
     <w:multiLevelType w:val="hybridMultilevel"/>
     <w:tmpl w:val="5106B6EC"/>
@@ -27957,7 +31364,7 @@
       </w:rPr>
     </w:lvl>
   </w:abstractNum>
-  <w:abstractNum w:abstractNumId="25" w15:restartNumberingAfterBreak="0">
+  <w:abstractNum w:abstractNumId="26" w15:restartNumberingAfterBreak="0">
     <w:nsid w:val="6DDA1F08"/>
     <w:multiLevelType w:val="multilevel"/>
     <w:tmpl w:val="654A59A2"/>
@@ -28106,7 +31513,7 @@
       </w:rPr>
     </w:lvl>
   </w:abstractNum>
-  <w:abstractNum w:abstractNumId="26" w15:restartNumberingAfterBreak="0">
+  <w:abstractNum w:abstractNumId="27" w15:restartNumberingAfterBreak="0">
     <w:nsid w:val="726B40F1"/>
     <w:multiLevelType w:val="multilevel"/>
     <w:tmpl w:val="4F76D2E0"/>
@@ -28255,7 +31662,7 @@
       </w:rPr>
     </w:lvl>
   </w:abstractNum>
-  <w:abstractNum w:abstractNumId="27" w15:restartNumberingAfterBreak="0">
+  <w:abstractNum w:abstractNumId="28" w15:restartNumberingAfterBreak="0">
     <w:nsid w:val="74CA401A"/>
     <w:multiLevelType w:val="multilevel"/>
     <w:tmpl w:val="DE5E4D16"/>
@@ -28414,7 +31821,7 @@
     <w:abstractNumId w:val="6"/>
   </w:num>
   <w:num w:numId="4">
-    <w:abstractNumId w:val="24"/>
+    <w:abstractNumId w:val="25"/>
   </w:num>
   <w:num w:numId="5">
     <w:abstractNumId w:val="16"/>
@@ -28444,7 +31851,7 @@
     <w:abstractNumId w:val="10"/>
   </w:num>
   <w:num w:numId="14">
-    <w:abstractNumId w:val="27"/>
+    <w:abstractNumId w:val="28"/>
   </w:num>
   <w:num w:numId="15">
     <w:abstractNumId w:val="21"/>
@@ -28453,10 +31860,10 @@
     <w:abstractNumId w:val="11"/>
   </w:num>
   <w:num w:numId="17">
-    <w:abstractNumId w:val="26"/>
+    <w:abstractNumId w:val="27"/>
   </w:num>
   <w:num w:numId="18">
-    <w:abstractNumId w:val="25"/>
+    <w:abstractNumId w:val="26"/>
   </w:num>
   <w:num w:numId="19">
     <w:abstractNumId w:val="5"/>
@@ -28487,6 +31894,9 @@
   </w:num>
   <w:num w:numId="28">
     <w:abstractNumId w:val="0"/>
+  </w:num>
+  <w:num w:numId="29">
+    <w:abstractNumId w:val="24"/>
   </w:num>
 </w:numbering>
 </file>
@@ -29173,6 +32583,16 @@
       <w:vertAlign w:val="superscript"/>
     </w:rPr>
   </w:style>
+  <w:style w:type="character" w:styleId="Strk">
+    <w:name w:val="Strong"/>
+    <w:uiPriority w:val="22"/>
+    <w:qFormat/>
+    <w:rsid w:val="00E54F31"/>
+    <w:rPr>
+      <w:b/>
+      <w:bCs/>
+    </w:rPr>
+  </w:style>
 </w:styles>
 </file>
 
@@ -29476,7 +32896,7 @@
 </file>
 
 <file path=customXml/itemProps1.xml><?xml version="1.0" encoding="utf-8"?>
-<ds:datastoreItem xmlns:ds="http://schemas.openxmlformats.org/officeDocument/2006/customXml" ds:itemID="{63254264-AE07-4DD0-8A50-3E45E54E89B9}">
+<ds:datastoreItem xmlns:ds="http://schemas.openxmlformats.org/officeDocument/2006/customXml" ds:itemID="{931901AB-2416-419D-9940-48C27893E623}">
   <ds:schemaRefs>
     <ds:schemaRef ds:uri="http://schemas.openxmlformats.org/officeDocument/2006/bibliography"/>
   </ds:schemaRefs>

</xml_diff>

<commit_message>
Tilføjet sektion omkring PHP og Bootstrap, rettet i tekstfiler
</commit_message>
<xml_diff>
--- a/Læringsportfolie tekstindhold (kun tekst).docx
+++ b/Læringsportfolie tekstindhold (kun tekst).docx
@@ -14438,9 +14438,238 @@
     </w:p>
     <w:p>
       <w:pPr>
+        <w:jc w:val="both"/>
+        <w:rPr>
+          <w:b/>
+          <w:bCs/>
+          <w:sz w:val="32"/>
+          <w:szCs w:val="32"/>
+        </w:rPr>
+      </w:pPr>
+      <w:r>
+        <w:rPr>
+          <w:b/>
+          <w:bCs/>
+          <w:sz w:val="32"/>
+          <w:szCs w:val="32"/>
+        </w:rPr>
+        <w:t>PHP og Bootstrap</w:t>
+      </w:r>
+      <w:r>
+        <w:rPr>
+          <w:b/>
+          <w:bCs/>
+          <w:sz w:val="32"/>
+          <w:szCs w:val="32"/>
+        </w:rPr>
+        <w:t xml:space="preserve">: </w:t>
+      </w:r>
+    </w:p>
+    <w:p>
+      <w:pPr>
+        <w:jc w:val="both"/>
+        <w:rPr>
+          <w:b/>
+          <w:bCs/>
+          <w:sz w:val="32"/>
+          <w:szCs w:val="32"/>
+        </w:rPr>
+      </w:pPr>
+    </w:p>
+    <w:p>
+      <w:pPr>
+        <w:jc w:val="both"/>
+        <w:rPr>
+          <w:b/>
+          <w:bCs/>
+          <w:sz w:val="24"/>
+          <w:szCs w:val="24"/>
+        </w:rPr>
+      </w:pPr>
+      <w:r>
+        <w:rPr>
+          <w:b/>
+          <w:bCs/>
+          <w:sz w:val="24"/>
+          <w:szCs w:val="24"/>
+        </w:rPr>
+        <w:t>PHP</w:t>
+      </w:r>
+      <w:r>
+        <w:rPr>
+          <w:b/>
+          <w:bCs/>
+          <w:sz w:val="24"/>
+          <w:szCs w:val="24"/>
+        </w:rPr>
+        <w:t>:</w:t>
+      </w:r>
+    </w:p>
+    <w:p>
+      <w:pPr>
+        <w:jc w:val="both"/>
+        <w:rPr>
+          <w:sz w:val="24"/>
+          <w:szCs w:val="24"/>
+        </w:rPr>
+      </w:pPr>
+      <w:r>
+        <w:rPr>
+          <w:sz w:val="24"/>
+          <w:szCs w:val="24"/>
+        </w:rPr>
+        <w:t>PHP er et servside kodningssprog og bliver derfor afviklet på serveren. Det er ikke færdige websider, men derimod opskrifter på dem. Man kan sige at det bages færdigt når først nogen beder om siden. PHP kan alt lige fra at indsætte aktuel information til at læse og håndtere data fra databaser. Det kan endda foretage simpel billedbehandling, og styre hvilke sider der skal vises. Filtypen kaldes for .</w:t>
+      </w:r>
+      <w:proofErr w:type="spellStart"/>
+      <w:r>
+        <w:rPr>
+          <w:sz w:val="24"/>
+          <w:szCs w:val="24"/>
+        </w:rPr>
+        <w:t>php</w:t>
+      </w:r>
+      <w:proofErr w:type="spellEnd"/>
+      <w:r>
+        <w:rPr>
+          <w:sz w:val="24"/>
+          <w:szCs w:val="24"/>
+        </w:rPr>
+        <w:t xml:space="preserve">, så ved serveren nemlig at den skal behandles før den bliver sendt til browseren. </w:t>
+      </w:r>
+    </w:p>
+    <w:p>
+      <w:pPr>
+        <w:jc w:val="both"/>
+        <w:rPr>
+          <w:sz w:val="24"/>
+          <w:szCs w:val="24"/>
+        </w:rPr>
+      </w:pPr>
+    </w:p>
+    <w:p>
+      <w:pPr>
+        <w:jc w:val="both"/>
+        <w:rPr>
+          <w:b/>
+          <w:bCs/>
+          <w:sz w:val="24"/>
+          <w:szCs w:val="24"/>
+        </w:rPr>
+      </w:pPr>
+      <w:r>
+        <w:rPr>
+          <w:b/>
+          <w:bCs/>
+          <w:sz w:val="24"/>
+          <w:szCs w:val="24"/>
+        </w:rPr>
+        <w:t>Bootstrap</w:t>
+      </w:r>
+      <w:r>
+        <w:rPr>
+          <w:b/>
+          <w:bCs/>
+          <w:sz w:val="24"/>
+          <w:szCs w:val="24"/>
+        </w:rPr>
+        <w:t>:</w:t>
+      </w:r>
+    </w:p>
+    <w:p>
+      <w:pPr>
+        <w:jc w:val="both"/>
+        <w:rPr>
+          <w:sz w:val="24"/>
+          <w:szCs w:val="24"/>
+        </w:rPr>
+      </w:pPr>
+      <w:r>
+        <w:rPr>
+          <w:sz w:val="24"/>
+          <w:szCs w:val="24"/>
+        </w:rPr>
+        <w:t>For at kunne komme ind over hvad Bootstrap egentlig er, så er forståelsen for hvad et ”framework” er ret vigtigt. Et fram</w:t>
+      </w:r>
+      <w:bookmarkStart w:id="2" w:name="_GoBack"/>
+      <w:bookmarkEnd w:id="2"/>
+      <w:r>
+        <w:rPr>
+          <w:sz w:val="24"/>
+          <w:szCs w:val="24"/>
+        </w:rPr>
+        <w:t xml:space="preserve">ework er nogle standardiserede kodeelementer der kan bruges til at bygge et layout, eller noget funktionalitet, på en god, struktureret, og effektiv måde. Med et framework, så behøves man ikke at starte helt forfra hver gang man skal opbygge siden. Der findes både front-end og back-end frameworks, alt efter hvad det er man prøver at lave. Bootstrap er et af disse frameworks. I et framework, så er der typisk noget HTML, CSS, og noget </w:t>
+      </w:r>
+      <w:proofErr w:type="spellStart"/>
+      <w:r>
+        <w:rPr>
+          <w:sz w:val="24"/>
+          <w:szCs w:val="24"/>
+        </w:rPr>
+        <w:t>Javascript</w:t>
+      </w:r>
+      <w:proofErr w:type="spellEnd"/>
+      <w:r>
+        <w:rPr>
+          <w:sz w:val="24"/>
+          <w:szCs w:val="24"/>
+        </w:rPr>
+        <w:t xml:space="preserve">. Men pga. at det er allerede lavede skabeloner, så vil siden tage længere tid om at loade, end noget der er håndskrevet fra bunden, herudover kan der være brugt mere kode end egentlig nødvendigt, hvilket yderligere forsinker sidens loadingstid. </w:t>
+      </w:r>
+      <w:r>
+        <w:rPr>
+          <w:sz w:val="24"/>
+          <w:szCs w:val="24"/>
+        </w:rPr>
+        <w:t>Det tager nemlig også tid at sætte sig ind i, og er dermed også svært at skifte fra.</w:t>
+      </w:r>
+    </w:p>
+    <w:p>
+      <w:pPr>
+        <w:jc w:val="both"/>
+        <w:rPr>
+          <w:sz w:val="24"/>
+          <w:szCs w:val="24"/>
+        </w:rPr>
+      </w:pPr>
+    </w:p>
+    <w:p>
+      <w:pPr>
+        <w:jc w:val="both"/>
+        <w:rPr>
+          <w:sz w:val="24"/>
+          <w:szCs w:val="24"/>
+        </w:rPr>
+      </w:pPr>
+      <w:r>
+        <w:rPr>
+          <w:sz w:val="24"/>
+          <w:szCs w:val="24"/>
+        </w:rPr>
+        <w:t>Nogle fordele ved Bootstrap er at man hurtigt kan lave noget der er pænt, som har mange funktioner, og som er samtidigt brugervenligt. Noget der er knap så godt ved det er at det er vanskeligere at lave et unikt design der skiller sig ud af de andre sider. Man bliver også nød til at sætte sig ind i kode skabelonen (frameworket), og man kommer derfor til at lære frameworks i sig selv, fremfor faktisk kode, som en eller anden kunne have skrevet fra bunden.</w:t>
+      </w:r>
+    </w:p>
+    <w:p>
+      <w:pPr>
+        <w:jc w:val="both"/>
+        <w:rPr>
+          <w:sz w:val="24"/>
+          <w:szCs w:val="24"/>
+        </w:rPr>
+      </w:pPr>
+      <w:r>
+        <w:rPr>
+          <w:sz w:val="24"/>
+          <w:szCs w:val="24"/>
+        </w:rPr>
+        <w:t>-----------------------------------------------------------------------------------------------------------------------------------</w:t>
+      </w:r>
+    </w:p>
+    <w:p>
+      <w:pPr>
         <w:pStyle w:val="Titel"/>
       </w:pPr>
       <w:r>
+        <w:lastRenderedPageBreak/>
         <w:t>Farver:</w:t>
       </w:r>
     </w:p>
@@ -14601,7 +14830,6 @@
           <w:sz w:val="24"/>
           <w:szCs w:val="24"/>
         </w:rPr>
-        <w:lastRenderedPageBreak/>
         <w:t>Det er meget vigtigt at nævne, at farvesystemet som vi kender det i dag stadig ikke er absolut, men bygger derimod på mange teorier og opfattelser af forskellige mennesker, og kan betyde noget forskelligt fra kultur til kultur.</w:t>
       </w:r>
     </w:p>
@@ -14711,6 +14939,7 @@
           <w:sz w:val="24"/>
           <w:szCs w:val="24"/>
         </w:rPr>
+        <w:lastRenderedPageBreak/>
         <w:t xml:space="preserve">Tertiære farver: </w:t>
       </w:r>
       <w:r>
@@ -15031,59 +15260,59 @@
           <w:sz w:val="24"/>
           <w:szCs w:val="24"/>
         </w:rPr>
+        <w:t>Farvesammensætning:</w:t>
+      </w:r>
+    </w:p>
+    <w:p>
+      <w:pPr>
+        <w:rPr>
+          <w:sz w:val="24"/>
+          <w:szCs w:val="24"/>
+        </w:rPr>
+      </w:pPr>
+      <w:r>
+        <w:rPr>
+          <w:sz w:val="24"/>
+          <w:szCs w:val="24"/>
+        </w:rPr>
+        <w:t>Farverne har også en position på farvehjulet, og alt efter deres placering, og brug af dem, så har man valgt at give de forskellige farvesammensætninger navne.</w:t>
+      </w:r>
+    </w:p>
+    <w:p>
+      <w:pPr>
+        <w:rPr>
+          <w:sz w:val="24"/>
+          <w:szCs w:val="24"/>
+        </w:rPr>
+      </w:pPr>
+    </w:p>
+    <w:p>
+      <w:pPr>
+        <w:jc w:val="center"/>
+        <w:rPr>
+          <w:b/>
+          <w:bCs/>
+          <w:sz w:val="24"/>
+          <w:szCs w:val="24"/>
+        </w:rPr>
+      </w:pPr>
+    </w:p>
+    <w:p>
+      <w:pPr>
+        <w:jc w:val="center"/>
+        <w:rPr>
+          <w:sz w:val="24"/>
+          <w:szCs w:val="24"/>
+        </w:rPr>
+      </w:pPr>
+      <w:r>
+        <w:rPr>
+          <w:b/>
+          <w:bCs/>
+          <w:sz w:val="24"/>
+          <w:szCs w:val="24"/>
+        </w:rPr>
         <w:lastRenderedPageBreak/>
-        <w:t>Farvesammensætning:</w:t>
-      </w:r>
-    </w:p>
-    <w:p>
-      <w:pPr>
-        <w:rPr>
-          <w:sz w:val="24"/>
-          <w:szCs w:val="24"/>
-        </w:rPr>
-      </w:pPr>
-      <w:r>
-        <w:rPr>
-          <w:sz w:val="24"/>
-          <w:szCs w:val="24"/>
-        </w:rPr>
-        <w:t>Farverne har også en position på farvehjulet, og alt efter deres placering, og brug af dem, så har man valgt at give de forskellige farvesammensætninger navne.</w:t>
-      </w:r>
-    </w:p>
-    <w:p>
-      <w:pPr>
-        <w:rPr>
-          <w:sz w:val="24"/>
-          <w:szCs w:val="24"/>
-        </w:rPr>
-      </w:pPr>
-    </w:p>
-    <w:p>
-      <w:pPr>
-        <w:jc w:val="center"/>
-        <w:rPr>
-          <w:b/>
-          <w:bCs/>
-          <w:sz w:val="24"/>
-          <w:szCs w:val="24"/>
-        </w:rPr>
-      </w:pPr>
-    </w:p>
-    <w:p>
-      <w:pPr>
-        <w:jc w:val="center"/>
-        <w:rPr>
-          <w:sz w:val="24"/>
-          <w:szCs w:val="24"/>
-        </w:rPr>
-      </w:pPr>
-      <w:r>
-        <w:rPr>
-          <w:b/>
-          <w:bCs/>
-          <w:sz w:val="24"/>
-          <w:szCs w:val="24"/>
-        </w:rPr>
         <w:t>Monokrom:</w:t>
       </w:r>
       <w:r>
@@ -15493,6 +15722,7 @@
           <w:sz w:val="24"/>
           <w:szCs w:val="24"/>
         </w:rPr>
+        <w:lastRenderedPageBreak/>
         <w:t>En linje med bogstaver har mindst fem linjer de forholder sig til når man skriver:</w:t>
       </w:r>
     </w:p>
@@ -16135,15 +16365,7 @@
           <w:sz w:val="24"/>
           <w:szCs w:val="24"/>
         </w:rPr>
-        <w:t xml:space="preserve">jo mere vil man som læser, føle at man har god luft til at læse. Dog kan det sagtens blive for meget af det ene eller det andet. En general regel er at jo flere store ord man har på en linke, jo mere leading skal man bruge. Derudover så skal man også forhøje leading hvis </w:t>
-      </w:r>
-      <w:r>
-        <w:rPr>
-          <w:sz w:val="24"/>
-          <w:szCs w:val="24"/>
-        </w:rPr>
-        <w:lastRenderedPageBreak/>
-        <w:t>mellemrummet mellem bogstaver er stort. Jo mere mellemrum mellem bogstaverne, jo mere skal man forhøje leading. Eksempel på leading (se næste side):</w:t>
+        <w:t>jo mere vil man som læser, føle at man har god luft til at læse. Dog kan det sagtens blive for meget af det ene eller det andet. En general regel er at jo flere store ord man har på en linke, jo mere leading skal man bruge. Derudover så skal man også forhøje leading hvis mellemrummet mellem bogstaver er stort. Jo mere mellemrum mellem bogstaverne, jo mere skal man forhøje leading. Eksempel på leading (se næste side):</w:t>
       </w:r>
     </w:p>
     <w:p>
@@ -16186,6 +16408,7 @@
           <w:sz w:val="24"/>
           <w:szCs w:val="24"/>
         </w:rPr>
+        <w:lastRenderedPageBreak/>
         <w:t xml:space="preserve">Eksempel 1: </w:t>
       </w:r>
       <w:r>
@@ -16529,7 +16752,6 @@
           <w:sz w:val="24"/>
           <w:szCs w:val="24"/>
         </w:rPr>
-        <w:lastRenderedPageBreak/>
         <w:t xml:space="preserve">Alignment: </w:t>
       </w:r>
     </w:p>
@@ -16949,8 +17171,15 @@
           <w:sz w:val="24"/>
           <w:szCs w:val="24"/>
         </w:rPr>
+        <w:t xml:space="preserve">Gestaltlovene handler alle sammen om at kunne se helheder, at hurtigt kunne spotte ligheder, patterns og lignende. Menneskets hjerne er rigtig god til at fylde huller ud, med noget som den tror passer ind med resten, og er også derfor at vi ser ansigter, former og figurer i noget som ellers ikke skulle forestille dette. Hjerne prøver egentlig stort set at simplificere komplekse designs og billeder, </w:t>
+      </w:r>
+      <w:r>
+        <w:rPr>
+          <w:sz w:val="24"/>
+          <w:szCs w:val="24"/>
+        </w:rPr>
         <w:lastRenderedPageBreak/>
-        <w:t>Gestaltlovene handler alle sammen om at kunne se helheder, at hurtigt kunne spotte ligheder, patterns og lignende. Menneskets hjerne er rigtig god til at fylde huller ud, med noget som den tror passer ind med resten, og er også derfor at vi ser ansigter, former og figurer i noget som ellers ikke skulle forestille dette. Hjerne prøver egentlig stort set at simplificere komplekse designs og billeder, ved at fylde alle huller ud således at den får noget der er organiseret, og giver mening, i stedet for noget tilfældigt. Under gestaltlovene findes der seks forskellige love</w:t>
+        <w:t>ved at fylde alle huller ud således at den får noget der er organiseret, og giver mening, i stedet for noget tilfældigt. Under gestaltlovene findes der seks forskellige love</w:t>
       </w:r>
       <w:r>
         <w:rPr>
@@ -17462,6 +17691,7 @@
           <w:sz w:val="24"/>
           <w:szCs w:val="24"/>
         </w:rPr>
+        <w:lastRenderedPageBreak/>
         <w:t xml:space="preserve">Closure omhandler dele af figurer eller billeder som kommer sammen, eller som står tæt op af hinanden for at kunne danne en helhed. Det er simpelthen ideen at hjernen skal kunne selv fylde hullerne ud i designet, for så at kunne skave en helhed. Det er meget ofte brugt i logo design, da det er der man kan lade hjernen løbe løbsk, med hvilket som helst design som det skulle være. Et eksempel på </w:t>
       </w:r>
       <w:proofErr w:type="spellStart"/>
@@ -17737,87 +17967,94 @@
           <w:sz w:val="24"/>
           <w:szCs w:val="24"/>
         </w:rPr>
+        <w:t>Symmetry and Order (symmetri og ord</w:t>
+      </w:r>
+      <w:r>
+        <w:rPr>
+          <w:b/>
+          <w:bCs/>
+          <w:sz w:val="24"/>
+          <w:szCs w:val="24"/>
+        </w:rPr>
+        <w:t xml:space="preserve">en eller </w:t>
+      </w:r>
+      <w:r>
+        <w:rPr>
+          <w:b/>
+          <w:bCs/>
+          <w:sz w:val="24"/>
+          <w:szCs w:val="24"/>
+        </w:rPr>
+        <w:t>prægnans</w:t>
+      </w:r>
+      <w:r>
+        <w:rPr>
+          <w:b/>
+          <w:bCs/>
+          <w:sz w:val="24"/>
+          <w:szCs w:val="24"/>
+        </w:rPr>
+        <w:t>):</w:t>
+      </w:r>
+    </w:p>
+    <w:p>
+      <w:pPr>
+        <w:rPr>
+          <w:sz w:val="24"/>
+          <w:szCs w:val="24"/>
+        </w:rPr>
+      </w:pPr>
+      <w:r>
+        <w:rPr>
+          <w:sz w:val="24"/>
+          <w:szCs w:val="24"/>
+        </w:rPr>
+        <w:t xml:space="preserve">Denne lov siger at hjernen vil prøve at opfatte figurer og former på en så simpel måde som muligt. </w:t>
+      </w:r>
+      <w:proofErr w:type="gramStart"/>
+      <w:r>
+        <w:rPr>
+          <w:sz w:val="24"/>
+          <w:szCs w:val="24"/>
+        </w:rPr>
+        <w:t>Eksempelvis</w:t>
+      </w:r>
+      <w:proofErr w:type="gramEnd"/>
+      <w:r>
+        <w:rPr>
+          <w:sz w:val="24"/>
+          <w:szCs w:val="24"/>
+        </w:rPr>
+        <w:t xml:space="preserve"> så vil ringene i det olympiske symbol, </w:t>
+      </w:r>
+      <w:r>
+        <w:rPr>
+          <w:sz w:val="24"/>
+          <w:szCs w:val="24"/>
+        </w:rPr>
+        <w:t xml:space="preserve">opfattes som </w:t>
+      </w:r>
+      <w:r>
+        <w:rPr>
+          <w:sz w:val="24"/>
+          <w:szCs w:val="24"/>
+        </w:rPr>
+        <w:t>en kollektion af fem cirkler, i stedet for tilfældige streger</w:t>
+      </w:r>
+      <w:r>
+        <w:rPr>
+          <w:sz w:val="24"/>
+          <w:szCs w:val="24"/>
+        </w:rPr>
+        <w:t xml:space="preserve"> i buer. Ellers kunne man tage et logo jeg har brugt på forsiden for </w:t>
+      </w:r>
+      <w:r>
+        <w:rPr>
+          <w:sz w:val="24"/>
+          <w:szCs w:val="24"/>
+        </w:rPr>
         <w:lastRenderedPageBreak/>
-        <w:t>Symmetry and Order (symmetri og ord</w:t>
-      </w:r>
-      <w:r>
-        <w:rPr>
-          <w:b/>
-          <w:bCs/>
-          <w:sz w:val="24"/>
-          <w:szCs w:val="24"/>
-        </w:rPr>
-        <w:t xml:space="preserve">en eller </w:t>
-      </w:r>
-      <w:r>
-        <w:rPr>
-          <w:b/>
-          <w:bCs/>
-          <w:sz w:val="24"/>
-          <w:szCs w:val="24"/>
-        </w:rPr>
-        <w:t>prægnans</w:t>
-      </w:r>
-      <w:r>
-        <w:rPr>
-          <w:b/>
-          <w:bCs/>
-          <w:sz w:val="24"/>
-          <w:szCs w:val="24"/>
-        </w:rPr>
-        <w:t>):</w:t>
-      </w:r>
-    </w:p>
-    <w:p>
-      <w:pPr>
-        <w:rPr>
-          <w:sz w:val="24"/>
-          <w:szCs w:val="24"/>
-        </w:rPr>
-      </w:pPr>
-      <w:r>
-        <w:rPr>
-          <w:sz w:val="24"/>
-          <w:szCs w:val="24"/>
-        </w:rPr>
-        <w:t xml:space="preserve">Denne lov siger at hjernen vil prøve at opfatte figurer og former på en så simpel måde som muligt. </w:t>
-      </w:r>
-      <w:proofErr w:type="gramStart"/>
-      <w:r>
-        <w:rPr>
-          <w:sz w:val="24"/>
-          <w:szCs w:val="24"/>
-        </w:rPr>
-        <w:t>Eksempelvis</w:t>
-      </w:r>
-      <w:proofErr w:type="gramEnd"/>
-      <w:r>
-        <w:rPr>
-          <w:sz w:val="24"/>
-          <w:szCs w:val="24"/>
-        </w:rPr>
-        <w:t xml:space="preserve"> så vil ringene i det olympiske symbol, </w:t>
-      </w:r>
-      <w:r>
-        <w:rPr>
-          <w:sz w:val="24"/>
-          <w:szCs w:val="24"/>
-        </w:rPr>
-        <w:t xml:space="preserve">opfattes som </w:t>
-      </w:r>
-      <w:r>
-        <w:rPr>
-          <w:sz w:val="24"/>
-          <w:szCs w:val="24"/>
-        </w:rPr>
-        <w:t>en kollektion af fem cirkler, i stedet for tilfældige streger</w:t>
-      </w:r>
-      <w:r>
-        <w:rPr>
-          <w:sz w:val="24"/>
-          <w:szCs w:val="24"/>
-        </w:rPr>
-        <w:t xml:space="preserve"> i buer. Ellers kunne man tage et logo jeg har brugt på forsiden for ”Design” kategorien. Selvom figurerne overlapper, så kan man sagtens se at designet er lavet ud af en trekant, en firkant og en cirkel. Her er endnu et eksempel på symmetry and order:</w:t>
+        <w:t>”Design” kategorien. Selvom figurerne overlapper, så kan man sagtens se at designet er lavet ud af en trekant, en firkant og en cirkel. Her er endnu et eksempel på symmetry and order:</w:t>
       </w:r>
     </w:p>
     <w:p>
@@ -18146,7 +18383,6 @@
           <w:sz w:val="24"/>
           <w:szCs w:val="24"/>
         </w:rPr>
-        <w:lastRenderedPageBreak/>
         <w:t>Kommunikation er både det vi siger og gør, det vi ikke siger og gør, dem vi siger det til (afsender, modtager, budskab), og vores perception af det. Herudover findes der også to forskellige slags meddelelser:</w:t>
       </w:r>
     </w:p>
@@ -18182,6 +18418,7 @@
           <w:sz w:val="24"/>
           <w:szCs w:val="24"/>
         </w:rPr>
+        <w:lastRenderedPageBreak/>
         <w:t xml:space="preserve">Kongruente meddelelser: </w:t>
       </w:r>
       <w:r>
@@ -18560,33 +18797,33 @@
           <w:sz w:val="24"/>
           <w:szCs w:val="24"/>
         </w:rPr>
+        <w:t>Selve kommunikationsudvekslingen er enten gennem en symmetrisk eller asymmetrisk tilgang, afhængigt om lighed og magt mellem de to parter.</w:t>
+      </w:r>
+    </w:p>
+    <w:p>
+      <w:pPr>
+        <w:spacing w:line="276" w:lineRule="auto"/>
+        <w:rPr>
+          <w:sz w:val="24"/>
+          <w:szCs w:val="24"/>
+        </w:rPr>
+      </w:pPr>
+    </w:p>
+    <w:p>
+      <w:pPr>
+        <w:spacing w:line="276" w:lineRule="auto"/>
+        <w:jc w:val="both"/>
+        <w:rPr>
+          <w:sz w:val="24"/>
+          <w:szCs w:val="24"/>
+        </w:rPr>
+      </w:pPr>
+      <w:r>
+        <w:rPr>
+          <w:sz w:val="24"/>
+          <w:szCs w:val="24"/>
+        </w:rPr>
         <w:lastRenderedPageBreak/>
-        <w:t>Selve kommunikationsudvekslingen er enten gennem en symmetrisk eller asymmetrisk tilgang, afhængigt om lighed og magt mellem de to parter.</w:t>
-      </w:r>
-    </w:p>
-    <w:p>
-      <w:pPr>
-        <w:spacing w:line="276" w:lineRule="auto"/>
-        <w:rPr>
-          <w:sz w:val="24"/>
-          <w:szCs w:val="24"/>
-        </w:rPr>
-      </w:pPr>
-    </w:p>
-    <w:p>
-      <w:pPr>
-        <w:spacing w:line="276" w:lineRule="auto"/>
-        <w:jc w:val="both"/>
-        <w:rPr>
-          <w:sz w:val="24"/>
-          <w:szCs w:val="24"/>
-        </w:rPr>
-      </w:pPr>
-      <w:r>
-        <w:rPr>
-          <w:sz w:val="24"/>
-          <w:szCs w:val="24"/>
-        </w:rPr>
         <w:t>Vi kan altså som mennesker kun kommunikerer gennem det sprog vi har tilgængeligt. Der hvor sproget stopper, stopper muligheden for at skabe en forståelse for en given ting. Derudover så findes der også kommunikationsparadigmer, som er de forskellige måder at se verden på gennem kommunikation. Der er det samfundsvidenskabelig paradigme, hvor der er fokus på afsender og transmissionen, og det humanistiske paradigme, hvor der er fokus på modtageren og interaktionen.</w:t>
       </w:r>
     </w:p>
@@ -18852,7 +19089,6 @@
           <w:sz w:val="24"/>
           <w:szCs w:val="24"/>
         </w:rPr>
-        <w:lastRenderedPageBreak/>
         <w:t>Desire (ønske):</w:t>
       </w:r>
       <w:r>
@@ -18901,6 +19137,7 @@
           <w:sz w:val="24"/>
           <w:szCs w:val="24"/>
         </w:rPr>
+        <w:lastRenderedPageBreak/>
         <w:t>Action (handling):</w:t>
       </w:r>
       <w:r>
@@ -19201,7 +19438,6 @@
           <w:sz w:val="24"/>
           <w:szCs w:val="24"/>
         </w:rPr>
-        <w:lastRenderedPageBreak/>
         <w:t>Elocutio</w:t>
       </w:r>
       <w:proofErr w:type="spellEnd"/>
@@ -19306,6 +19542,7 @@
           <w:sz w:val="24"/>
           <w:szCs w:val="24"/>
         </w:rPr>
+        <w:lastRenderedPageBreak/>
         <w:t>Memoria</w:t>
       </w:r>
       <w:proofErr w:type="spellEnd"/>
@@ -19710,7 +19947,6 @@
           <w:sz w:val="24"/>
           <w:szCs w:val="24"/>
         </w:rPr>
-        <w:lastRenderedPageBreak/>
         <w:t>Customized</w:t>
       </w:r>
       <w:proofErr w:type="spellEnd"/>
@@ -20127,7 +20363,6 @@
           <w:sz w:val="24"/>
           <w:szCs w:val="24"/>
         </w:rPr>
-        <w:lastRenderedPageBreak/>
         <w:t>Fordele</w:t>
       </w:r>
       <w:r>
@@ -20211,6 +20446,7 @@
           <w:sz w:val="24"/>
           <w:szCs w:val="24"/>
         </w:rPr>
+        <w:lastRenderedPageBreak/>
         <w:t>Det er billigt for virksomheder og for private at lave en kvantitativ undersøgelse.</w:t>
       </w:r>
     </w:p>
@@ -20610,7 +20846,6 @@
           <w:sz w:val="24"/>
           <w:szCs w:val="24"/>
         </w:rPr>
-        <w:lastRenderedPageBreak/>
         <w:t>Ulemper</w:t>
       </w:r>
       <w:r>
@@ -20679,6 +20914,7 @@
           <w:sz w:val="24"/>
           <w:szCs w:val="24"/>
         </w:rPr>
+        <w:lastRenderedPageBreak/>
         <w:t>Tager som regel lang tid at fremstille og fremføre.</w:t>
       </w:r>
     </w:p>
@@ -21024,32 +21260,39 @@
           <w:sz w:val="24"/>
           <w:szCs w:val="24"/>
         </w:rPr>
+        <w:t>Hvordan kan man kombinere kvalitative og kvantitative undersøgelser?</w:t>
+      </w:r>
+    </w:p>
+    <w:p>
+      <w:pPr>
+        <w:spacing w:line="276" w:lineRule="auto"/>
+        <w:jc w:val="both"/>
+        <w:rPr>
+          <w:sz w:val="24"/>
+          <w:szCs w:val="24"/>
+        </w:rPr>
+      </w:pPr>
+      <w:r>
+        <w:rPr>
+          <w:sz w:val="24"/>
+          <w:szCs w:val="24"/>
+        </w:rPr>
+        <w:t>Ud fra ovenstående så kunne det tænkes at e</w:t>
+      </w:r>
+      <w:r>
+        <w:rPr>
+          <w:sz w:val="24"/>
+          <w:szCs w:val="24"/>
+        </w:rPr>
+        <w:t xml:space="preserve">n måde man kunne kombinere begge metoder på, kunne være at tage selv ud og spørge folk ja/nej spørgsmål. På den måde kan man få lov til at ”læse” og observere den man står overfor, og de kan samtidig give enkelt feedback tilbage. Dog stadig med </w:t>
+      </w:r>
+      <w:r>
+        <w:rPr>
+          <w:sz w:val="24"/>
+          <w:szCs w:val="24"/>
+        </w:rPr>
         <w:lastRenderedPageBreak/>
-        <w:t>Hvordan kan man kombinere kvalitative og kvantitative undersøgelser?</w:t>
-      </w:r>
-    </w:p>
-    <w:p>
-      <w:pPr>
-        <w:spacing w:line="276" w:lineRule="auto"/>
-        <w:jc w:val="both"/>
-        <w:rPr>
-          <w:sz w:val="24"/>
-          <w:szCs w:val="24"/>
-        </w:rPr>
-      </w:pPr>
-      <w:r>
-        <w:rPr>
-          <w:sz w:val="24"/>
-          <w:szCs w:val="24"/>
-        </w:rPr>
-        <w:t>Ud fra ovenstående så kunne det tænkes at e</w:t>
-      </w:r>
-      <w:r>
-        <w:rPr>
-          <w:sz w:val="24"/>
-          <w:szCs w:val="24"/>
-        </w:rPr>
-        <w:t>n måde man kunne kombinere begge metoder på, kunne være at tage selv ud og spørge folk ja/nej spørgsmål. På den måde kan man få lov til at ”læse” og observere den man står overfor, og de kan samtidig give enkelt feedback tilbage. Dog stadig med et hvis kropssprog, øjenkontakt osv. På den her måde kan man kombinere noget fra begge verdener til sin undersøgelse</w:t>
+        <w:t>et hvis kropssprog, øjenkontakt osv. På den her måde kan man kombinere noget fra begge verdener til sin undersøgelse</w:t>
       </w:r>
       <w:r>
         <w:rPr>
@@ -21477,7 +21720,6 @@
           <w:sz w:val="24"/>
           <w:szCs w:val="24"/>
         </w:rPr>
-        <w:lastRenderedPageBreak/>
         <w:t>”</w:t>
       </w:r>
       <w:r>
@@ -21563,6 +21805,7 @@
           <w:sz w:val="24"/>
           <w:szCs w:val="24"/>
         </w:rPr>
+        <w:lastRenderedPageBreak/>
         <w:t>Produktionsvirksomhed</w:t>
       </w:r>
       <w:r>
@@ -22043,7 +22286,6 @@
           <w:sz w:val="24"/>
           <w:szCs w:val="24"/>
         </w:rPr>
-        <w:lastRenderedPageBreak/>
         <w:t>Hvordan kommer virksomheden videre herfra?</w:t>
       </w:r>
     </w:p>
@@ -22614,6 +22856,7 @@
           <w:sz w:val="24"/>
           <w:szCs w:val="24"/>
         </w:rPr>
+        <w:lastRenderedPageBreak/>
         <w:t>----------------------------------------------------------------------------------------------------------------------------------</w:t>
       </w:r>
     </w:p>
@@ -23145,6 +23388,7 @@
           <w:sz w:val="24"/>
           <w:szCs w:val="24"/>
         </w:rPr>
+        <w:lastRenderedPageBreak/>
         <w:t xml:space="preserve">7. Nøgle aktiviteter: </w:t>
       </w:r>
       <w:r>
@@ -23489,66 +23733,93 @@
           <w:sz w:val="24"/>
           <w:szCs w:val="24"/>
         </w:rPr>
-        <w:t xml:space="preserve">Overvejelser over hvad det er kunderne ønsker at få gjort ved et  produkt. F.eks. om at en computer skal kunne trække særlige programmer, eller se ud på en bestemt måde, eller have et lavt </w:t>
-      </w:r>
+        <w:t xml:space="preserve">Overvejelser over hvad det er kunderne ønsker at få gjort ved et  produkt. F.eks. om at en computer skal kunne trække særlige programmer, eller se ud på en bestemt måde, eller have et lavt strømforbrug osv. Hvilke frustrationer kunderne oplever ved et produkt, det kunne </w:t>
+      </w:r>
+      <w:proofErr w:type="gramStart"/>
+      <w:r>
+        <w:rPr>
+          <w:sz w:val="24"/>
+          <w:szCs w:val="24"/>
+        </w:rPr>
+        <w:t>eksempelvis</w:t>
+      </w:r>
+      <w:proofErr w:type="gramEnd"/>
+      <w:r>
+        <w:rPr>
+          <w:sz w:val="24"/>
+          <w:szCs w:val="24"/>
+        </w:rPr>
+        <w:t xml:space="preserve"> være tid, penge, levetid, holdbarhed osv. Hvilke forventninger kunden har til at produkt, angående design, prestige, service mm.</w:t>
+      </w:r>
+    </w:p>
+    <w:p>
+      <w:pPr>
+        <w:jc w:val="both"/>
+        <w:rPr>
+          <w:sz w:val="24"/>
+          <w:szCs w:val="24"/>
+        </w:rPr>
+      </w:pPr>
+    </w:p>
+    <w:p>
+      <w:pPr>
+        <w:jc w:val="both"/>
+        <w:rPr>
+          <w:b/>
+          <w:bCs/>
+          <w:sz w:val="24"/>
+          <w:szCs w:val="24"/>
+        </w:rPr>
+      </w:pPr>
+      <w:r>
+        <w:rPr>
+          <w:b/>
+          <w:bCs/>
+          <w:sz w:val="24"/>
+          <w:szCs w:val="24"/>
+        </w:rPr>
+        <w:t xml:space="preserve">Value </w:t>
+      </w:r>
+      <w:proofErr w:type="spellStart"/>
+      <w:r>
+        <w:rPr>
+          <w:b/>
+          <w:bCs/>
+          <w:sz w:val="24"/>
+          <w:szCs w:val="24"/>
+        </w:rPr>
+        <w:t>map</w:t>
+      </w:r>
+      <w:proofErr w:type="spellEnd"/>
+      <w:r>
+        <w:rPr>
+          <w:b/>
+          <w:bCs/>
+          <w:sz w:val="24"/>
+          <w:szCs w:val="24"/>
+        </w:rPr>
+        <w:t>:</w:t>
+      </w:r>
+    </w:p>
+    <w:p>
+      <w:pPr>
+        <w:jc w:val="both"/>
+        <w:rPr>
+          <w:sz w:val="24"/>
+          <w:szCs w:val="24"/>
+        </w:rPr>
+      </w:pPr>
       <w:r>
         <w:rPr>
           <w:sz w:val="24"/>
           <w:szCs w:val="24"/>
         </w:rPr>
         <w:lastRenderedPageBreak/>
-        <w:t xml:space="preserve">strømforbrug osv. Hvilke frustrationer kunderne oplever ved et produkt, det kunne </w:t>
-      </w:r>
-      <w:proofErr w:type="gramStart"/>
-      <w:r>
-        <w:rPr>
-          <w:sz w:val="24"/>
-          <w:szCs w:val="24"/>
-        </w:rPr>
-        <w:t>eksempelvis</w:t>
-      </w:r>
-      <w:proofErr w:type="gramEnd"/>
-      <w:r>
-        <w:rPr>
-          <w:sz w:val="24"/>
-          <w:szCs w:val="24"/>
-        </w:rPr>
-        <w:t xml:space="preserve"> være tid, penge, levetid, holdbarhed osv. Hvilke forventninger kunden har til at produkt, angående design, prestige, service mm.</w:t>
-      </w:r>
-    </w:p>
-    <w:p>
-      <w:pPr>
-        <w:jc w:val="both"/>
-        <w:rPr>
-          <w:sz w:val="24"/>
-          <w:szCs w:val="24"/>
-        </w:rPr>
-      </w:pPr>
-    </w:p>
-    <w:p>
-      <w:pPr>
-        <w:jc w:val="both"/>
-        <w:rPr>
-          <w:b/>
-          <w:bCs/>
-          <w:sz w:val="24"/>
-          <w:szCs w:val="24"/>
-        </w:rPr>
-      </w:pPr>
-      <w:r>
-        <w:rPr>
-          <w:b/>
-          <w:bCs/>
-          <w:sz w:val="24"/>
-          <w:szCs w:val="24"/>
-        </w:rPr>
         <w:t xml:space="preserve">Value </w:t>
       </w:r>
       <w:proofErr w:type="spellStart"/>
       <w:r>
         <w:rPr>
-          <w:b/>
-          <w:bCs/>
           <w:sz w:val="24"/>
           <w:szCs w:val="24"/>
         </w:rPr>
@@ -23557,28 +23828,17 @@
       <w:proofErr w:type="spellEnd"/>
       <w:r>
         <w:rPr>
-          <w:b/>
-          <w:bCs/>
-          <w:sz w:val="24"/>
-          <w:szCs w:val="24"/>
-        </w:rPr>
-        <w:t>:</w:t>
-      </w:r>
-    </w:p>
-    <w:p>
-      <w:pPr>
-        <w:jc w:val="both"/>
-        <w:rPr>
-          <w:sz w:val="24"/>
-          <w:szCs w:val="24"/>
-        </w:rPr>
-      </w:pPr>
-      <w:r>
-        <w:rPr>
-          <w:sz w:val="24"/>
-          <w:szCs w:val="24"/>
-        </w:rPr>
-        <w:t xml:space="preserve">Value </w:t>
+          <w:sz w:val="24"/>
+          <w:szCs w:val="24"/>
+        </w:rPr>
+        <w:t xml:space="preserve"> hjælper med at få et overblik over hvilke produkter en virksomhed allerede er i besiddelse af, som kunne hjælpe kunden. Hvordan disse produkter </w:t>
+      </w:r>
+      <w:r>
+        <w:rPr>
+          <w:sz w:val="24"/>
+          <w:szCs w:val="24"/>
+        </w:rPr>
+        <w:t>og services kan hjælpe med kundens ”</w:t>
       </w:r>
       <w:proofErr w:type="spellStart"/>
       <w:r>
@@ -23586,7 +23846,7 @@
           <w:sz w:val="24"/>
           <w:szCs w:val="24"/>
         </w:rPr>
-        <w:t>map</w:t>
+        <w:t>pains</w:t>
       </w:r>
       <w:proofErr w:type="spellEnd"/>
       <w:r>
@@ -23594,14 +23854,7 @@
           <w:sz w:val="24"/>
           <w:szCs w:val="24"/>
         </w:rPr>
-        <w:t xml:space="preserve"> hjælper med at få et overblik over hvilke produkter en virksomhed allerede er i besiddelse af, som kunne hjælpe kunden. Hvordan disse produkter </w:t>
-      </w:r>
-      <w:r>
-        <w:rPr>
-          <w:sz w:val="24"/>
-          <w:szCs w:val="24"/>
-        </w:rPr>
-        <w:t>og services kan hjælpe med kundens ”</w:t>
+        <w:t>” (frustrationer), og hvordan disse produkter samtidig kan skabe værdi/</w:t>
       </w:r>
       <w:proofErr w:type="spellStart"/>
       <w:r>
@@ -23609,7 +23862,7 @@
           <w:sz w:val="24"/>
           <w:szCs w:val="24"/>
         </w:rPr>
-        <w:t>pains</w:t>
+        <w:t>gains</w:t>
       </w:r>
       <w:proofErr w:type="spellEnd"/>
       <w:r>
@@ -23617,7 +23870,52 @@
           <w:sz w:val="24"/>
           <w:szCs w:val="24"/>
         </w:rPr>
-        <w:t>” (frustrationer), og hvordan disse produkter samtidig kan skabe værdi/</w:t>
+        <w:t xml:space="preserve"> for kunderne.</w:t>
+      </w:r>
+    </w:p>
+    <w:p>
+      <w:pPr>
+        <w:jc w:val="both"/>
+        <w:rPr>
+          <w:sz w:val="24"/>
+          <w:szCs w:val="24"/>
+        </w:rPr>
+      </w:pPr>
+    </w:p>
+    <w:p>
+      <w:pPr>
+        <w:jc w:val="both"/>
+        <w:rPr>
+          <w:b/>
+          <w:bCs/>
+          <w:sz w:val="24"/>
+          <w:szCs w:val="24"/>
+        </w:rPr>
+      </w:pPr>
+      <w:r>
+        <w:rPr>
+          <w:b/>
+          <w:bCs/>
+          <w:sz w:val="24"/>
+          <w:szCs w:val="24"/>
+        </w:rPr>
+        <w:t>Match:</w:t>
+      </w:r>
+    </w:p>
+    <w:p>
+      <w:pPr>
+        <w:jc w:val="both"/>
+        <w:rPr>
+          <w:sz w:val="24"/>
+          <w:szCs w:val="24"/>
+        </w:rPr>
+      </w:pPr>
+      <w:r>
+        <w:rPr>
+          <w:sz w:val="24"/>
+          <w:szCs w:val="24"/>
+        </w:rPr>
+        <w:t xml:space="preserve">Et ”match” opstår når man har nået kundens begejstring over sin </w:t>
       </w:r>
       <w:proofErr w:type="spellStart"/>
       <w:r>
@@ -23625,7 +23923,7 @@
           <w:sz w:val="24"/>
           <w:szCs w:val="24"/>
         </w:rPr>
-        <w:t>gains</w:t>
+        <w:t>value</w:t>
       </w:r>
       <w:proofErr w:type="spellEnd"/>
       <w:r>
@@ -23633,67 +23931,6 @@
           <w:sz w:val="24"/>
           <w:szCs w:val="24"/>
         </w:rPr>
-        <w:t xml:space="preserve"> for kunderne.</w:t>
-      </w:r>
-    </w:p>
-    <w:p>
-      <w:pPr>
-        <w:jc w:val="both"/>
-        <w:rPr>
-          <w:sz w:val="24"/>
-          <w:szCs w:val="24"/>
-        </w:rPr>
-      </w:pPr>
-    </w:p>
-    <w:p>
-      <w:pPr>
-        <w:jc w:val="both"/>
-        <w:rPr>
-          <w:b/>
-          <w:bCs/>
-          <w:sz w:val="24"/>
-          <w:szCs w:val="24"/>
-        </w:rPr>
-      </w:pPr>
-      <w:r>
-        <w:rPr>
-          <w:b/>
-          <w:bCs/>
-          <w:sz w:val="24"/>
-          <w:szCs w:val="24"/>
-        </w:rPr>
-        <w:t>Match:</w:t>
-      </w:r>
-    </w:p>
-    <w:p>
-      <w:pPr>
-        <w:jc w:val="both"/>
-        <w:rPr>
-          <w:sz w:val="24"/>
-          <w:szCs w:val="24"/>
-        </w:rPr>
-      </w:pPr>
-      <w:r>
-        <w:rPr>
-          <w:sz w:val="24"/>
-          <w:szCs w:val="24"/>
-        </w:rPr>
-        <w:t xml:space="preserve">Et ”match” opstår når man har nået kundens begejstring over sin </w:t>
-      </w:r>
-      <w:proofErr w:type="spellStart"/>
-      <w:r>
-        <w:rPr>
-          <w:sz w:val="24"/>
-          <w:szCs w:val="24"/>
-        </w:rPr>
-        <w:t>value</w:t>
-      </w:r>
-      <w:proofErr w:type="spellEnd"/>
-      <w:r>
-        <w:rPr>
-          <w:sz w:val="24"/>
-          <w:szCs w:val="24"/>
-        </w:rPr>
         <w:t xml:space="preserve"> proposition, hvilket sker gennem at udføre det som kunden spørge efter, lindrer deres frustrationer, og giver dem følelse af værdi, over et produkt. Match er meget svært at nå og vedligeholde, da hver kunde har et vist ønske, og et sæt problemer/frustrationer, der også kommer med. Det er derfor svært at gøre alle glade og tilfredse på samme tid, og samtidig også opretholde denne tilfredshed.</w:t>
       </w:r>
     </w:p>
@@ -23728,11 +23965,11 @@
         <w:pStyle w:val="Overskrift1"/>
         <w:jc w:val="both"/>
       </w:pPr>
-      <w:bookmarkStart w:id="2" w:name="_Toc23922565"/>
+      <w:bookmarkStart w:id="3" w:name="_Toc23922565"/>
       <w:r>
         <w:t xml:space="preserve">Persondataloven og </w:t>
       </w:r>
-      <w:bookmarkEnd w:id="2"/>
+      <w:bookmarkEnd w:id="3"/>
       <w:r>
         <w:t>GDPR</w:t>
       </w:r>
@@ -23917,6 +24154,7 @@
           <w:sz w:val="24"/>
           <w:szCs w:val="24"/>
         </w:rPr>
+        <w:lastRenderedPageBreak/>
         <w:t>Ansættelsesforhold (Jobtitel, CV, Videoovervågning, adgangskontrol mm.)</w:t>
       </w:r>
       <w:r>
@@ -24206,11 +24444,11 @@
         <w:pStyle w:val="Overskrift1"/>
         <w:jc w:val="both"/>
       </w:pPr>
-      <w:bookmarkStart w:id="3" w:name="_Toc23922566"/>
+      <w:bookmarkStart w:id="4" w:name="_Toc23922566"/>
       <w:r>
         <w:t>Immaterielle rettigheder</w:t>
       </w:r>
-      <w:bookmarkEnd w:id="3"/>
+      <w:bookmarkEnd w:id="4"/>
     </w:p>
     <w:p>
       <w:pPr>
@@ -24236,6 +24474,7 @@
           <w:sz w:val="24"/>
           <w:szCs w:val="24"/>
         </w:rPr>
+        <w:lastRenderedPageBreak/>
         <w:t xml:space="preserve">Immaterielle rettigheder eller ”intellektuel ejendomsret”, omhandler retten til en bestemt ting som man selv er kommet op med. Dvs. for eksempel en kreation af en art, eller bare noget så simpel som en idé. Det kan være alt sammen lige fra et navn, til en sang, noget musik, kunst, billeder, designs osv. Beskyttelsen af disse rettigheder er lov, </w:t>
       </w:r>
       <w:r>
@@ -24411,11 +24650,11 @@
         <w:pStyle w:val="Overskrift1"/>
         <w:jc w:val="both"/>
       </w:pPr>
-      <w:bookmarkStart w:id="4" w:name="_Toc23922567"/>
+      <w:bookmarkStart w:id="5" w:name="_Toc23922567"/>
       <w:r>
         <w:t>Ophavsret</w:t>
       </w:r>
-      <w:bookmarkEnd w:id="4"/>
+      <w:bookmarkEnd w:id="5"/>
     </w:p>
     <w:p>
       <w:pPr>
@@ -24442,7 +24681,7 @@
           <w:sz w:val="24"/>
           <w:szCs w:val="24"/>
         </w:rPr>
-        <w:t xml:space="preserve">Ophavsret eller bedre kendt som ”copyright”, er en beskyttelsesret som eksklusivt gives til personen som har kreeret et værk. De enkelte person er også beskyttet under ophavsretsloven, hvilket vil sige </w:t>
+        <w:t xml:space="preserve">Ophavsret eller bedre kendt som ”copyright”, er en beskyttelsesret som eksklusivt gives til personen som har kreeret et værk. De enkelte person er også beskyttet under ophavsretsloven, hvilket vil sige at man ikke behøves at gøre krav på sit eget værk. Det er kun først når andre mennesker skulle krænke værket, at der opstår et problem. Dvs. at anvende et værk på en anden måde, eller under andre forhold end beregnet og formuleret af skaberen af værket. Man har altså som skaber på et </w:t>
       </w:r>
       <w:r>
         <w:rPr>
@@ -24450,7 +24689,7 @@
           <w:szCs w:val="24"/>
         </w:rPr>
         <w:lastRenderedPageBreak/>
-        <w:t>at man ikke behøves at gøre krav på sit eget værk. Det er kun først når andre mennesker skulle krænke værket, at der opstår et problem. Dvs. at anvende et værk på en anden måde, eller under andre forhold end beregnet og formuleret af skaberen af værket. Man har altså som skaber på et værk, fuld kontrol over hvordan værket i sig selv må/skal anvendes, i hvilke forhold, og under hvilke situationer osv.</w:t>
+        <w:t>værk, fuld kontrol over hvordan værket i sig selv må/skal anvendes, i hvilke forhold, og under hvilke situationer osv.</w:t>
       </w:r>
     </w:p>
     <w:p>
@@ -24655,7 +24894,32 @@
           <w:sz w:val="24"/>
           <w:szCs w:val="24"/>
         </w:rPr>
-        <w:t xml:space="preserve">Ophavsretten på et stykke software ligger hos personen som har skabt softwaren selv. Ophavsretten giver denne person lov til at fremstille eksemplarer, eller gøre softwaren tilgængelig for </w:t>
+        <w:t>Ophavsretten på et stykke software ligger hos personen som har skabt softwaren selv. Ophavsretten giver denne person lov til at fremstille eksemplarer, eller gøre softwaren tilgængelig for offentligheden. For at kunne anvende dette stykke software, så indgår brugeren normalt i en licensaftale.</w:t>
+      </w:r>
+      <w:r>
+        <w:rPr>
+          <w:rStyle w:val="Fodnotehenvisning"/>
+          <w:sz w:val="24"/>
+          <w:szCs w:val="24"/>
+        </w:rPr>
+        <w:footnoteReference w:id="12"/>
+      </w:r>
+    </w:p>
+    <w:p>
+      <w:pPr>
+        <w:spacing w:line="360" w:lineRule="auto"/>
+        <w:jc w:val="both"/>
+        <w:rPr>
+          <w:sz w:val="24"/>
+          <w:szCs w:val="24"/>
+        </w:rPr>
+      </w:pPr>
+      <w:r>
+        <w:rPr>
+          <w:sz w:val="24"/>
+          <w:szCs w:val="24"/>
+        </w:rPr>
+        <w:t xml:space="preserve">Samtykke går også herindunder som noget man giver til de sociale medier, idet man gør brug af dem. Dvs. at man giver de sociale medier tilladelse til at indhente oplysninger om personen selv. </w:t>
       </w:r>
       <w:r>
         <w:rPr>
@@ -24663,7 +24927,7 @@
           <w:szCs w:val="24"/>
         </w:rPr>
         <w:lastRenderedPageBreak/>
-        <w:t>offentligheden. For at kunne anvende dette stykke software, så indgår brugeren normalt i en licensaftale.</w:t>
+        <w:t>Samtykke skal være specifikt, præcist og ligetil, og skal tydeligt angive hvilke informationer der må behandles, til hvilke formål, og af hvem.</w:t>
       </w:r>
       <w:r>
         <w:rPr>
@@ -24671,7 +24935,7 @@
           <w:sz w:val="24"/>
           <w:szCs w:val="24"/>
         </w:rPr>
-        <w:footnoteReference w:id="12"/>
+        <w:footnoteReference w:id="13"/>
       </w:r>
     </w:p>
     <w:p>
@@ -24688,7 +24952,7 @@
           <w:sz w:val="24"/>
           <w:szCs w:val="24"/>
         </w:rPr>
-        <w:t>Samtykke går også herindunder som noget man giver til de sociale medier, idet man gør brug af dem. Dvs. at man giver de sociale medier tilladelse til at indhente oplysninger om personen selv. Samtykke skal være specifikt, præcist og ligetil, og skal tydeligt angive hvilke informationer der må behandles, til hvilke formål, og af hvem.</w:t>
+        <w:t>Stiltiende samtykke omhandler samtykken vi giver til andre, uden at vi skal skrive under på noget. Det kan være i forbindelse med kommuner når de skal indhente personlige oplysninger om os, eller stiltiende samtykke vedrørende hospitaler, og om at de gerne må behandle dig uden at du behøver at skrive under på noget.</w:t>
       </w:r>
       <w:r>
         <w:rPr>
@@ -24696,7 +24960,7 @@
           <w:sz w:val="24"/>
           <w:szCs w:val="24"/>
         </w:rPr>
-        <w:footnoteReference w:id="13"/>
+        <w:footnoteReference w:id="14"/>
       </w:r>
     </w:p>
     <w:p>
@@ -24708,42 +24972,17 @@
           <w:szCs w:val="24"/>
         </w:rPr>
       </w:pPr>
-      <w:r>
-        <w:rPr>
-          <w:sz w:val="24"/>
-          <w:szCs w:val="24"/>
-        </w:rPr>
-        <w:t>Stiltiende samtykke omhandler samtykken vi giver til andre, uden at vi skal skrive under på noget. Det kan være i forbindelse med kommuner når de skal indhente personlige oplysninger om os, eller stiltiende samtykke vedrørende hospitaler, og om at de gerne må behandle dig uden at du behøver at skrive under på noget.</w:t>
-      </w:r>
-      <w:r>
-        <w:rPr>
-          <w:rStyle w:val="Fodnotehenvisning"/>
-          <w:sz w:val="24"/>
-          <w:szCs w:val="24"/>
-        </w:rPr>
-        <w:footnoteReference w:id="14"/>
-      </w:r>
-    </w:p>
-    <w:p>
-      <w:pPr>
-        <w:spacing w:line="360" w:lineRule="auto"/>
-        <w:jc w:val="both"/>
-        <w:rPr>
-          <w:sz w:val="24"/>
-          <w:szCs w:val="24"/>
-        </w:rPr>
-      </w:pPr>
     </w:p>
     <w:p>
       <w:pPr>
         <w:pStyle w:val="Overskrift1"/>
         <w:jc w:val="both"/>
       </w:pPr>
-      <w:bookmarkStart w:id="5" w:name="_Toc23922568"/>
+      <w:bookmarkStart w:id="6" w:name="_Toc23922568"/>
       <w:r>
         <w:t>Varemærker</w:t>
       </w:r>
-      <w:bookmarkEnd w:id="5"/>
+      <w:bookmarkEnd w:id="6"/>
     </w:p>
     <w:p>
       <w:pPr>
@@ -24934,15 +25173,7 @@
           <w:sz w:val="24"/>
           <w:szCs w:val="24"/>
         </w:rPr>
-        <w:t xml:space="preserve">Varemærkeloven, for en multimediedesigner som mig, betyder jo netop også at jeg kan få varemærkeret på noget som jeg har skabt, hvad end det er et logo, design, figur, eller et bestemt </w:t>
-      </w:r>
-      <w:r>
-        <w:rPr>
-          <w:sz w:val="24"/>
-          <w:szCs w:val="24"/>
-        </w:rPr>
-        <w:lastRenderedPageBreak/>
-        <w:t>ordmærke (bestående af bogstaver og/eller tal). Dvs. at jeg kan gøre krav på varemærket fra når jeg har skabt det, og at jeg derfor også kan beskytte det. For at beskytte varemærket, skal man også lige huske at få det registreret.</w:t>
+        <w:t>Varemærkeloven, for en multimediedesigner som mig, betyder jo netop også at jeg kan få varemærkeret på noget som jeg har skabt, hvad end det er et logo, design, figur, eller et bestemt ordmærke (bestående af bogstaver og/eller tal). Dvs. at jeg kan gøre krav på varemærket fra når jeg har skabt det, og at jeg derfor også kan beskytte det. For at beskytte varemærket, skal man også lige huske at få det registreret.</w:t>
       </w:r>
       <w:r>
         <w:rPr>
@@ -25250,63 +25481,63 @@
         <w:pStyle w:val="Overskrift1"/>
         <w:jc w:val="both"/>
       </w:pPr>
-      <w:bookmarkStart w:id="6" w:name="_Toc23922569"/>
-      <w:r>
+      <w:bookmarkStart w:id="7" w:name="_Toc23922569"/>
+      <w:r>
+        <w:t>Licensaftaler</w:t>
+      </w:r>
+      <w:bookmarkEnd w:id="7"/>
+    </w:p>
+    <w:p>
+      <w:pPr>
+        <w:spacing w:line="360" w:lineRule="auto"/>
+        <w:jc w:val="both"/>
+        <w:rPr>
+          <w:sz w:val="24"/>
+          <w:szCs w:val="24"/>
+        </w:rPr>
+      </w:pPr>
+    </w:p>
+    <w:p>
+      <w:pPr>
+        <w:spacing w:line="360" w:lineRule="auto"/>
+        <w:jc w:val="both"/>
+        <w:rPr>
+          <w:sz w:val="24"/>
+          <w:szCs w:val="24"/>
+        </w:rPr>
+      </w:pPr>
+      <w:r>
+        <w:rPr>
+          <w:sz w:val="24"/>
+          <w:szCs w:val="24"/>
+        </w:rPr>
+        <w:t>En licensaftale indebærer to parter, en licensgiver og en licenstager. Licensgiveren giver tilladelse til licenstageren til at bruge rettigheden mod noget betaling. Der er altså tale om ”brug”, og ikke ”eje”.</w:t>
+      </w:r>
+      <w:r>
+        <w:rPr>
+          <w:rStyle w:val="Fodnotehenvisning"/>
+          <w:sz w:val="24"/>
+          <w:szCs w:val="24"/>
+        </w:rPr>
+        <w:footnoteReference w:id="18"/>
+      </w:r>
+    </w:p>
+    <w:p>
+      <w:pPr>
+        <w:spacing w:line="360" w:lineRule="auto"/>
+        <w:jc w:val="both"/>
+        <w:rPr>
+          <w:sz w:val="24"/>
+          <w:szCs w:val="24"/>
+          <w:lang w:val="en-US"/>
+        </w:rPr>
+      </w:pPr>
+      <w:r>
+        <w:rPr>
+          <w:sz w:val="24"/>
+          <w:szCs w:val="24"/>
+        </w:rPr>
         <w:lastRenderedPageBreak/>
-        <w:t>Licensaftaler</w:t>
-      </w:r>
-      <w:bookmarkEnd w:id="6"/>
-    </w:p>
-    <w:p>
-      <w:pPr>
-        <w:spacing w:line="360" w:lineRule="auto"/>
-        <w:jc w:val="both"/>
-        <w:rPr>
-          <w:sz w:val="24"/>
-          <w:szCs w:val="24"/>
-        </w:rPr>
-      </w:pPr>
-    </w:p>
-    <w:p>
-      <w:pPr>
-        <w:spacing w:line="360" w:lineRule="auto"/>
-        <w:jc w:val="both"/>
-        <w:rPr>
-          <w:sz w:val="24"/>
-          <w:szCs w:val="24"/>
-        </w:rPr>
-      </w:pPr>
-      <w:r>
-        <w:rPr>
-          <w:sz w:val="24"/>
-          <w:szCs w:val="24"/>
-        </w:rPr>
-        <w:t>En licensaftale indebærer to parter, en licensgiver og en licenstager. Licensgiveren giver tilladelse til licenstageren til at bruge rettigheden mod noget betaling. Der er altså tale om ”brug”, og ikke ”eje”.</w:t>
-      </w:r>
-      <w:r>
-        <w:rPr>
-          <w:rStyle w:val="Fodnotehenvisning"/>
-          <w:sz w:val="24"/>
-          <w:szCs w:val="24"/>
-        </w:rPr>
-        <w:footnoteReference w:id="18"/>
-      </w:r>
-    </w:p>
-    <w:p>
-      <w:pPr>
-        <w:spacing w:line="360" w:lineRule="auto"/>
-        <w:jc w:val="both"/>
-        <w:rPr>
-          <w:sz w:val="24"/>
-          <w:szCs w:val="24"/>
-          <w:lang w:val="en-US"/>
-        </w:rPr>
-      </w:pPr>
-      <w:r>
-        <w:rPr>
-          <w:sz w:val="24"/>
-          <w:szCs w:val="24"/>
-        </w:rPr>
         <w:t xml:space="preserve">jQuery frameworket, som er et Open Source-JavaScript, indgår under ”MIT” licensen, som kan findes på følgende hjemmeside: </w:t>
       </w:r>
       <w:hyperlink r:id="rId9" w:history="1">
@@ -25684,11 +25915,11 @@
         <w:spacing w:line="360" w:lineRule="auto"/>
         <w:jc w:val="both"/>
       </w:pPr>
-      <w:bookmarkStart w:id="7" w:name="_Toc23922570"/>
+      <w:bookmarkStart w:id="8" w:name="_Toc23922570"/>
       <w:r>
         <w:t>Creative commons</w:t>
       </w:r>
-      <w:bookmarkEnd w:id="7"/>
+      <w:bookmarkEnd w:id="8"/>
     </w:p>
     <w:p>
       <w:pPr>
@@ -25839,11 +26070,8 @@
           <w:sz w:val="24"/>
           <w:szCs w:val="24"/>
         </w:rPr>
-        <w:lastRenderedPageBreak/>
         <w:t>Kreditering-Deling på samme vilkår</w:t>
       </w:r>
-      <w:bookmarkStart w:id="8" w:name="_GoBack"/>
-      <w:bookmarkEnd w:id="8"/>
     </w:p>
     <w:p>
       <w:pPr>
@@ -32896,7 +33124,7 @@
 </file>
 
 <file path=customXml/itemProps1.xml><?xml version="1.0" encoding="utf-8"?>
-<ds:datastoreItem xmlns:ds="http://schemas.openxmlformats.org/officeDocument/2006/customXml" ds:itemID="{931901AB-2416-419D-9940-48C27893E623}">
+<ds:datastoreItem xmlns:ds="http://schemas.openxmlformats.org/officeDocument/2006/customXml" ds:itemID="{F6369FE6-6BB4-41F5-A9BA-1A1A0C0A911C}">
   <ds:schemaRefs>
     <ds:schemaRef ds:uri="http://schemas.openxmlformats.org/officeDocument/2006/bibliography"/>
   </ds:schemaRefs>

</xml_diff>